<commit_message>
Added functional requirements and data dictionary
</commit_message>
<xml_diff>
--- a/TeamFinalReport.docx
+++ b/TeamFinalReport.docx
@@ -262,18 +262,8 @@
                         <w:sz w:val="28"/>
                         <w:szCs w:val="28"/>
                       </w:rPr>
-                      <w:t xml:space="preserve">, Jeff Davidson, and John </w:t>
+                      <w:t>, Jeff Davidson, and John Holtzworth</w:t>
                     </w:r>
-                    <w:proofErr w:type="spellStart"/>
-                    <w:r>
-                      <w:rPr>
-                        <w:color w:val="4472C4" w:themeColor="accent1"/>
-                        <w:sz w:val="28"/>
-                        <w:szCs w:val="28"/>
-                      </w:rPr>
-                      <w:t>Holtzworth</w:t>
-                    </w:r>
-                    <w:proofErr w:type="spellEnd"/>
                   </w:p>
                 </w:sdtContent>
               </w:sdt>
@@ -1840,6 +1830,1928 @@
     </w:p>
     <w:p>
       <w:pPr>
+        <w:pStyle w:val="ListParagraph"/>
+        <w:numPr>
+          <w:ilvl w:val="0"/>
+          <w:numId w:val="17"/>
+        </w:numPr>
+      </w:pPr>
+      <w:r>
+        <w:t>The system shall allow users to login using their username.</w:t>
+      </w:r>
+    </w:p>
+    <w:p>
+      <w:pPr>
+        <w:pStyle w:val="ListParagraph"/>
+        <w:numPr>
+          <w:ilvl w:val="1"/>
+          <w:numId w:val="17"/>
+        </w:numPr>
+      </w:pPr>
+      <w:r>
+        <w:t>The user shall type in their username.</w:t>
+      </w:r>
+    </w:p>
+    <w:p>
+      <w:pPr>
+        <w:ind w:left="720" w:firstLine="360"/>
+      </w:pPr>
+      <w:r>
+        <w:rPr>
+          <w:noProof/>
+        </w:rPr>
+        <w:drawing>
+          <wp:inline distT="0" distB="0" distL="0" distR="0" wp14:anchorId="2438E747" wp14:editId="360D6317">
+            <wp:extent cx="4352544" cy="3474720"/>
+            <wp:effectExtent l="0" t="0" r="0" b="0"/>
+            <wp:docPr id="4" name="Picture 4"/>
+            <wp:cNvGraphicFramePr>
+              <a:graphicFrameLocks xmlns:a="http://schemas.openxmlformats.org/drawingml/2006/main" noChangeAspect="1"/>
+            </wp:cNvGraphicFramePr>
+            <a:graphic xmlns:a="http://schemas.openxmlformats.org/drawingml/2006/main">
+              <a:graphicData uri="http://schemas.openxmlformats.org/drawingml/2006/picture">
+                <pic:pic xmlns:pic="http://schemas.openxmlformats.org/drawingml/2006/picture">
+                  <pic:nvPicPr>
+                    <pic:cNvPr id="1" name=""/>
+                    <pic:cNvPicPr/>
+                  </pic:nvPicPr>
+                  <pic:blipFill>
+                    <a:blip r:embed="rId9"/>
+                    <a:stretch>
+                      <a:fillRect/>
+                    </a:stretch>
+                  </pic:blipFill>
+                  <pic:spPr>
+                    <a:xfrm>
+                      <a:off x="0" y="0"/>
+                      <a:ext cx="4352544" cy="3474720"/>
+                    </a:xfrm>
+                    <a:prstGeom prst="rect">
+                      <a:avLst/>
+                    </a:prstGeom>
+                  </pic:spPr>
+                </pic:pic>
+              </a:graphicData>
+            </a:graphic>
+          </wp:inline>
+        </w:drawing>
+      </w:r>
+    </w:p>
+    <w:p>
+      <w:pPr>
+        <w:pStyle w:val="ListParagraph"/>
+        <w:numPr>
+          <w:ilvl w:val="1"/>
+          <w:numId w:val="17"/>
+        </w:numPr>
+      </w:pPr>
+      <w:r>
+        <w:lastRenderedPageBreak/>
+        <w:t>The user shall hit the login button.</w:t>
+      </w:r>
+    </w:p>
+    <w:p>
+      <w:pPr>
+        <w:pStyle w:val="ListParagraph"/>
+        <w:numPr>
+          <w:ilvl w:val="1"/>
+          <w:numId w:val="17"/>
+        </w:numPr>
+      </w:pPr>
+      <w:r>
+        <w:t>The system shall check if the users entered username is correct.</w:t>
+      </w:r>
+    </w:p>
+    <w:p>
+      <w:pPr>
+        <w:pStyle w:val="ListParagraph"/>
+        <w:numPr>
+          <w:ilvl w:val="2"/>
+          <w:numId w:val="17"/>
+        </w:numPr>
+      </w:pPr>
+      <w:r>
+        <w:t>If the username is correct the system shall login and check the users access level.</w:t>
+      </w:r>
+    </w:p>
+    <w:p>
+      <w:pPr>
+        <w:pStyle w:val="ListParagraph"/>
+        <w:numPr>
+          <w:ilvl w:val="3"/>
+          <w:numId w:val="17"/>
+        </w:numPr>
+      </w:pPr>
+      <w:r>
+        <w:t>If the user is a manager, they will be able to add meetings.</w:t>
+      </w:r>
+    </w:p>
+    <w:p>
+      <w:pPr>
+        <w:pStyle w:val="ListParagraph"/>
+        <w:ind w:left="1440" w:firstLine="720"/>
+      </w:pPr>
+      <w:r>
+        <w:rPr>
+          <w:noProof/>
+        </w:rPr>
+        <w:drawing>
+          <wp:inline distT="0" distB="0" distL="0" distR="0" wp14:anchorId="3A9F2A18" wp14:editId="071EB22A">
+            <wp:extent cx="3822616" cy="2722797"/>
+            <wp:effectExtent l="0" t="0" r="6985" b="1905"/>
+            <wp:docPr id="19" name="Picture 19"/>
+            <wp:cNvGraphicFramePr>
+              <a:graphicFrameLocks xmlns:a="http://schemas.openxmlformats.org/drawingml/2006/main" noChangeAspect="1"/>
+            </wp:cNvGraphicFramePr>
+            <a:graphic xmlns:a="http://schemas.openxmlformats.org/drawingml/2006/main">
+              <a:graphicData uri="http://schemas.openxmlformats.org/drawingml/2006/picture">
+                <pic:pic xmlns:pic="http://schemas.openxmlformats.org/drawingml/2006/picture">
+                  <pic:nvPicPr>
+                    <pic:cNvPr id="1" name=""/>
+                    <pic:cNvPicPr/>
+                  </pic:nvPicPr>
+                  <pic:blipFill>
+                    <a:blip r:embed="rId10"/>
+                    <a:stretch>
+                      <a:fillRect/>
+                    </a:stretch>
+                  </pic:blipFill>
+                  <pic:spPr>
+                    <a:xfrm>
+                      <a:off x="0" y="0"/>
+                      <a:ext cx="3859954" cy="2749392"/>
+                    </a:xfrm>
+                    <a:prstGeom prst="rect">
+                      <a:avLst/>
+                    </a:prstGeom>
+                  </pic:spPr>
+                </pic:pic>
+              </a:graphicData>
+            </a:graphic>
+          </wp:inline>
+        </w:drawing>
+      </w:r>
+    </w:p>
+    <w:p>
+      <w:pPr>
+        <w:pStyle w:val="ListParagraph"/>
+        <w:ind w:left="1440" w:firstLine="720"/>
+      </w:pPr>
+    </w:p>
+    <w:p>
+      <w:pPr>
+        <w:pStyle w:val="ListParagraph"/>
+        <w:numPr>
+          <w:ilvl w:val="3"/>
+          <w:numId w:val="17"/>
+        </w:numPr>
+      </w:pPr>
+      <w:r>
+        <w:t>If the user is an employee, they will only be able to view meetings.</w:t>
+      </w:r>
+    </w:p>
+    <w:p>
+      <w:pPr>
+        <w:pStyle w:val="ListParagraph"/>
+        <w:ind w:left="1440" w:firstLine="720"/>
+      </w:pPr>
+      <w:r>
+        <w:rPr>
+          <w:noProof/>
+        </w:rPr>
+        <w:drawing>
+          <wp:inline distT="0" distB="0" distL="0" distR="0" wp14:anchorId="3FA5A7C3" wp14:editId="5121A7A6">
+            <wp:extent cx="3822853" cy="2723783"/>
+            <wp:effectExtent l="0" t="0" r="6350" b="635"/>
+            <wp:docPr id="12" name="Picture 12"/>
+            <wp:cNvGraphicFramePr>
+              <a:graphicFrameLocks xmlns:a="http://schemas.openxmlformats.org/drawingml/2006/main" noChangeAspect="1"/>
+            </wp:cNvGraphicFramePr>
+            <a:graphic xmlns:a="http://schemas.openxmlformats.org/drawingml/2006/main">
+              <a:graphicData uri="http://schemas.openxmlformats.org/drawingml/2006/picture">
+                <pic:pic xmlns:pic="http://schemas.openxmlformats.org/drawingml/2006/picture">
+                  <pic:nvPicPr>
+                    <pic:cNvPr id="1" name=""/>
+                    <pic:cNvPicPr/>
+                  </pic:nvPicPr>
+                  <pic:blipFill>
+                    <a:blip r:embed="rId11"/>
+                    <a:stretch>
+                      <a:fillRect/>
+                    </a:stretch>
+                  </pic:blipFill>
+                  <pic:spPr>
+                    <a:xfrm>
+                      <a:off x="0" y="0"/>
+                      <a:ext cx="3901144" cy="2779565"/>
+                    </a:xfrm>
+                    <a:prstGeom prst="rect">
+                      <a:avLst/>
+                    </a:prstGeom>
+                  </pic:spPr>
+                </pic:pic>
+              </a:graphicData>
+            </a:graphic>
+          </wp:inline>
+        </w:drawing>
+      </w:r>
+    </w:p>
+    <w:p>
+      <w:pPr>
+        <w:pStyle w:val="ListParagraph"/>
+        <w:ind w:left="1080"/>
+      </w:pPr>
+    </w:p>
+    <w:p>
+      <w:pPr>
+        <w:pStyle w:val="ListParagraph"/>
+        <w:ind w:left="1080"/>
+      </w:pPr>
+    </w:p>
+    <w:p>
+      <w:pPr>
+        <w:pStyle w:val="ListParagraph"/>
+        <w:ind w:left="1080"/>
+      </w:pPr>
+    </w:p>
+    <w:p>
+      <w:pPr>
+        <w:pStyle w:val="ListParagraph"/>
+        <w:ind w:left="1080"/>
+      </w:pPr>
+    </w:p>
+    <w:p>
+      <w:pPr>
+        <w:pStyle w:val="ListParagraph"/>
+        <w:ind w:left="1080"/>
+      </w:pPr>
+    </w:p>
+    <w:p>
+      <w:pPr>
+        <w:pStyle w:val="ListParagraph"/>
+        <w:ind w:left="1080"/>
+      </w:pPr>
+    </w:p>
+    <w:p>
+      <w:pPr>
+        <w:pStyle w:val="ListParagraph"/>
+        <w:ind w:left="1080"/>
+      </w:pPr>
+    </w:p>
+    <w:p>
+      <w:pPr>
+        <w:pStyle w:val="ListParagraph"/>
+        <w:ind w:left="1080"/>
+      </w:pPr>
+    </w:p>
+    <w:p>
+      <w:pPr>
+        <w:pStyle w:val="ListParagraph"/>
+        <w:ind w:left="1080"/>
+      </w:pPr>
+    </w:p>
+    <w:p>
+      <w:pPr>
+        <w:pStyle w:val="ListParagraph"/>
+        <w:numPr>
+          <w:ilvl w:val="2"/>
+          <w:numId w:val="17"/>
+        </w:numPr>
+      </w:pPr>
+      <w:r>
+        <w:lastRenderedPageBreak/>
+        <w:t>If the username is incorrect the system shall display an invalid username message.</w:t>
+      </w:r>
+    </w:p>
+    <w:p>
+      <w:pPr>
+        <w:pStyle w:val="ListParagraph"/>
+        <w:ind w:left="1440" w:firstLine="360"/>
+      </w:pPr>
+      <w:r>
+        <w:rPr>
+          <w:noProof/>
+        </w:rPr>
+        <w:drawing>
+          <wp:inline distT="0" distB="0" distL="0" distR="0" wp14:anchorId="132973E8" wp14:editId="385054A3">
+            <wp:extent cx="4653655" cy="3298825"/>
+            <wp:effectExtent l="0" t="0" r="0" b="0"/>
+            <wp:docPr id="49" name="Picture 49"/>
+            <wp:cNvGraphicFramePr>
+              <a:graphicFrameLocks xmlns:a="http://schemas.openxmlformats.org/drawingml/2006/main" noChangeAspect="1"/>
+            </wp:cNvGraphicFramePr>
+            <a:graphic xmlns:a="http://schemas.openxmlformats.org/drawingml/2006/main">
+              <a:graphicData uri="http://schemas.openxmlformats.org/drawingml/2006/picture">
+                <pic:pic xmlns:pic="http://schemas.openxmlformats.org/drawingml/2006/picture">
+                  <pic:nvPicPr>
+                    <pic:cNvPr id="1" name=""/>
+                    <pic:cNvPicPr/>
+                  </pic:nvPicPr>
+                  <pic:blipFill>
+                    <a:blip r:embed="rId12"/>
+                    <a:stretch>
+                      <a:fillRect/>
+                    </a:stretch>
+                  </pic:blipFill>
+                  <pic:spPr>
+                    <a:xfrm>
+                      <a:off x="0" y="0"/>
+                      <a:ext cx="4691547" cy="3325685"/>
+                    </a:xfrm>
+                    <a:prstGeom prst="rect">
+                      <a:avLst/>
+                    </a:prstGeom>
+                  </pic:spPr>
+                </pic:pic>
+              </a:graphicData>
+            </a:graphic>
+          </wp:inline>
+        </w:drawing>
+      </w:r>
+    </w:p>
+    <w:p>
+      <w:pPr>
+        <w:pStyle w:val="ListParagraph"/>
+        <w:ind w:left="1440" w:firstLine="360"/>
+      </w:pPr>
+    </w:p>
+    <w:p>
+      <w:pPr>
+        <w:pStyle w:val="ListParagraph"/>
+        <w:numPr>
+          <w:ilvl w:val="0"/>
+          <w:numId w:val="17"/>
+        </w:numPr>
+      </w:pPr>
+      <w:r>
+        <w:t>The system shall allow the manager to create meetings on selected days.</w:t>
+      </w:r>
+    </w:p>
+    <w:p>
+      <w:pPr>
+        <w:pStyle w:val="ListParagraph"/>
+        <w:numPr>
+          <w:ilvl w:val="1"/>
+          <w:numId w:val="17"/>
+        </w:numPr>
+      </w:pPr>
+      <w:r>
+        <w:t>The manager shall select a date from the monthly calendar to add the new meeting.</w:t>
+      </w:r>
+    </w:p>
+    <w:p>
+      <w:pPr>
+        <w:pStyle w:val="ListParagraph"/>
+        <w:ind w:firstLine="720"/>
+      </w:pPr>
+      <w:r>
+        <w:rPr>
+          <w:noProof/>
+        </w:rPr>
+        <w:drawing>
+          <wp:inline distT="0" distB="0" distL="0" distR="0" wp14:anchorId="7CCBC462" wp14:editId="3039D545">
+            <wp:extent cx="4738977" cy="3375508"/>
+            <wp:effectExtent l="0" t="0" r="5080" b="0"/>
+            <wp:docPr id="20" name="Picture 20"/>
+            <wp:cNvGraphicFramePr>
+              <a:graphicFrameLocks xmlns:a="http://schemas.openxmlformats.org/drawingml/2006/main" noChangeAspect="1"/>
+            </wp:cNvGraphicFramePr>
+            <a:graphic xmlns:a="http://schemas.openxmlformats.org/drawingml/2006/main">
+              <a:graphicData uri="http://schemas.openxmlformats.org/drawingml/2006/picture">
+                <pic:pic xmlns:pic="http://schemas.openxmlformats.org/drawingml/2006/picture">
+                  <pic:nvPicPr>
+                    <pic:cNvPr id="1" name=""/>
+                    <pic:cNvPicPr/>
+                  </pic:nvPicPr>
+                  <pic:blipFill>
+                    <a:blip r:embed="rId13"/>
+                    <a:stretch>
+                      <a:fillRect/>
+                    </a:stretch>
+                  </pic:blipFill>
+                  <pic:spPr>
+                    <a:xfrm>
+                      <a:off x="0" y="0"/>
+                      <a:ext cx="4766478" cy="3395097"/>
+                    </a:xfrm>
+                    <a:prstGeom prst="rect">
+                      <a:avLst/>
+                    </a:prstGeom>
+                  </pic:spPr>
+                </pic:pic>
+              </a:graphicData>
+            </a:graphic>
+          </wp:inline>
+        </w:drawing>
+      </w:r>
+    </w:p>
+    <w:p>
+      <w:pPr>
+        <w:pStyle w:val="ListParagraph"/>
+        <w:ind w:firstLine="720"/>
+      </w:pPr>
+    </w:p>
+    <w:p>
+      <w:pPr>
+        <w:pStyle w:val="ListParagraph"/>
+        <w:ind w:firstLine="720"/>
+      </w:pPr>
+    </w:p>
+    <w:p>
+      <w:pPr>
+        <w:pStyle w:val="ListParagraph"/>
+        <w:ind w:firstLine="720"/>
+      </w:pPr>
+    </w:p>
+    <w:p>
+      <w:pPr>
+        <w:pStyle w:val="ListParagraph"/>
+        <w:ind w:firstLine="720"/>
+      </w:pPr>
+    </w:p>
+    <w:p>
+      <w:pPr>
+        <w:pStyle w:val="ListParagraph"/>
+        <w:numPr>
+          <w:ilvl w:val="1"/>
+          <w:numId w:val="17"/>
+        </w:numPr>
+      </w:pPr>
+      <w:r>
+        <w:lastRenderedPageBreak/>
+        <w:t>The manager shall press the “Add Meeting” button.</w:t>
+      </w:r>
+    </w:p>
+    <w:p>
+      <w:pPr>
+        <w:pStyle w:val="ListParagraph"/>
+        <w:numPr>
+          <w:ilvl w:val="1"/>
+          <w:numId w:val="17"/>
+        </w:numPr>
+      </w:pPr>
+      <w:r>
+        <w:t>The system shall display a form to allow a manager to enter the information of the new meeting, including title, description, starting time, ending time.</w:t>
+      </w:r>
+    </w:p>
+    <w:p>
+      <w:pPr>
+        <w:pStyle w:val="ListParagraph"/>
+        <w:ind w:firstLine="720"/>
+      </w:pPr>
+      <w:r>
+        <w:rPr>
+          <w:noProof/>
+        </w:rPr>
+        <w:drawing>
+          <wp:inline distT="0" distB="0" distL="0" distR="0" wp14:anchorId="35B780AC" wp14:editId="5BD020B2">
+            <wp:extent cx="4754685" cy="2581247"/>
+            <wp:effectExtent l="0" t="0" r="8255" b="0"/>
+            <wp:docPr id="21" name="Picture 21"/>
+            <wp:cNvGraphicFramePr>
+              <a:graphicFrameLocks xmlns:a="http://schemas.openxmlformats.org/drawingml/2006/main" noChangeAspect="1"/>
+            </wp:cNvGraphicFramePr>
+            <a:graphic xmlns:a="http://schemas.openxmlformats.org/drawingml/2006/main">
+              <a:graphicData uri="http://schemas.openxmlformats.org/drawingml/2006/picture">
+                <pic:pic xmlns:pic="http://schemas.openxmlformats.org/drawingml/2006/picture">
+                  <pic:nvPicPr>
+                    <pic:cNvPr id="1" name=""/>
+                    <pic:cNvPicPr/>
+                  </pic:nvPicPr>
+                  <pic:blipFill>
+                    <a:blip r:embed="rId14"/>
+                    <a:stretch>
+                      <a:fillRect/>
+                    </a:stretch>
+                  </pic:blipFill>
+                  <pic:spPr>
+                    <a:xfrm>
+                      <a:off x="0" y="0"/>
+                      <a:ext cx="4825940" cy="2619930"/>
+                    </a:xfrm>
+                    <a:prstGeom prst="rect">
+                      <a:avLst/>
+                    </a:prstGeom>
+                  </pic:spPr>
+                </pic:pic>
+              </a:graphicData>
+            </a:graphic>
+          </wp:inline>
+        </w:drawing>
+      </w:r>
+    </w:p>
+    <w:p>
+      <w:pPr>
+        <w:pStyle w:val="ListParagraph"/>
+        <w:ind w:firstLine="720"/>
+      </w:pPr>
+    </w:p>
+    <w:p>
+      <w:pPr>
+        <w:pStyle w:val="ListParagraph"/>
+        <w:numPr>
+          <w:ilvl w:val="1"/>
+          <w:numId w:val="17"/>
+        </w:numPr>
+      </w:pPr>
+      <w:r>
+        <w:t>The manager shall enter the data for the meeting and press the “Next” button.</w:t>
+      </w:r>
+    </w:p>
+    <w:p>
+      <w:pPr>
+        <w:pStyle w:val="ListParagraph"/>
+        <w:ind w:firstLine="720"/>
+      </w:pPr>
+      <w:r>
+        <w:rPr>
+          <w:noProof/>
+        </w:rPr>
+        <w:drawing>
+          <wp:inline distT="0" distB="0" distL="0" distR="0" wp14:anchorId="5A83412D" wp14:editId="7868467E">
+            <wp:extent cx="4786382" cy="3420524"/>
+            <wp:effectExtent l="0" t="0" r="0" b="8890"/>
+            <wp:docPr id="22" name="Picture 22"/>
+            <wp:cNvGraphicFramePr>
+              <a:graphicFrameLocks xmlns:a="http://schemas.openxmlformats.org/drawingml/2006/main" noChangeAspect="1"/>
+            </wp:cNvGraphicFramePr>
+            <a:graphic xmlns:a="http://schemas.openxmlformats.org/drawingml/2006/main">
+              <a:graphicData uri="http://schemas.openxmlformats.org/drawingml/2006/picture">
+                <pic:pic xmlns:pic="http://schemas.openxmlformats.org/drawingml/2006/picture">
+                  <pic:nvPicPr>
+                    <pic:cNvPr id="1" name=""/>
+                    <pic:cNvPicPr/>
+                  </pic:nvPicPr>
+                  <pic:blipFill>
+                    <a:blip r:embed="rId15"/>
+                    <a:stretch>
+                      <a:fillRect/>
+                    </a:stretch>
+                  </pic:blipFill>
+                  <pic:spPr>
+                    <a:xfrm>
+                      <a:off x="0" y="0"/>
+                      <a:ext cx="4809454" cy="3437012"/>
+                    </a:xfrm>
+                    <a:prstGeom prst="rect">
+                      <a:avLst/>
+                    </a:prstGeom>
+                  </pic:spPr>
+                </pic:pic>
+              </a:graphicData>
+            </a:graphic>
+          </wp:inline>
+        </w:drawing>
+      </w:r>
+    </w:p>
+    <w:p>
+      <w:pPr>
+        <w:pStyle w:val="ListParagraph"/>
+      </w:pPr>
+    </w:p>
+    <w:p>
+      <w:pPr>
+        <w:pStyle w:val="ListParagraph"/>
+      </w:pPr>
+    </w:p>
+    <w:p>
+      <w:pPr>
+        <w:pStyle w:val="ListParagraph"/>
+      </w:pPr>
+    </w:p>
+    <w:p>
+      <w:pPr>
+        <w:pStyle w:val="ListParagraph"/>
+      </w:pPr>
+    </w:p>
+    <w:p>
+      <w:pPr>
+        <w:pStyle w:val="ListParagraph"/>
+      </w:pPr>
+    </w:p>
+    <w:p>
+      <w:pPr>
+        <w:pStyle w:val="ListParagraph"/>
+      </w:pPr>
+    </w:p>
+    <w:p/>
+    <w:p>
+      <w:pPr>
+        <w:pStyle w:val="ListParagraph"/>
+        <w:numPr>
+          <w:ilvl w:val="1"/>
+          <w:numId w:val="17"/>
+        </w:numPr>
+      </w:pPr>
+      <w:r>
+        <w:t>The system shall check to see which rooms and who is available during the selected time of the meeting and display a new form for location and attendees.</w:t>
+      </w:r>
+    </w:p>
+    <w:p>
+      <w:pPr>
+        <w:pStyle w:val="ListParagraph"/>
+        <w:numPr>
+          <w:ilvl w:val="2"/>
+          <w:numId w:val="17"/>
+        </w:numPr>
+      </w:pPr>
+      <w:r>
+        <w:t>If there is a time conflict, the system shall display only which rooms and who is available at the time selected.</w:t>
+      </w:r>
+    </w:p>
+    <w:p>
+      <w:pPr>
+        <w:pStyle w:val="ListParagraph"/>
+        <w:ind w:left="1440" w:firstLine="360"/>
+      </w:pPr>
+      <w:r>
+        <w:rPr>
+          <w:noProof/>
+        </w:rPr>
+        <w:drawing>
+          <wp:inline distT="0" distB="0" distL="0" distR="0" wp14:anchorId="5365463C" wp14:editId="6F444C60">
+            <wp:extent cx="4721422" cy="3203953"/>
+            <wp:effectExtent l="0" t="0" r="3175" b="0"/>
+            <wp:docPr id="28" name="Picture 28"/>
+            <wp:cNvGraphicFramePr>
+              <a:graphicFrameLocks xmlns:a="http://schemas.openxmlformats.org/drawingml/2006/main" noChangeAspect="1"/>
+            </wp:cNvGraphicFramePr>
+            <a:graphic xmlns:a="http://schemas.openxmlformats.org/drawingml/2006/main">
+              <a:graphicData uri="http://schemas.openxmlformats.org/drawingml/2006/picture">
+                <pic:pic xmlns:pic="http://schemas.openxmlformats.org/drawingml/2006/picture">
+                  <pic:nvPicPr>
+                    <pic:cNvPr id="1" name=""/>
+                    <pic:cNvPicPr/>
+                  </pic:nvPicPr>
+                  <pic:blipFill>
+                    <a:blip r:embed="rId16"/>
+                    <a:stretch>
+                      <a:fillRect/>
+                    </a:stretch>
+                  </pic:blipFill>
+                  <pic:spPr>
+                    <a:xfrm>
+                      <a:off x="0" y="0"/>
+                      <a:ext cx="4777989" cy="3242340"/>
+                    </a:xfrm>
+                    <a:prstGeom prst="rect">
+                      <a:avLst/>
+                    </a:prstGeom>
+                  </pic:spPr>
+                </pic:pic>
+              </a:graphicData>
+            </a:graphic>
+          </wp:inline>
+        </w:drawing>
+      </w:r>
+    </w:p>
+    <w:p>
+      <w:pPr>
+        <w:pStyle w:val="ListParagraph"/>
+        <w:ind w:left="1440" w:firstLine="360"/>
+      </w:pPr>
+    </w:p>
+    <w:p>
+      <w:pPr>
+        <w:pStyle w:val="ListParagraph"/>
+        <w:numPr>
+          <w:ilvl w:val="2"/>
+          <w:numId w:val="17"/>
+        </w:numPr>
+      </w:pPr>
+      <w:r>
+        <w:t>If there is no time conflict, the system shall display everyone.</w:t>
+      </w:r>
+    </w:p>
+    <w:p>
+      <w:pPr>
+        <w:pStyle w:val="ListParagraph"/>
+      </w:pPr>
+    </w:p>
+    <w:p>
+      <w:pPr>
+        <w:pStyle w:val="ListParagraph"/>
+        <w:ind w:left="1440" w:firstLine="360"/>
+      </w:pPr>
+      <w:r>
+        <w:rPr>
+          <w:noProof/>
+        </w:rPr>
+        <w:drawing>
+          <wp:inline distT="0" distB="0" distL="0" distR="0" wp14:anchorId="2A330440" wp14:editId="0236CB05">
+            <wp:extent cx="4564049" cy="2875935"/>
+            <wp:effectExtent l="0" t="0" r="8255" b="635"/>
+            <wp:docPr id="24" name="Picture 24"/>
+            <wp:cNvGraphicFramePr>
+              <a:graphicFrameLocks xmlns:a="http://schemas.openxmlformats.org/drawingml/2006/main" noChangeAspect="1"/>
+            </wp:cNvGraphicFramePr>
+            <a:graphic xmlns:a="http://schemas.openxmlformats.org/drawingml/2006/main">
+              <a:graphicData uri="http://schemas.openxmlformats.org/drawingml/2006/picture">
+                <pic:pic xmlns:pic="http://schemas.openxmlformats.org/drawingml/2006/picture">
+                  <pic:nvPicPr>
+                    <pic:cNvPr id="1" name=""/>
+                    <pic:cNvPicPr/>
+                  </pic:nvPicPr>
+                  <pic:blipFill>
+                    <a:blip r:embed="rId17"/>
+                    <a:stretch>
+                      <a:fillRect/>
+                    </a:stretch>
+                  </pic:blipFill>
+                  <pic:spPr>
+                    <a:xfrm>
+                      <a:off x="0" y="0"/>
+                      <a:ext cx="4693974" cy="2957804"/>
+                    </a:xfrm>
+                    <a:prstGeom prst="rect">
+                      <a:avLst/>
+                    </a:prstGeom>
+                  </pic:spPr>
+                </pic:pic>
+              </a:graphicData>
+            </a:graphic>
+          </wp:inline>
+        </w:drawing>
+      </w:r>
+    </w:p>
+    <w:p>
+      <w:pPr>
+        <w:pStyle w:val="ListParagraph"/>
+        <w:ind w:left="1440" w:firstLine="360"/>
+      </w:pPr>
+    </w:p>
+    <w:p>
+      <w:pPr>
+        <w:pStyle w:val="ListParagraph"/>
+        <w:ind w:left="1440" w:firstLine="360"/>
+      </w:pPr>
+    </w:p>
+    <w:p>
+      <w:pPr>
+        <w:pStyle w:val="ListParagraph"/>
+      </w:pPr>
+    </w:p>
+    <w:p>
+      <w:pPr>
+        <w:pStyle w:val="ListParagraph"/>
+        <w:numPr>
+          <w:ilvl w:val="1"/>
+          <w:numId w:val="17"/>
+        </w:numPr>
+      </w:pPr>
+      <w:r>
+        <w:lastRenderedPageBreak/>
+        <w:t xml:space="preserve"> The manager shall select who is attending and the location, then select the “Create Meeting” button.</w:t>
+      </w:r>
+    </w:p>
+    <w:p>
+      <w:pPr>
+        <w:pStyle w:val="ListParagraph"/>
+        <w:ind w:left="1440"/>
+      </w:pPr>
+      <w:r>
+        <w:rPr>
+          <w:noProof/>
+        </w:rPr>
+        <w:drawing>
+          <wp:inline distT="0" distB="0" distL="0" distR="0" wp14:anchorId="0B172209" wp14:editId="118174FD">
+            <wp:extent cx="4816436" cy="3398778"/>
+            <wp:effectExtent l="0" t="0" r="3810" b="0"/>
+            <wp:docPr id="25" name="Picture 25"/>
+            <wp:cNvGraphicFramePr>
+              <a:graphicFrameLocks xmlns:a="http://schemas.openxmlformats.org/drawingml/2006/main" noChangeAspect="1"/>
+            </wp:cNvGraphicFramePr>
+            <a:graphic xmlns:a="http://schemas.openxmlformats.org/drawingml/2006/main">
+              <a:graphicData uri="http://schemas.openxmlformats.org/drawingml/2006/picture">
+                <pic:pic xmlns:pic="http://schemas.openxmlformats.org/drawingml/2006/picture">
+                  <pic:nvPicPr>
+                    <pic:cNvPr id="1" name=""/>
+                    <pic:cNvPicPr/>
+                  </pic:nvPicPr>
+                  <pic:blipFill>
+                    <a:blip r:embed="rId18"/>
+                    <a:stretch>
+                      <a:fillRect/>
+                    </a:stretch>
+                  </pic:blipFill>
+                  <pic:spPr>
+                    <a:xfrm>
+                      <a:off x="0" y="0"/>
+                      <a:ext cx="4837480" cy="3413628"/>
+                    </a:xfrm>
+                    <a:prstGeom prst="rect">
+                      <a:avLst/>
+                    </a:prstGeom>
+                  </pic:spPr>
+                </pic:pic>
+              </a:graphicData>
+            </a:graphic>
+          </wp:inline>
+        </w:drawing>
+      </w:r>
+    </w:p>
+    <w:p>
+      <w:pPr>
+        <w:pStyle w:val="ListParagraph"/>
+      </w:pPr>
+    </w:p>
+    <w:p>
+      <w:pPr>
+        <w:pStyle w:val="ListParagraph"/>
+      </w:pPr>
+    </w:p>
+    <w:p>
+      <w:pPr>
+        <w:pStyle w:val="ListParagraph"/>
+        <w:numPr>
+          <w:ilvl w:val="1"/>
+          <w:numId w:val="17"/>
+        </w:numPr>
+      </w:pPr>
+      <w:r>
+        <w:t>The system shall display the new meeting and its contents on the selected day.</w:t>
+      </w:r>
+    </w:p>
+    <w:p>
+      <w:pPr>
+        <w:pStyle w:val="ListParagraph"/>
+      </w:pPr>
+    </w:p>
+    <w:p>
+      <w:pPr>
+        <w:pStyle w:val="ListParagraph"/>
+        <w:ind w:firstLine="720"/>
+      </w:pPr>
+      <w:r>
+        <w:rPr>
+          <w:noProof/>
+        </w:rPr>
+        <w:drawing>
+          <wp:inline distT="0" distB="0" distL="0" distR="0" wp14:anchorId="2E71BD7B" wp14:editId="5C7EEF63">
+            <wp:extent cx="4364373" cy="3121273"/>
+            <wp:effectExtent l="0" t="0" r="0" b="3175"/>
+            <wp:docPr id="27" name="Picture 27"/>
+            <wp:cNvGraphicFramePr>
+              <a:graphicFrameLocks xmlns:a="http://schemas.openxmlformats.org/drawingml/2006/main" noChangeAspect="1"/>
+            </wp:cNvGraphicFramePr>
+            <a:graphic xmlns:a="http://schemas.openxmlformats.org/drawingml/2006/main">
+              <a:graphicData uri="http://schemas.openxmlformats.org/drawingml/2006/picture">
+                <pic:pic xmlns:pic="http://schemas.openxmlformats.org/drawingml/2006/picture">
+                  <pic:nvPicPr>
+                    <pic:cNvPr id="1" name=""/>
+                    <pic:cNvPicPr/>
+                  </pic:nvPicPr>
+                  <pic:blipFill>
+                    <a:blip r:embed="rId19"/>
+                    <a:stretch>
+                      <a:fillRect/>
+                    </a:stretch>
+                  </pic:blipFill>
+                  <pic:spPr>
+                    <a:xfrm>
+                      <a:off x="0" y="0"/>
+                      <a:ext cx="4407632" cy="3152210"/>
+                    </a:xfrm>
+                    <a:prstGeom prst="rect">
+                      <a:avLst/>
+                    </a:prstGeom>
+                  </pic:spPr>
+                </pic:pic>
+              </a:graphicData>
+            </a:graphic>
+          </wp:inline>
+        </w:drawing>
+      </w:r>
+    </w:p>
+    <w:p>
+      <w:pPr>
+        <w:pStyle w:val="ListParagraph"/>
+        <w:ind w:firstLine="720"/>
+      </w:pPr>
+    </w:p>
+    <w:p>
+      <w:pPr>
+        <w:pStyle w:val="ListParagraph"/>
+      </w:pPr>
+    </w:p>
+    <w:p>
+      <w:pPr>
+        <w:pStyle w:val="ListParagraph"/>
+      </w:pPr>
+    </w:p>
+    <w:p>
+      <w:pPr>
+        <w:pStyle w:val="ListParagraph"/>
+        <w:numPr>
+          <w:ilvl w:val="0"/>
+          <w:numId w:val="17"/>
+        </w:numPr>
+      </w:pPr>
+      <w:r>
+        <w:lastRenderedPageBreak/>
+        <w:t>The system shall allow a manager to delete meetings.</w:t>
+      </w:r>
+    </w:p>
+    <w:p>
+      <w:pPr>
+        <w:pStyle w:val="ListParagraph"/>
+        <w:numPr>
+          <w:ilvl w:val="1"/>
+          <w:numId w:val="17"/>
+        </w:numPr>
+      </w:pPr>
+      <w:r>
+        <w:t>The manager shall select a date from the monthly calendar to delete the meeting.</w:t>
+      </w:r>
+    </w:p>
+    <w:p>
+      <w:pPr>
+        <w:pStyle w:val="ListParagraph"/>
+        <w:numPr>
+          <w:ilvl w:val="1"/>
+          <w:numId w:val="17"/>
+        </w:numPr>
+      </w:pPr>
+      <w:r>
+        <w:t>The system shall display meetings of the currently selected day.</w:t>
+      </w:r>
+    </w:p>
+    <w:p>
+      <w:pPr>
+        <w:pStyle w:val="ListParagraph"/>
+        <w:ind w:firstLine="720"/>
+      </w:pPr>
+      <w:r>
+        <w:rPr>
+          <w:noProof/>
+        </w:rPr>
+        <w:drawing>
+          <wp:inline distT="0" distB="0" distL="0" distR="0" wp14:anchorId="0CB2870A" wp14:editId="37F3532A">
+            <wp:extent cx="4510214" cy="3228947"/>
+            <wp:effectExtent l="0" t="0" r="5080" b="0"/>
+            <wp:docPr id="43" name="Picture 43"/>
+            <wp:cNvGraphicFramePr>
+              <a:graphicFrameLocks xmlns:a="http://schemas.openxmlformats.org/drawingml/2006/main" noChangeAspect="1"/>
+            </wp:cNvGraphicFramePr>
+            <a:graphic xmlns:a="http://schemas.openxmlformats.org/drawingml/2006/main">
+              <a:graphicData uri="http://schemas.openxmlformats.org/drawingml/2006/picture">
+                <pic:pic xmlns:pic="http://schemas.openxmlformats.org/drawingml/2006/picture">
+                  <pic:nvPicPr>
+                    <pic:cNvPr id="1" name=""/>
+                    <pic:cNvPicPr/>
+                  </pic:nvPicPr>
+                  <pic:blipFill>
+                    <a:blip r:embed="rId20"/>
+                    <a:stretch>
+                      <a:fillRect/>
+                    </a:stretch>
+                  </pic:blipFill>
+                  <pic:spPr>
+                    <a:xfrm>
+                      <a:off x="0" y="0"/>
+                      <a:ext cx="4565774" cy="3268723"/>
+                    </a:xfrm>
+                    <a:prstGeom prst="rect">
+                      <a:avLst/>
+                    </a:prstGeom>
+                  </pic:spPr>
+                </pic:pic>
+              </a:graphicData>
+            </a:graphic>
+          </wp:inline>
+        </w:drawing>
+      </w:r>
+    </w:p>
+    <w:p>
+      <w:pPr>
+        <w:pStyle w:val="ListParagraph"/>
+        <w:numPr>
+          <w:ilvl w:val="1"/>
+          <w:numId w:val="17"/>
+        </w:numPr>
+      </w:pPr>
+      <w:r>
+        <w:t>The manager shall select the “Delete” button on the desired meeting to delete it.</w:t>
+      </w:r>
+    </w:p>
+    <w:p>
+      <w:pPr>
+        <w:pStyle w:val="ListParagraph"/>
+        <w:numPr>
+          <w:ilvl w:val="1"/>
+          <w:numId w:val="17"/>
+        </w:numPr>
+      </w:pPr>
+      <w:r>
+        <w:t>The system shall display a conformation box.</w:t>
+      </w:r>
+    </w:p>
+    <w:p>
+      <w:pPr>
+        <w:pStyle w:val="ListParagraph"/>
+        <w:ind w:firstLine="720"/>
+      </w:pPr>
+      <w:r>
+        <w:rPr>
+          <w:noProof/>
+        </w:rPr>
+        <w:drawing>
+          <wp:inline distT="0" distB="0" distL="0" distR="0" wp14:anchorId="0CCA4582" wp14:editId="46D93822">
+            <wp:extent cx="4539863" cy="3240958"/>
+            <wp:effectExtent l="0" t="0" r="0" b="0"/>
+            <wp:docPr id="44" name="Picture 44"/>
+            <wp:cNvGraphicFramePr>
+              <a:graphicFrameLocks xmlns:a="http://schemas.openxmlformats.org/drawingml/2006/main" noChangeAspect="1"/>
+            </wp:cNvGraphicFramePr>
+            <a:graphic xmlns:a="http://schemas.openxmlformats.org/drawingml/2006/main">
+              <a:graphicData uri="http://schemas.openxmlformats.org/drawingml/2006/picture">
+                <pic:pic xmlns:pic="http://schemas.openxmlformats.org/drawingml/2006/picture">
+                  <pic:nvPicPr>
+                    <pic:cNvPr id="1" name=""/>
+                    <pic:cNvPicPr/>
+                  </pic:nvPicPr>
+                  <pic:blipFill>
+                    <a:blip r:embed="rId21"/>
+                    <a:stretch>
+                      <a:fillRect/>
+                    </a:stretch>
+                  </pic:blipFill>
+                  <pic:spPr>
+                    <a:xfrm>
+                      <a:off x="0" y="0"/>
+                      <a:ext cx="4573592" cy="3265037"/>
+                    </a:xfrm>
+                    <a:prstGeom prst="rect">
+                      <a:avLst/>
+                    </a:prstGeom>
+                  </pic:spPr>
+                </pic:pic>
+              </a:graphicData>
+            </a:graphic>
+          </wp:inline>
+        </w:drawing>
+      </w:r>
+    </w:p>
+    <w:p>
+      <w:pPr>
+        <w:pStyle w:val="ListParagraph"/>
+        <w:ind w:firstLine="720"/>
+      </w:pPr>
+    </w:p>
+    <w:p>
+      <w:pPr>
+        <w:pStyle w:val="ListParagraph"/>
+        <w:ind w:firstLine="720"/>
+      </w:pPr>
+    </w:p>
+    <w:p>
+      <w:pPr>
+        <w:pStyle w:val="ListParagraph"/>
+        <w:ind w:firstLine="720"/>
+      </w:pPr>
+    </w:p>
+    <w:p>
+      <w:pPr>
+        <w:pStyle w:val="ListParagraph"/>
+        <w:ind w:firstLine="720"/>
+      </w:pPr>
+    </w:p>
+    <w:p>
+      <w:pPr>
+        <w:pStyle w:val="ListParagraph"/>
+        <w:numPr>
+          <w:ilvl w:val="2"/>
+          <w:numId w:val="17"/>
+        </w:numPr>
+      </w:pPr>
+      <w:r>
+        <w:lastRenderedPageBreak/>
+        <w:t>If the “yes” button is pressed the system shall delete the meeting from the database</w:t>
+      </w:r>
+      <w:r>
+        <w:t xml:space="preserve"> </w:t>
+      </w:r>
+      <w:r>
+        <w:t>and return to display meetings.</w:t>
+      </w:r>
+    </w:p>
+    <w:p>
+      <w:pPr>
+        <w:pStyle w:val="ListParagraph"/>
+        <w:ind w:left="1440" w:firstLine="360"/>
+      </w:pPr>
+      <w:r>
+        <w:rPr>
+          <w:noProof/>
+        </w:rPr>
+        <w:drawing>
+          <wp:inline distT="0" distB="0" distL="0" distR="0" wp14:anchorId="164B5B21" wp14:editId="63F3AE3E">
+            <wp:extent cx="4564049" cy="3255785"/>
+            <wp:effectExtent l="0" t="0" r="8255" b="1905"/>
+            <wp:docPr id="45" name="Picture 45"/>
+            <wp:cNvGraphicFramePr>
+              <a:graphicFrameLocks xmlns:a="http://schemas.openxmlformats.org/drawingml/2006/main" noChangeAspect="1"/>
+            </wp:cNvGraphicFramePr>
+            <a:graphic xmlns:a="http://schemas.openxmlformats.org/drawingml/2006/main">
+              <a:graphicData uri="http://schemas.openxmlformats.org/drawingml/2006/picture">
+                <pic:pic xmlns:pic="http://schemas.openxmlformats.org/drawingml/2006/picture">
+                  <pic:nvPicPr>
+                    <pic:cNvPr id="1" name=""/>
+                    <pic:cNvPicPr/>
+                  </pic:nvPicPr>
+                  <pic:blipFill>
+                    <a:blip r:embed="rId22"/>
+                    <a:stretch>
+                      <a:fillRect/>
+                    </a:stretch>
+                  </pic:blipFill>
+                  <pic:spPr>
+                    <a:xfrm>
+                      <a:off x="0" y="0"/>
+                      <a:ext cx="4592071" cy="3275775"/>
+                    </a:xfrm>
+                    <a:prstGeom prst="rect">
+                      <a:avLst/>
+                    </a:prstGeom>
+                  </pic:spPr>
+                </pic:pic>
+              </a:graphicData>
+            </a:graphic>
+          </wp:inline>
+        </w:drawing>
+      </w:r>
+    </w:p>
+    <w:p>
+      <w:pPr>
+        <w:pStyle w:val="ListParagraph"/>
+        <w:numPr>
+          <w:ilvl w:val="2"/>
+          <w:numId w:val="17"/>
+        </w:numPr>
+      </w:pPr>
+      <w:r>
+        <w:t>If the “no” button is pressed the system shall do nothing and return to display meetings.</w:t>
+      </w:r>
+    </w:p>
+    <w:p>
+      <w:pPr>
+        <w:pStyle w:val="ListParagraph"/>
+        <w:ind w:left="1440" w:firstLine="360"/>
+      </w:pPr>
+      <w:r>
+        <w:rPr>
+          <w:noProof/>
+        </w:rPr>
+        <w:drawing>
+          <wp:inline distT="0" distB="0" distL="0" distR="0" wp14:anchorId="167075A4" wp14:editId="735DC461">
+            <wp:extent cx="4588306" cy="3284855"/>
+            <wp:effectExtent l="0" t="0" r="3175" b="0"/>
+            <wp:docPr id="46" name="Picture 46"/>
+            <wp:cNvGraphicFramePr>
+              <a:graphicFrameLocks xmlns:a="http://schemas.openxmlformats.org/drawingml/2006/main" noChangeAspect="1"/>
+            </wp:cNvGraphicFramePr>
+            <a:graphic xmlns:a="http://schemas.openxmlformats.org/drawingml/2006/main">
+              <a:graphicData uri="http://schemas.openxmlformats.org/drawingml/2006/picture">
+                <pic:pic xmlns:pic="http://schemas.openxmlformats.org/drawingml/2006/picture">
+                  <pic:nvPicPr>
+                    <pic:cNvPr id="1" name=""/>
+                    <pic:cNvPicPr/>
+                  </pic:nvPicPr>
+                  <pic:blipFill>
+                    <a:blip r:embed="rId20"/>
+                    <a:stretch>
+                      <a:fillRect/>
+                    </a:stretch>
+                  </pic:blipFill>
+                  <pic:spPr>
+                    <a:xfrm>
+                      <a:off x="0" y="0"/>
+                      <a:ext cx="4629674" cy="3314471"/>
+                    </a:xfrm>
+                    <a:prstGeom prst="rect">
+                      <a:avLst/>
+                    </a:prstGeom>
+                  </pic:spPr>
+                </pic:pic>
+              </a:graphicData>
+            </a:graphic>
+          </wp:inline>
+        </w:drawing>
+      </w:r>
+    </w:p>
+    <w:p>
+      <w:pPr>
+        <w:pStyle w:val="ListParagraph"/>
+      </w:pPr>
+    </w:p>
+    <w:p>
+      <w:pPr>
+        <w:pStyle w:val="ListParagraph"/>
+        <w:ind w:left="360"/>
+      </w:pPr>
+    </w:p>
+    <w:p>
+      <w:pPr>
+        <w:pStyle w:val="ListParagraph"/>
+        <w:ind w:left="360"/>
+      </w:pPr>
+    </w:p>
+    <w:p>
+      <w:pPr>
+        <w:pStyle w:val="ListParagraph"/>
+        <w:ind w:left="360"/>
+      </w:pPr>
+    </w:p>
+    <w:p/>
+    <w:p>
+      <w:pPr>
+        <w:pStyle w:val="ListParagraph"/>
+        <w:numPr>
+          <w:ilvl w:val="0"/>
+          <w:numId w:val="17"/>
+        </w:numPr>
+      </w:pPr>
+      <w:r>
+        <w:t>The system shall allow a manager to edit meetings.</w:t>
+      </w:r>
+    </w:p>
+    <w:p>
+      <w:pPr>
+        <w:pStyle w:val="ListParagraph"/>
+        <w:numPr>
+          <w:ilvl w:val="1"/>
+          <w:numId w:val="17"/>
+        </w:numPr>
+      </w:pPr>
+      <w:r>
+        <w:t>The manager shall select a date from the monthly calendar to edit a meeting.</w:t>
+      </w:r>
+    </w:p>
+    <w:p>
+      <w:pPr>
+        <w:pStyle w:val="ListParagraph"/>
+        <w:ind w:firstLine="720"/>
+      </w:pPr>
+      <w:r>
+        <w:rPr>
+          <w:noProof/>
+        </w:rPr>
+        <w:drawing>
+          <wp:inline distT="0" distB="0" distL="0" distR="0" wp14:anchorId="6F43B918" wp14:editId="1420B14D">
+            <wp:extent cx="4765469" cy="3411689"/>
+            <wp:effectExtent l="0" t="0" r="0" b="0"/>
+            <wp:docPr id="41" name="Picture 41"/>
+            <wp:cNvGraphicFramePr>
+              <a:graphicFrameLocks xmlns:a="http://schemas.openxmlformats.org/drawingml/2006/main" noChangeAspect="1"/>
+            </wp:cNvGraphicFramePr>
+            <a:graphic xmlns:a="http://schemas.openxmlformats.org/drawingml/2006/main">
+              <a:graphicData uri="http://schemas.openxmlformats.org/drawingml/2006/picture">
+                <pic:pic xmlns:pic="http://schemas.openxmlformats.org/drawingml/2006/picture">
+                  <pic:nvPicPr>
+                    <pic:cNvPr id="1" name=""/>
+                    <pic:cNvPicPr/>
+                  </pic:nvPicPr>
+                  <pic:blipFill>
+                    <a:blip r:embed="rId20"/>
+                    <a:stretch>
+                      <a:fillRect/>
+                    </a:stretch>
+                  </pic:blipFill>
+                  <pic:spPr>
+                    <a:xfrm>
+                      <a:off x="0" y="0"/>
+                      <a:ext cx="4795439" cy="3433145"/>
+                    </a:xfrm>
+                    <a:prstGeom prst="rect">
+                      <a:avLst/>
+                    </a:prstGeom>
+                  </pic:spPr>
+                </pic:pic>
+              </a:graphicData>
+            </a:graphic>
+          </wp:inline>
+        </w:drawing>
+      </w:r>
+    </w:p>
+    <w:p>
+      <w:pPr>
+        <w:pStyle w:val="ListParagraph"/>
+        <w:numPr>
+          <w:ilvl w:val="1"/>
+          <w:numId w:val="17"/>
+        </w:numPr>
+      </w:pPr>
+      <w:r>
+        <w:t>The manager shall press the “Edit” button on the meeting desired to edit it.</w:t>
+      </w:r>
+    </w:p>
+    <w:p>
+      <w:pPr>
+        <w:pStyle w:val="ListParagraph"/>
+        <w:numPr>
+          <w:ilvl w:val="1"/>
+          <w:numId w:val="17"/>
+        </w:numPr>
+      </w:pPr>
+      <w:r>
+        <w:t>The system shall display a form to allow a user to edit the information of the meeting, including title, description, starting time, ending time, location, and attendees.</w:t>
+      </w:r>
+    </w:p>
+    <w:p>
+      <w:pPr>
+        <w:pStyle w:val="ListParagraph"/>
+      </w:pPr>
+    </w:p>
+    <w:p>
+      <w:pPr>
+        <w:pStyle w:val="ListParagraph"/>
+        <w:ind w:firstLine="720"/>
+      </w:pPr>
+      <w:r>
+        <w:rPr>
+          <w:noProof/>
+        </w:rPr>
+        <w:drawing>
+          <wp:inline distT="0" distB="0" distL="0" distR="0" wp14:anchorId="453E99E2" wp14:editId="4C93075D">
+            <wp:extent cx="4753650" cy="3343275"/>
+            <wp:effectExtent l="0" t="0" r="8890" b="0"/>
+            <wp:docPr id="36" name="Picture 36"/>
+            <wp:cNvGraphicFramePr>
+              <a:graphicFrameLocks xmlns:a="http://schemas.openxmlformats.org/drawingml/2006/main" noChangeAspect="1"/>
+            </wp:cNvGraphicFramePr>
+            <a:graphic xmlns:a="http://schemas.openxmlformats.org/drawingml/2006/main">
+              <a:graphicData uri="http://schemas.openxmlformats.org/drawingml/2006/picture">
+                <pic:pic xmlns:pic="http://schemas.openxmlformats.org/drawingml/2006/picture">
+                  <pic:nvPicPr>
+                    <pic:cNvPr id="1" name=""/>
+                    <pic:cNvPicPr/>
+                  </pic:nvPicPr>
+                  <pic:blipFill>
+                    <a:blip r:embed="rId23"/>
+                    <a:stretch>
+                      <a:fillRect/>
+                    </a:stretch>
+                  </pic:blipFill>
+                  <pic:spPr>
+                    <a:xfrm>
+                      <a:off x="0" y="0"/>
+                      <a:ext cx="4781096" cy="3362578"/>
+                    </a:xfrm>
+                    <a:prstGeom prst="rect">
+                      <a:avLst/>
+                    </a:prstGeom>
+                  </pic:spPr>
+                </pic:pic>
+              </a:graphicData>
+            </a:graphic>
+          </wp:inline>
+        </w:drawing>
+      </w:r>
+    </w:p>
+    <w:p>
+      <w:pPr>
+        <w:pStyle w:val="ListParagraph"/>
+        <w:ind w:firstLine="720"/>
+      </w:pPr>
+    </w:p>
+    <w:p>
+      <w:pPr>
+        <w:pStyle w:val="ListParagraph"/>
+        <w:numPr>
+          <w:ilvl w:val="1"/>
+          <w:numId w:val="17"/>
+        </w:numPr>
+      </w:pPr>
+      <w:r>
+        <w:t>The user shall edit the data for the meeting and press the “Next” button.</w:t>
+      </w:r>
+    </w:p>
+    <w:p>
+      <w:pPr>
+        <w:pStyle w:val="ListParagraph"/>
+        <w:ind w:firstLine="720"/>
+      </w:pPr>
+      <w:r>
+        <w:rPr>
+          <w:noProof/>
+        </w:rPr>
+        <w:drawing>
+          <wp:inline distT="0" distB="0" distL="0" distR="0" wp14:anchorId="279C5DA5" wp14:editId="34C1519E">
+            <wp:extent cx="4805646" cy="3283534"/>
+            <wp:effectExtent l="0" t="0" r="0" b="0"/>
+            <wp:docPr id="37" name="Picture 37"/>
+            <wp:cNvGraphicFramePr>
+              <a:graphicFrameLocks xmlns:a="http://schemas.openxmlformats.org/drawingml/2006/main" noChangeAspect="1"/>
+            </wp:cNvGraphicFramePr>
+            <a:graphic xmlns:a="http://schemas.openxmlformats.org/drawingml/2006/main">
+              <a:graphicData uri="http://schemas.openxmlformats.org/drawingml/2006/picture">
+                <pic:pic xmlns:pic="http://schemas.openxmlformats.org/drawingml/2006/picture">
+                  <pic:nvPicPr>
+                    <pic:cNvPr id="1" name=""/>
+                    <pic:cNvPicPr/>
+                  </pic:nvPicPr>
+                  <pic:blipFill>
+                    <a:blip r:embed="rId24"/>
+                    <a:stretch>
+                      <a:fillRect/>
+                    </a:stretch>
+                  </pic:blipFill>
+                  <pic:spPr>
+                    <a:xfrm>
+                      <a:off x="0" y="0"/>
+                      <a:ext cx="4854172" cy="3316690"/>
+                    </a:xfrm>
+                    <a:prstGeom prst="rect">
+                      <a:avLst/>
+                    </a:prstGeom>
+                  </pic:spPr>
+                </pic:pic>
+              </a:graphicData>
+            </a:graphic>
+          </wp:inline>
+        </w:drawing>
+      </w:r>
+    </w:p>
+    <w:p>
+      <w:pPr>
+        <w:pStyle w:val="ListParagraph"/>
+        <w:ind w:firstLine="720"/>
+      </w:pPr>
+    </w:p>
+    <w:p>
+      <w:pPr>
+        <w:pStyle w:val="ListParagraph"/>
+        <w:ind w:firstLine="720"/>
+      </w:pPr>
+    </w:p>
+    <w:p>
+      <w:pPr>
+        <w:pStyle w:val="ListParagraph"/>
+        <w:numPr>
+          <w:ilvl w:val="1"/>
+          <w:numId w:val="17"/>
+        </w:numPr>
+      </w:pPr>
+      <w:r>
+        <w:t>The manager shall edit the location and attendees and press the “Save Meeting” button.</w:t>
+      </w:r>
+    </w:p>
+    <w:p>
+      <w:pPr>
+        <w:pStyle w:val="ListParagraph"/>
+        <w:numPr>
+          <w:ilvl w:val="1"/>
+          <w:numId w:val="17"/>
+        </w:numPr>
+      </w:pPr>
+      <w:r>
+        <w:t>The system shall check the conflict of the edited meeting with existing meetings.</w:t>
+      </w:r>
+    </w:p>
+    <w:p>
+      <w:pPr>
+        <w:pStyle w:val="ListParagraph"/>
+        <w:numPr>
+          <w:ilvl w:val="1"/>
+          <w:numId w:val="17"/>
+        </w:numPr>
+      </w:pPr>
+      <w:r>
+        <w:t>The system shall save the meeting to the database and display the meeting on the calendar.</w:t>
+      </w:r>
+    </w:p>
+    <w:p>
+      <w:pPr>
+        <w:pStyle w:val="ListParagraph"/>
+        <w:numPr>
+          <w:ilvl w:val="2"/>
+          <w:numId w:val="17"/>
+        </w:numPr>
+      </w:pPr>
+      <w:r>
+        <w:t>If there is no conflict, the system shall save the meeting to the database, and display the meeting title on the calendar.</w:t>
+      </w:r>
+    </w:p>
+    <w:p>
+      <w:pPr>
+        <w:pStyle w:val="ListParagraph"/>
+        <w:ind w:left="1440" w:firstLine="360"/>
+      </w:pPr>
+      <w:bookmarkStart w:id="6" w:name="_GoBack"/>
+      <w:r>
+        <w:rPr>
+          <w:noProof/>
+        </w:rPr>
+        <w:drawing>
+          <wp:inline distT="0" distB="0" distL="0" distR="0" wp14:anchorId="7764E998" wp14:editId="64F7B011">
+            <wp:extent cx="4575175" cy="2876550"/>
+            <wp:effectExtent l="0" t="0" r="0" b="0"/>
+            <wp:docPr id="39" name="Picture 39"/>
+            <wp:cNvGraphicFramePr>
+              <a:graphicFrameLocks xmlns:a="http://schemas.openxmlformats.org/drawingml/2006/main" noChangeAspect="1"/>
+            </wp:cNvGraphicFramePr>
+            <a:graphic xmlns:a="http://schemas.openxmlformats.org/drawingml/2006/main">
+              <a:graphicData uri="http://schemas.openxmlformats.org/drawingml/2006/picture">
+                <pic:pic xmlns:pic="http://schemas.openxmlformats.org/drawingml/2006/picture">
+                  <pic:nvPicPr>
+                    <pic:cNvPr id="1" name=""/>
+                    <pic:cNvPicPr/>
+                  </pic:nvPicPr>
+                  <pic:blipFill>
+                    <a:blip r:embed="rId25"/>
+                    <a:stretch>
+                      <a:fillRect/>
+                    </a:stretch>
+                  </pic:blipFill>
+                  <pic:spPr>
+                    <a:xfrm>
+                      <a:off x="0" y="0"/>
+                      <a:ext cx="4599060" cy="2891567"/>
+                    </a:xfrm>
+                    <a:prstGeom prst="rect">
+                      <a:avLst/>
+                    </a:prstGeom>
+                  </pic:spPr>
+                </pic:pic>
+              </a:graphicData>
+            </a:graphic>
+          </wp:inline>
+        </w:drawing>
+      </w:r>
+      <w:bookmarkEnd w:id="6"/>
+    </w:p>
+    <w:p>
+      <w:pPr>
+        <w:pStyle w:val="ListParagraph"/>
+        <w:ind w:left="1440" w:firstLine="360"/>
+      </w:pPr>
+    </w:p>
+    <w:p>
+      <w:pPr>
+        <w:pStyle w:val="ListParagraph"/>
+        <w:numPr>
+          <w:ilvl w:val="2"/>
+          <w:numId w:val="17"/>
+        </w:numPr>
+      </w:pPr>
+      <w:r>
+        <w:t xml:space="preserve">If there is any conflict, the system shall not allow the manager to edit the meeting. </w:t>
+      </w:r>
+    </w:p>
+    <w:p>
+      <w:pPr>
+        <w:pStyle w:val="ListParagraph"/>
+        <w:ind w:left="2160" w:firstLine="720"/>
+      </w:pPr>
+      <w:r>
+        <w:rPr>
+          <w:noProof/>
+        </w:rPr>
+        <w:drawing>
+          <wp:inline distT="0" distB="0" distL="0" distR="0" wp14:anchorId="5BDD9D4B" wp14:editId="5FE82C12">
+            <wp:extent cx="3000375" cy="3505200"/>
+            <wp:effectExtent l="0" t="0" r="9525" b="0"/>
+            <wp:docPr id="40" name="Picture 40"/>
+            <wp:cNvGraphicFramePr>
+              <a:graphicFrameLocks xmlns:a="http://schemas.openxmlformats.org/drawingml/2006/main" noChangeAspect="1"/>
+            </wp:cNvGraphicFramePr>
+            <a:graphic xmlns:a="http://schemas.openxmlformats.org/drawingml/2006/main">
+              <a:graphicData uri="http://schemas.openxmlformats.org/drawingml/2006/picture">
+                <pic:pic xmlns:pic="http://schemas.openxmlformats.org/drawingml/2006/picture">
+                  <pic:nvPicPr>
+                    <pic:cNvPr id="1" name=""/>
+                    <pic:cNvPicPr/>
+                  </pic:nvPicPr>
+                  <pic:blipFill>
+                    <a:blip r:embed="rId26"/>
+                    <a:stretch>
+                      <a:fillRect/>
+                    </a:stretch>
+                  </pic:blipFill>
+                  <pic:spPr>
+                    <a:xfrm>
+                      <a:off x="0" y="0"/>
+                      <a:ext cx="3000375" cy="3505200"/>
+                    </a:xfrm>
+                    <a:prstGeom prst="rect">
+                      <a:avLst/>
+                    </a:prstGeom>
+                  </pic:spPr>
+                </pic:pic>
+              </a:graphicData>
+            </a:graphic>
+          </wp:inline>
+        </w:drawing>
+      </w:r>
+    </w:p>
+    <w:p/>
+    <w:p>
+      <w:pPr>
+        <w:pStyle w:val="ListParagraph"/>
+        <w:numPr>
+          <w:ilvl w:val="0"/>
+          <w:numId w:val="17"/>
+        </w:numPr>
+      </w:pPr>
+      <w:r>
+        <w:t>The system shall allow users to view meetings on selected days.</w:t>
+      </w:r>
+    </w:p>
+    <w:p>
+      <w:pPr>
+        <w:pStyle w:val="ListParagraph"/>
+        <w:numPr>
+          <w:ilvl w:val="1"/>
+          <w:numId w:val="17"/>
+        </w:numPr>
+      </w:pPr>
+      <w:r>
+        <w:t>The</w:t>
+      </w:r>
+      <w:r>
+        <w:t xml:space="preserve"> user shall select a date to view the meetings in that day</w:t>
+      </w:r>
+      <w:r>
+        <w:t>.</w:t>
+      </w:r>
+    </w:p>
+    <w:p>
+      <w:pPr>
+        <w:pStyle w:val="ListParagraph"/>
+        <w:ind w:firstLine="720"/>
+      </w:pPr>
+      <w:r>
+        <w:rPr>
+          <w:noProof/>
+        </w:rPr>
+        <w:drawing>
+          <wp:inline distT="0" distB="0" distL="0" distR="0" wp14:anchorId="68EFA8F8" wp14:editId="4D322AA7">
+            <wp:extent cx="4749151" cy="3382755"/>
+            <wp:effectExtent l="0" t="0" r="0" b="8255"/>
+            <wp:docPr id="30" name="Picture 30"/>
+            <wp:cNvGraphicFramePr>
+              <a:graphicFrameLocks xmlns:a="http://schemas.openxmlformats.org/drawingml/2006/main" noChangeAspect="1"/>
+            </wp:cNvGraphicFramePr>
+            <a:graphic xmlns:a="http://schemas.openxmlformats.org/drawingml/2006/main">
+              <a:graphicData uri="http://schemas.openxmlformats.org/drawingml/2006/picture">
+                <pic:pic xmlns:pic="http://schemas.openxmlformats.org/drawingml/2006/picture">
+                  <pic:nvPicPr>
+                    <pic:cNvPr id="1" name=""/>
+                    <pic:cNvPicPr/>
+                  </pic:nvPicPr>
+                  <pic:blipFill>
+                    <a:blip r:embed="rId27"/>
+                    <a:stretch>
+                      <a:fillRect/>
+                    </a:stretch>
+                  </pic:blipFill>
+                  <pic:spPr>
+                    <a:xfrm>
+                      <a:off x="0" y="0"/>
+                      <a:ext cx="4789214" cy="3411291"/>
+                    </a:xfrm>
+                    <a:prstGeom prst="rect">
+                      <a:avLst/>
+                    </a:prstGeom>
+                  </pic:spPr>
+                </pic:pic>
+              </a:graphicData>
+            </a:graphic>
+          </wp:inline>
+        </w:drawing>
+      </w:r>
+    </w:p>
+    <w:p>
+      <w:pPr>
+        <w:pStyle w:val="ListParagraph"/>
+        <w:ind w:firstLine="720"/>
+      </w:pPr>
+    </w:p>
+    <w:p>
+      <w:pPr>
+        <w:pStyle w:val="ListParagraph"/>
+        <w:ind w:firstLine="720"/>
+      </w:pPr>
+    </w:p>
+    <w:p>
+      <w:pPr>
+        <w:pStyle w:val="ListParagraph"/>
+        <w:numPr>
+          <w:ilvl w:val="1"/>
+          <w:numId w:val="17"/>
+        </w:numPr>
+      </w:pPr>
+      <w:r>
+        <w:t xml:space="preserve">The system shall display meetings that are scheduled on selected days. </w:t>
+      </w:r>
+    </w:p>
+    <w:p>
+      <w:pPr>
+        <w:pStyle w:val="ListParagraph"/>
+        <w:ind w:firstLine="720"/>
+      </w:pPr>
+      <w:r>
+        <w:rPr>
+          <w:noProof/>
+        </w:rPr>
+        <w:drawing>
+          <wp:inline distT="0" distB="0" distL="0" distR="0" wp14:anchorId="189B2C7A" wp14:editId="1405F5B3">
+            <wp:extent cx="4747496" cy="3408459"/>
+            <wp:effectExtent l="0" t="0" r="0" b="1905"/>
+            <wp:docPr id="32" name="Picture 32"/>
+            <wp:cNvGraphicFramePr>
+              <a:graphicFrameLocks xmlns:a="http://schemas.openxmlformats.org/drawingml/2006/main" noChangeAspect="1"/>
+            </wp:cNvGraphicFramePr>
+            <a:graphic xmlns:a="http://schemas.openxmlformats.org/drawingml/2006/main">
+              <a:graphicData uri="http://schemas.openxmlformats.org/drawingml/2006/picture">
+                <pic:pic xmlns:pic="http://schemas.openxmlformats.org/drawingml/2006/picture">
+                  <pic:nvPicPr>
+                    <pic:cNvPr id="1" name=""/>
+                    <pic:cNvPicPr/>
+                  </pic:nvPicPr>
+                  <pic:blipFill>
+                    <a:blip r:embed="rId28"/>
+                    <a:stretch>
+                      <a:fillRect/>
+                    </a:stretch>
+                  </pic:blipFill>
+                  <pic:spPr>
+                    <a:xfrm>
+                      <a:off x="0" y="0"/>
+                      <a:ext cx="4760584" cy="3417855"/>
+                    </a:xfrm>
+                    <a:prstGeom prst="rect">
+                      <a:avLst/>
+                    </a:prstGeom>
+                  </pic:spPr>
+                </pic:pic>
+              </a:graphicData>
+            </a:graphic>
+          </wp:inline>
+        </w:drawing>
+      </w:r>
+    </w:p>
+    <w:p>
+      <w:pPr>
+        <w:pStyle w:val="ListParagraph"/>
+        <w:ind w:firstLine="720"/>
+      </w:pPr>
+    </w:p>
+    <w:p>
+      <w:pPr>
+        <w:pStyle w:val="ListParagraph"/>
+        <w:numPr>
+          <w:ilvl w:val="0"/>
+          <w:numId w:val="17"/>
+        </w:numPr>
+      </w:pPr>
+      <w:r>
+        <w:t>The system shall allow users to view all meetings on a selected month.</w:t>
+      </w:r>
+    </w:p>
+    <w:p>
+      <w:pPr>
+        <w:pStyle w:val="ListParagraph"/>
+        <w:numPr>
+          <w:ilvl w:val="1"/>
+          <w:numId w:val="17"/>
+        </w:numPr>
+      </w:pPr>
+      <w:r>
+        <w:t xml:space="preserve"> </w:t>
+      </w:r>
+      <w:r>
+        <w:t>The manager shall select a date from the monthly calendar</w:t>
+      </w:r>
+      <w:r>
+        <w:t xml:space="preserve"> to select the month associated with it</w:t>
+      </w:r>
+      <w:r>
+        <w:t>.</w:t>
+      </w:r>
+    </w:p>
+    <w:p>
+      <w:pPr>
+        <w:pStyle w:val="ListParagraph"/>
+      </w:pPr>
+      <w:r>
+        <w:rPr>
+          <w:noProof/>
+        </w:rPr>
+        <w:drawing>
+          <wp:inline distT="0" distB="0" distL="0" distR="0" wp14:anchorId="43AFA267" wp14:editId="43F6231B">
+            <wp:extent cx="4749151" cy="3382755"/>
+            <wp:effectExtent l="0" t="0" r="0" b="8255"/>
+            <wp:docPr id="2" name="Picture 2"/>
+            <wp:cNvGraphicFramePr>
+              <a:graphicFrameLocks xmlns:a="http://schemas.openxmlformats.org/drawingml/2006/main" noChangeAspect="1"/>
+            </wp:cNvGraphicFramePr>
+            <a:graphic xmlns:a="http://schemas.openxmlformats.org/drawingml/2006/main">
+              <a:graphicData uri="http://schemas.openxmlformats.org/drawingml/2006/picture">
+                <pic:pic xmlns:pic="http://schemas.openxmlformats.org/drawingml/2006/picture">
+                  <pic:nvPicPr>
+                    <pic:cNvPr id="1" name=""/>
+                    <pic:cNvPicPr/>
+                  </pic:nvPicPr>
+                  <pic:blipFill>
+                    <a:blip r:embed="rId27"/>
+                    <a:stretch>
+                      <a:fillRect/>
+                    </a:stretch>
+                  </pic:blipFill>
+                  <pic:spPr>
+                    <a:xfrm>
+                      <a:off x="0" y="0"/>
+                      <a:ext cx="4789214" cy="3411291"/>
+                    </a:xfrm>
+                    <a:prstGeom prst="rect">
+                      <a:avLst/>
+                    </a:prstGeom>
+                  </pic:spPr>
+                </pic:pic>
+              </a:graphicData>
+            </a:graphic>
+          </wp:inline>
+        </w:drawing>
+      </w:r>
+    </w:p>
+    <w:p>
+      <w:pPr>
+        <w:pStyle w:val="ListParagraph"/>
+      </w:pPr>
+    </w:p>
+    <w:p>
+      <w:pPr>
+        <w:pStyle w:val="ListParagraph"/>
+        <w:numPr>
+          <w:ilvl w:val="1"/>
+          <w:numId w:val="17"/>
+        </w:numPr>
+      </w:pPr>
+      <w:r>
+        <w:lastRenderedPageBreak/>
+        <w:t>The user shall press the “View Monthly Meetings” button to see all meetings in the selected month.</w:t>
+      </w:r>
+    </w:p>
+    <w:p>
+      <w:pPr>
+        <w:pStyle w:val="ListParagraph"/>
+      </w:pPr>
+      <w:r>
+        <w:rPr>
+          <w:noProof/>
+        </w:rPr>
+        <w:drawing>
+          <wp:inline distT="0" distB="0" distL="0" distR="0" wp14:anchorId="54ADACE8" wp14:editId="25CF21EA">
+            <wp:extent cx="4710451" cy="3166281"/>
+            <wp:effectExtent l="0" t="0" r="0" b="0"/>
+            <wp:docPr id="11" name="Picture 11"/>
+            <wp:cNvGraphicFramePr>
+              <a:graphicFrameLocks xmlns:a="http://schemas.openxmlformats.org/drawingml/2006/main" noChangeAspect="1"/>
+            </wp:cNvGraphicFramePr>
+            <a:graphic xmlns:a="http://schemas.openxmlformats.org/drawingml/2006/main">
+              <a:graphicData uri="http://schemas.openxmlformats.org/drawingml/2006/picture">
+                <pic:pic xmlns:pic="http://schemas.openxmlformats.org/drawingml/2006/picture">
+                  <pic:nvPicPr>
+                    <pic:cNvPr id="1" name=""/>
+                    <pic:cNvPicPr/>
+                  </pic:nvPicPr>
+                  <pic:blipFill>
+                    <a:blip r:embed="rId29"/>
+                    <a:stretch>
+                      <a:fillRect/>
+                    </a:stretch>
+                  </pic:blipFill>
+                  <pic:spPr>
+                    <a:xfrm>
+                      <a:off x="0" y="0"/>
+                      <a:ext cx="4731885" cy="3180689"/>
+                    </a:xfrm>
+                    <a:prstGeom prst="rect">
+                      <a:avLst/>
+                    </a:prstGeom>
+                  </pic:spPr>
+                </pic:pic>
+              </a:graphicData>
+            </a:graphic>
+          </wp:inline>
+        </w:drawing>
+      </w:r>
+    </w:p>
+    <w:p>
+      <w:pPr>
+        <w:pStyle w:val="ListParagraph"/>
+        <w:numPr>
+          <w:ilvl w:val="1"/>
+          <w:numId w:val="17"/>
+        </w:numPr>
+      </w:pPr>
+      <w:r>
+        <w:t>The user shall press the “View Daily Meetings” button to return to all meetings shown on a selected date.</w:t>
+      </w:r>
+    </w:p>
+    <w:p>
+      <w:pPr>
         <w:ind w:left="1080"/>
       </w:pPr>
     </w:p>
@@ -1851,12 +3763,12 @@
           <w:numId w:val="1"/>
         </w:numPr>
       </w:pPr>
-      <w:bookmarkStart w:id="6" w:name="_Toc38276847"/>
+      <w:bookmarkStart w:id="7" w:name="_Toc38276847"/>
       <w:r>
         <w:lastRenderedPageBreak/>
         <w:t>Use Case Diagram</w:t>
       </w:r>
-      <w:bookmarkEnd w:id="6"/>
+      <w:bookmarkEnd w:id="7"/>
     </w:p>
     <w:p>
       <w:pPr>
@@ -1882,7 +3794,7 @@
                     <pic:cNvPicPr/>
                   </pic:nvPicPr>
                   <pic:blipFill>
-                    <a:blip r:embed="rId9"/>
+                    <a:blip r:embed="rId30"/>
                     <a:stretch>
                       <a:fillRect/>
                     </a:stretch>
@@ -1911,15 +3823,14 @@
           <w:numId w:val="1"/>
         </w:numPr>
       </w:pPr>
-      <w:bookmarkStart w:id="7" w:name="_Toc38276848"/>
-      <w:r>
-        <w:lastRenderedPageBreak/>
+      <w:bookmarkStart w:id="8" w:name="_Toc38276848"/>
+      <w:r>
         <w:t>Class</w:t>
       </w:r>
       <w:r>
         <w:t xml:space="preserve"> Diagram</w:t>
       </w:r>
-      <w:bookmarkEnd w:id="7"/>
+      <w:bookmarkEnd w:id="8"/>
     </w:p>
     <w:p>
       <w:pPr>
@@ -1930,9 +3841,9 @@
           <w:noProof/>
         </w:rPr>
         <w:drawing>
-          <wp:inline distT="0" distB="0" distL="0" distR="0" wp14:anchorId="31EED42F" wp14:editId="769F56C0">
-            <wp:extent cx="5943600" cy="4257675"/>
-            <wp:effectExtent l="0" t="0" r="0" b="9525"/>
+          <wp:inline distT="0" distB="0" distL="0" distR="0" wp14:anchorId="31EED42F" wp14:editId="72798A28">
+            <wp:extent cx="5210175" cy="3400425"/>
+            <wp:effectExtent l="0" t="0" r="9525" b="9525"/>
             <wp:docPr id="1" name="Picture 1"/>
             <wp:cNvGraphicFramePr>
               <a:graphicFrameLocks xmlns:a="http://schemas.openxmlformats.org/drawingml/2006/main" noChangeAspect="1"/>
@@ -1945,7 +3856,7 @@
                     <pic:cNvPicPr/>
                   </pic:nvPicPr>
                   <pic:blipFill>
-                    <a:blip r:embed="rId10"/>
+                    <a:blip r:embed="rId31"/>
                     <a:stretch>
                       <a:fillRect/>
                     </a:stretch>
@@ -1953,7 +3864,7 @@
                   <pic:spPr>
                     <a:xfrm>
                       <a:off x="0" y="0"/>
-                      <a:ext cx="5943600" cy="4257675"/>
+                      <a:ext cx="5210175" cy="3400425"/>
                     </a:xfrm>
                     <a:prstGeom prst="rect">
                       <a:avLst/>
@@ -1974,11 +3885,12 @@
           <w:numId w:val="1"/>
         </w:numPr>
       </w:pPr>
-      <w:bookmarkStart w:id="8" w:name="_Toc38276849"/>
-      <w:r>
+      <w:bookmarkStart w:id="9" w:name="_Toc38276849"/>
+      <w:r>
+        <w:lastRenderedPageBreak/>
         <w:t>Sequence Diagram</w:t>
       </w:r>
-      <w:bookmarkEnd w:id="8"/>
+      <w:bookmarkEnd w:id="9"/>
     </w:p>
     <w:p>
       <w:pPr>
@@ -1991,8 +3903,6 @@
       <w:r>
         <w:t>Add Meeting</w:t>
       </w:r>
-      <w:bookmarkStart w:id="9" w:name="_GoBack"/>
-      <w:bookmarkEnd w:id="9"/>
     </w:p>
     <w:p>
       <w:pPr>
@@ -2006,11 +3916,10 @@
         <w:rPr>
           <w:noProof/>
         </w:rPr>
-        <w:lastRenderedPageBreak/>
         <w:drawing>
-          <wp:inline distT="0" distB="0" distL="0" distR="0" wp14:anchorId="1FB0C4D8" wp14:editId="5CC6ADA2">
-            <wp:extent cx="5060950" cy="8229600"/>
-            <wp:effectExtent l="0" t="0" r="6350" b="0"/>
+          <wp:inline distT="0" distB="0" distL="0" distR="0" wp14:anchorId="1FB0C4D8" wp14:editId="1D8BD862">
+            <wp:extent cx="5060950" cy="7724775"/>
+            <wp:effectExtent l="0" t="0" r="6350" b="9525"/>
             <wp:docPr id="3" name="Picture 3" descr="A screenshot of text&#10;&#10;Description automatically generated"/>
             <wp:cNvGraphicFramePr>
               <a:graphicFrameLocks xmlns:a="http://schemas.openxmlformats.org/drawingml/2006/main" noChangeAspect="1"/>
@@ -2023,7 +3932,7 @@
                     <pic:cNvPicPr/>
                   </pic:nvPicPr>
                   <pic:blipFill>
-                    <a:blip r:embed="rId11">
+                    <a:blip r:embed="rId32">
                       <a:extLst>
                         <a:ext uri="{28A0092B-C50C-407E-A947-70E740481C1C}">
                           <a14:useLocalDpi xmlns:a14="http://schemas.microsoft.com/office/drawing/2010/main" val="0"/>
@@ -2037,7 +3946,7 @@
                   <pic:spPr>
                     <a:xfrm>
                       <a:off x="0" y="0"/>
-                      <a:ext cx="5060950" cy="8229600"/>
+                      <a:ext cx="5060950" cy="7724775"/>
                     </a:xfrm>
                     <a:prstGeom prst="rect">
                       <a:avLst/>
@@ -2091,7 +4000,7 @@
                     <pic:cNvPicPr/>
                   </pic:nvPicPr>
                   <pic:blipFill>
-                    <a:blip r:embed="rId12">
+                    <a:blip r:embed="rId33">
                       <a:extLst>
                         <a:ext uri="{28A0092B-C50C-407E-A947-70E740481C1C}">
                           <a14:useLocalDpi xmlns:a14="http://schemas.microsoft.com/office/drawing/2010/main" val="0"/>
@@ -2118,6 +4027,11 @@
         </w:drawing>
       </w:r>
     </w:p>
+    <w:p/>
+    <w:p/>
+    <w:p/>
+    <w:p/>
+    <w:p/>
     <w:p>
       <w:pPr>
         <w:pStyle w:val="ListParagraph"/>
@@ -2127,6 +4041,7 @@
         </w:numPr>
       </w:pPr>
       <w:r>
+        <w:lastRenderedPageBreak/>
         <w:t>Edit Meeting</w:t>
       </w:r>
     </w:p>
@@ -2142,7 +4057,6 @@
         <w:rPr>
           <w:noProof/>
         </w:rPr>
-        <w:lastRenderedPageBreak/>
         <w:drawing>
           <wp:inline distT="0" distB="0" distL="0" distR="0" wp14:anchorId="2FC81AD4" wp14:editId="535B0654">
             <wp:extent cx="4472940" cy="6080522"/>
@@ -2159,7 +4073,7 @@
                     <pic:cNvPicPr/>
                   </pic:nvPicPr>
                   <pic:blipFill>
-                    <a:blip r:embed="rId13" cstate="print">
+                    <a:blip r:embed="rId34" cstate="print">
                       <a:extLst>
                         <a:ext uri="{28A0092B-C50C-407E-A947-70E740481C1C}">
                           <a14:useLocalDpi xmlns:a14="http://schemas.microsoft.com/office/drawing/2010/main" val="0"/>
@@ -2186,6 +4100,12 @@
         </w:drawing>
       </w:r>
     </w:p>
+    <w:p/>
+    <w:p/>
+    <w:p/>
+    <w:p/>
+    <w:p/>
+    <w:p/>
     <w:p>
       <w:pPr>
         <w:pStyle w:val="ListParagraph"/>
@@ -2195,6 +4115,7 @@
         </w:numPr>
       </w:pPr>
       <w:r>
+        <w:lastRenderedPageBreak/>
         <w:t>View Daily Meetings</w:t>
       </w:r>
     </w:p>
@@ -2210,7 +4131,6 @@
         <w:rPr>
           <w:noProof/>
         </w:rPr>
-        <w:lastRenderedPageBreak/>
         <w:drawing>
           <wp:inline distT="0" distB="0" distL="0" distR="0" wp14:anchorId="5921B84F" wp14:editId="2F7125DE">
             <wp:extent cx="4160520" cy="5120640"/>
@@ -2227,7 +4147,7 @@
                     <pic:cNvPicPr/>
                   </pic:nvPicPr>
                   <pic:blipFill>
-                    <a:blip r:embed="rId14">
+                    <a:blip r:embed="rId35">
                       <a:extLst>
                         <a:ext uri="{28A0092B-C50C-407E-A947-70E740481C1C}">
                           <a14:useLocalDpi xmlns:a14="http://schemas.microsoft.com/office/drawing/2010/main" val="0"/>
@@ -2254,6 +4174,16 @@
         </w:drawing>
       </w:r>
     </w:p>
+    <w:p/>
+    <w:p/>
+    <w:p/>
+    <w:p/>
+    <w:p/>
+    <w:p/>
+    <w:p/>
+    <w:p/>
+    <w:p/>
+    <w:p/>
     <w:p>
       <w:pPr>
         <w:pStyle w:val="ListParagraph"/>
@@ -2263,6 +4193,7 @@
         </w:numPr>
       </w:pPr>
       <w:r>
+        <w:lastRenderedPageBreak/>
         <w:t>View Monthly Meetings</w:t>
       </w:r>
     </w:p>
@@ -2278,7 +4209,6 @@
         <w:rPr>
           <w:noProof/>
         </w:rPr>
-        <w:lastRenderedPageBreak/>
         <w:drawing>
           <wp:inline distT="0" distB="0" distL="0" distR="0" wp14:anchorId="3915D683" wp14:editId="7EC8F5AE">
             <wp:extent cx="4762500" cy="5514020"/>
@@ -2295,7 +4225,7 @@
                     <pic:cNvPicPr/>
                   </pic:nvPicPr>
                   <pic:blipFill>
-                    <a:blip r:embed="rId15">
+                    <a:blip r:embed="rId36">
                       <a:extLst>
                         <a:ext uri="{28A0092B-C50C-407E-A947-70E740481C1C}">
                           <a14:useLocalDpi xmlns:a14="http://schemas.microsoft.com/office/drawing/2010/main" val="0"/>
@@ -2324,11 +4254,38 @@
     </w:p>
     <w:p>
       <w:pPr>
+        <w:ind w:left="1512"/>
+      </w:pPr>
+    </w:p>
+    <w:p>
+      <w:pPr>
         <w:ind w:left="720"/>
       </w:pPr>
-      <w:r>
-        <w:tab/>
-      </w:r>
+    </w:p>
+    <w:p>
+      <w:pPr>
+        <w:ind w:left="720"/>
+      </w:pPr>
+    </w:p>
+    <w:p>
+      <w:pPr>
+        <w:ind w:left="720"/>
+      </w:pPr>
+    </w:p>
+    <w:p>
+      <w:pPr>
+        <w:ind w:left="720"/>
+      </w:pPr>
+    </w:p>
+    <w:p>
+      <w:pPr>
+        <w:ind w:left="720"/>
+      </w:pPr>
+    </w:p>
+    <w:p>
+      <w:pPr>
+        <w:ind w:left="720"/>
+      </w:pPr>
     </w:p>
     <w:p>
       <w:pPr>
@@ -2340,6 +4297,7 @@
       </w:pPr>
       <w:bookmarkStart w:id="10" w:name="_Toc38276850"/>
       <w:r>
+        <w:lastRenderedPageBreak/>
         <w:t>Activity Diagram</w:t>
       </w:r>
       <w:bookmarkEnd w:id="10"/>
@@ -2368,7 +4326,6 @@
         <w:rPr>
           <w:noProof/>
         </w:rPr>
-        <w:lastRenderedPageBreak/>
         <w:drawing>
           <wp:inline distT="0" distB="0" distL="0" distR="0" wp14:anchorId="2838C668" wp14:editId="25204C64">
             <wp:extent cx="4667250" cy="6105525"/>
@@ -2385,7 +4342,7 @@
                     <pic:cNvPicPr/>
                   </pic:nvPicPr>
                   <pic:blipFill>
-                    <a:blip r:embed="rId16"/>
+                    <a:blip r:embed="rId37"/>
                     <a:stretch>
                       <a:fillRect/>
                     </a:stretch>
@@ -2406,6 +4363,11 @@
         </w:drawing>
       </w:r>
     </w:p>
+    <w:p/>
+    <w:p/>
+    <w:p/>
+    <w:p/>
+    <w:p/>
     <w:p>
       <w:pPr>
         <w:pStyle w:val="ListParagraph"/>
@@ -2415,6 +4377,7 @@
         </w:numPr>
       </w:pPr>
       <w:r>
+        <w:lastRenderedPageBreak/>
         <w:t>Delete Meeting</w:t>
       </w:r>
     </w:p>
@@ -2430,7 +4393,6 @@
         <w:rPr>
           <w:noProof/>
         </w:rPr>
-        <w:lastRenderedPageBreak/>
         <w:drawing>
           <wp:inline distT="0" distB="0" distL="0" distR="0" wp14:anchorId="1D55E368" wp14:editId="0301C98D">
             <wp:extent cx="5276850" cy="6181725"/>
@@ -2447,7 +4409,7 @@
                     <pic:cNvPicPr/>
                   </pic:nvPicPr>
                   <pic:blipFill>
-                    <a:blip r:embed="rId17"/>
+                    <a:blip r:embed="rId38"/>
                     <a:stretch>
                       <a:fillRect/>
                     </a:stretch>
@@ -2468,6 +4430,12 @@
         </w:drawing>
       </w:r>
     </w:p>
+    <w:p/>
+    <w:p/>
+    <w:p/>
+    <w:p/>
+    <w:p/>
+    <w:p/>
     <w:p>
       <w:pPr>
         <w:pStyle w:val="ListParagraph"/>
@@ -2477,6 +4445,7 @@
         </w:numPr>
       </w:pPr>
       <w:r>
+        <w:lastRenderedPageBreak/>
         <w:t>Edit Meeting</w:t>
       </w:r>
     </w:p>
@@ -2492,7 +4461,6 @@
         <w:rPr>
           <w:noProof/>
         </w:rPr>
-        <w:lastRenderedPageBreak/>
         <w:drawing>
           <wp:inline distT="0" distB="0" distL="0" distR="0" wp14:anchorId="3229198C" wp14:editId="6DC5E739">
             <wp:extent cx="5191125" cy="6143625"/>
@@ -2509,7 +4477,7 @@
                     <pic:cNvPicPr/>
                   </pic:nvPicPr>
                   <pic:blipFill>
-                    <a:blip r:embed="rId18"/>
+                    <a:blip r:embed="rId39"/>
                     <a:stretch>
                       <a:fillRect/>
                     </a:stretch>
@@ -2530,6 +4498,12 @@
         </w:drawing>
       </w:r>
     </w:p>
+    <w:p/>
+    <w:p/>
+    <w:p/>
+    <w:p/>
+    <w:p/>
+    <w:p/>
     <w:p>
       <w:pPr>
         <w:pStyle w:val="ListParagraph"/>
@@ -2539,6 +4513,7 @@
         </w:numPr>
       </w:pPr>
       <w:r>
+        <w:lastRenderedPageBreak/>
         <w:t>View Daily Meetings</w:t>
       </w:r>
     </w:p>
@@ -2554,7 +4529,6 @@
         <w:rPr>
           <w:noProof/>
         </w:rPr>
-        <w:lastRenderedPageBreak/>
         <w:drawing>
           <wp:inline distT="0" distB="0" distL="0" distR="0" wp14:anchorId="44866384" wp14:editId="263C6E49">
             <wp:extent cx="5278742" cy="4678680"/>
@@ -2571,7 +4545,7 @@
                     <pic:cNvPicPr/>
                   </pic:nvPicPr>
                   <pic:blipFill>
-                    <a:blip r:embed="rId19"/>
+                    <a:blip r:embed="rId40"/>
                     <a:stretch>
                       <a:fillRect/>
                     </a:stretch>
@@ -2592,6 +4566,17 @@
         </w:drawing>
       </w:r>
     </w:p>
+    <w:p/>
+    <w:p/>
+    <w:p/>
+    <w:p/>
+    <w:p/>
+    <w:p/>
+    <w:p/>
+    <w:p/>
+    <w:p/>
+    <w:p/>
+    <w:p/>
     <w:p>
       <w:pPr>
         <w:pStyle w:val="ListParagraph"/>
@@ -2601,6 +4586,7 @@
         </w:numPr>
       </w:pPr>
       <w:r>
+        <w:lastRenderedPageBreak/>
         <w:t>View Monthly Meetings</w:t>
       </w:r>
     </w:p>
@@ -2616,7 +4602,6 @@
         <w:rPr>
           <w:noProof/>
         </w:rPr>
-        <w:lastRenderedPageBreak/>
         <w:drawing>
           <wp:inline distT="0" distB="0" distL="0" distR="0" wp14:anchorId="75EC76B9" wp14:editId="6680EA9A">
             <wp:extent cx="5288280" cy="4574701"/>
@@ -2633,7 +4618,7 @@
                     <pic:cNvPicPr/>
                   </pic:nvPicPr>
                   <pic:blipFill>
-                    <a:blip r:embed="rId20"/>
+                    <a:blip r:embed="rId41"/>
                     <a:stretch>
                       <a:fillRect/>
                     </a:stretch>
@@ -2654,6 +4639,9 @@
         </w:drawing>
       </w:r>
     </w:p>
+    <w:p/>
+    <w:p/>
+    <w:p/>
     <w:p>
       <w:pPr>
         <w:pStyle w:val="Heading1"/>
@@ -2664,6 +4652,7 @@
       </w:pPr>
       <w:bookmarkStart w:id="11" w:name="_Toc38276851"/>
       <w:r>
+        <w:lastRenderedPageBreak/>
         <w:t>State Diagram</w:t>
       </w:r>
       <w:bookmarkEnd w:id="11"/>
@@ -2692,7 +4681,7 @@
                     <pic:cNvPicPr/>
                   </pic:nvPicPr>
                   <pic:blipFill>
-                    <a:blip r:embed="rId21"/>
+                    <a:blip r:embed="rId42"/>
                     <a:stretch>
                       <a:fillRect/>
                     </a:stretch>
@@ -2723,7 +4712,6 @@
       </w:pPr>
       <w:bookmarkStart w:id="12" w:name="_Toc38276852"/>
       <w:r>
-        <w:lastRenderedPageBreak/>
         <w:t>Database Design</w:t>
       </w:r>
       <w:bookmarkEnd w:id="12"/>
@@ -2737,8 +4725,8 @@
           <w:noProof/>
         </w:rPr>
         <w:drawing>
-          <wp:inline distT="0" distB="0" distL="0" distR="0" wp14:anchorId="07396C4D" wp14:editId="40FC7A59">
-            <wp:extent cx="5438775" cy="5219700"/>
+          <wp:inline distT="0" distB="0" distL="0" distR="0" wp14:anchorId="07396C4D" wp14:editId="6ABD2498">
+            <wp:extent cx="5438775" cy="4953000"/>
             <wp:effectExtent l="0" t="0" r="9525" b="0"/>
             <wp:docPr id="5" name="Picture 5"/>
             <wp:cNvGraphicFramePr>
@@ -2752,7 +4740,7 @@
                     <pic:cNvPicPr/>
                   </pic:nvPicPr>
                   <pic:blipFill>
-                    <a:blip r:embed="rId22"/>
+                    <a:blip r:embed="rId43"/>
                     <a:stretch>
                       <a:fillRect/>
                     </a:stretch>
@@ -2760,7 +4748,7 @@
                   <pic:spPr>
                     <a:xfrm>
                       <a:off x="0" y="0"/>
-                      <a:ext cx="5438775" cy="5219700"/>
+                      <a:ext cx="5438775" cy="4953000"/>
                     </a:xfrm>
                     <a:prstGeom prst="rect">
                       <a:avLst/>
@@ -2778,6 +4766,7 @@
         <w:ind w:left="1080"/>
       </w:pPr>
       <w:r>
+        <w:lastRenderedPageBreak/>
         <w:t>Meeting</w:t>
       </w:r>
     </w:p>
@@ -3012,7 +5001,6 @@
         </w:numPr>
       </w:pPr>
       <w:r>
-        <w:lastRenderedPageBreak/>
         <w:t>We have included a use case diagram which shows the relationship between the users and the functions that different users can perform.</w:t>
       </w:r>
     </w:p>
@@ -3090,8 +5078,749 @@
       </w:r>
       <w:bookmarkEnd w:id="14"/>
     </w:p>
+    <w:p>
+      <w:pPr>
+        <w:pStyle w:val="ListParagraph"/>
+        <w:ind w:left="1080"/>
+      </w:pPr>
+      <w:r>
+        <w:t>Ajjmeetings Table:</w:t>
+      </w:r>
+    </w:p>
+    <w:tbl>
+      <w:tblPr>
+        <w:tblStyle w:val="TableGrid"/>
+        <w:tblW w:w="0" w:type="auto"/>
+        <w:tblInd w:w="1080" w:type="dxa"/>
+        <w:tblLook w:val="04A0" w:firstRow="1" w:lastRow="0" w:firstColumn="1" w:lastColumn="0" w:noHBand="0" w:noVBand="1"/>
+      </w:tblPr>
+      <w:tblGrid>
+        <w:gridCol w:w="1601"/>
+        <w:gridCol w:w="1547"/>
+        <w:gridCol w:w="1601"/>
+        <w:gridCol w:w="1486"/>
+        <w:gridCol w:w="2035"/>
+      </w:tblGrid>
+      <w:tr>
+        <w:tc>
+          <w:tcPr>
+            <w:tcW w:w="1601" w:type="dxa"/>
+          </w:tcPr>
+          <w:p>
+            <w:r>
+              <w:t>Attribute Name</w:t>
+            </w:r>
+          </w:p>
+        </w:tc>
+        <w:tc>
+          <w:tcPr>
+            <w:tcW w:w="1547" w:type="dxa"/>
+          </w:tcPr>
+          <w:p>
+            <w:r>
+              <w:t>Data Type</w:t>
+            </w:r>
+          </w:p>
+        </w:tc>
+        <w:tc>
+          <w:tcPr>
+            <w:tcW w:w="1601" w:type="dxa"/>
+          </w:tcPr>
+          <w:p>
+            <w:r>
+              <w:t>Valid Values</w:t>
+            </w:r>
+          </w:p>
+        </w:tc>
+        <w:tc>
+          <w:tcPr>
+            <w:tcW w:w="1486" w:type="dxa"/>
+          </w:tcPr>
+          <w:p>
+            <w:r>
+              <w:t>Null Allowed</w:t>
+            </w:r>
+          </w:p>
+        </w:tc>
+        <w:tc>
+          <w:tcPr>
+            <w:tcW w:w="2035" w:type="dxa"/>
+          </w:tcPr>
+          <w:p>
+            <w:r>
+              <w:t>Description</w:t>
+            </w:r>
+          </w:p>
+        </w:tc>
+      </w:tr>
+      <w:tr>
+        <w:tc>
+          <w:tcPr>
+            <w:tcW w:w="1601" w:type="dxa"/>
+          </w:tcPr>
+          <w:p>
+            <w:r>
+              <w:t>meetingID</w:t>
+            </w:r>
+          </w:p>
+        </w:tc>
+        <w:tc>
+          <w:tcPr>
+            <w:tcW w:w="1547" w:type="dxa"/>
+          </w:tcPr>
+          <w:p>
+            <w:r>
+              <w:t>INTEGER</w:t>
+            </w:r>
+          </w:p>
+        </w:tc>
+        <w:tc>
+          <w:tcPr>
+            <w:tcW w:w="1601" w:type="dxa"/>
+          </w:tcPr>
+          <w:p>
+            <w:r>
+              <w:t>1-Max_Value ()</w:t>
+            </w:r>
+          </w:p>
+        </w:tc>
+        <w:tc>
+          <w:tcPr>
+            <w:tcW w:w="1486" w:type="dxa"/>
+          </w:tcPr>
+          <w:p>
+            <w:r>
+              <w:t>No</w:t>
+            </w:r>
+          </w:p>
+        </w:tc>
+        <w:tc>
+          <w:tcPr>
+            <w:tcW w:w="2035" w:type="dxa"/>
+          </w:tcPr>
+          <w:p>
+            <w:r>
+              <w:t>AUTO_INCREMENTS</w:t>
+            </w:r>
+          </w:p>
+        </w:tc>
+      </w:tr>
+      <w:tr>
+        <w:tc>
+          <w:tcPr>
+            <w:tcW w:w="1601" w:type="dxa"/>
+          </w:tcPr>
+          <w:p>
+            <w:r>
+              <w:t>date</w:t>
+            </w:r>
+          </w:p>
+        </w:tc>
+        <w:tc>
+          <w:tcPr>
+            <w:tcW w:w="1547" w:type="dxa"/>
+          </w:tcPr>
+          <w:p>
+            <w:r>
+              <w:t>DATE</w:t>
+            </w:r>
+          </w:p>
+        </w:tc>
+        <w:tc>
+          <w:tcPr>
+            <w:tcW w:w="1601" w:type="dxa"/>
+          </w:tcPr>
+          <w:p>
+            <w:r>
+              <w:t>YYYY-MM-DD</w:t>
+            </w:r>
+          </w:p>
+        </w:tc>
+        <w:tc>
+          <w:tcPr>
+            <w:tcW w:w="1486" w:type="dxa"/>
+          </w:tcPr>
+          <w:p>
+            <w:r>
+              <w:t>No</w:t>
+            </w:r>
+          </w:p>
+        </w:tc>
+        <w:tc>
+          <w:tcPr>
+            <w:tcW w:w="2035" w:type="dxa"/>
+          </w:tcPr>
+          <w:p>
+            <w:r>
+              <w:t>Date, Set by calendar</w:t>
+            </w:r>
+          </w:p>
+        </w:tc>
+      </w:tr>
+      <w:tr>
+        <w:tc>
+          <w:tcPr>
+            <w:tcW w:w="1601" w:type="dxa"/>
+          </w:tcPr>
+          <w:p>
+            <w:r>
+              <w:t>title</w:t>
+            </w:r>
+          </w:p>
+        </w:tc>
+        <w:tc>
+          <w:tcPr>
+            <w:tcW w:w="1547" w:type="dxa"/>
+          </w:tcPr>
+          <w:p>
+            <w:r>
+              <w:t>VARCHAR</w:t>
+            </w:r>
+          </w:p>
+        </w:tc>
+        <w:tc>
+          <w:tcPr>
+            <w:tcW w:w="1601" w:type="dxa"/>
+          </w:tcPr>
+          <w:p>
+            <w:r>
+              <w:t>Any</w:t>
+            </w:r>
+          </w:p>
+        </w:tc>
+        <w:tc>
+          <w:tcPr>
+            <w:tcW w:w="1486" w:type="dxa"/>
+          </w:tcPr>
+          <w:p>
+            <w:r>
+              <w:t>Yes</w:t>
+            </w:r>
+          </w:p>
+        </w:tc>
+        <w:tc>
+          <w:tcPr>
+            <w:tcW w:w="2035" w:type="dxa"/>
+          </w:tcPr>
+          <w:p>
+            <w:r>
+              <w:t>Title of event</w:t>
+            </w:r>
+          </w:p>
+        </w:tc>
+      </w:tr>
+      <w:tr>
+        <w:tc>
+          <w:tcPr>
+            <w:tcW w:w="1601" w:type="dxa"/>
+          </w:tcPr>
+          <w:p>
+            <w:r>
+              <w:t>location</w:t>
+            </w:r>
+          </w:p>
+        </w:tc>
+        <w:tc>
+          <w:tcPr>
+            <w:tcW w:w="1547" w:type="dxa"/>
+          </w:tcPr>
+          <w:p>
+            <w:r>
+              <w:t>VARCHAR</w:t>
+            </w:r>
+          </w:p>
+        </w:tc>
+        <w:tc>
+          <w:tcPr>
+            <w:tcW w:w="1601" w:type="dxa"/>
+          </w:tcPr>
+          <w:p>
+            <w:r>
+              <w:t>Confrence Room 1-3</w:t>
+            </w:r>
+          </w:p>
+        </w:tc>
+        <w:tc>
+          <w:tcPr>
+            <w:tcW w:w="1486" w:type="dxa"/>
+          </w:tcPr>
+          <w:p>
+            <w:r>
+              <w:t>No</w:t>
+            </w:r>
+          </w:p>
+        </w:tc>
+        <w:tc>
+          <w:tcPr>
+            <w:tcW w:w="2035" w:type="dxa"/>
+          </w:tcPr>
+          <w:p>
+            <w:r>
+              <w:t>Conference room used for the event</w:t>
+            </w:r>
+          </w:p>
+        </w:tc>
+      </w:tr>
+      <w:tr>
+        <w:tc>
+          <w:tcPr>
+            <w:tcW w:w="1601" w:type="dxa"/>
+          </w:tcPr>
+          <w:p>
+            <w:r>
+              <w:t>startTime</w:t>
+            </w:r>
+          </w:p>
+        </w:tc>
+        <w:tc>
+          <w:tcPr>
+            <w:tcW w:w="1547" w:type="dxa"/>
+          </w:tcPr>
+          <w:p>
+            <w:r>
+              <w:t>VARCHAR</w:t>
+            </w:r>
+          </w:p>
+        </w:tc>
+        <w:tc>
+          <w:tcPr>
+            <w:tcW w:w="1601" w:type="dxa"/>
+          </w:tcPr>
+          <w:p>
+            <w:r>
+              <w:t>00:00 – 23:59</w:t>
+            </w:r>
+          </w:p>
+        </w:tc>
+        <w:tc>
+          <w:tcPr>
+            <w:tcW w:w="1486" w:type="dxa"/>
+          </w:tcPr>
+          <w:p>
+            <w:r>
+              <w:t>No</w:t>
+            </w:r>
+          </w:p>
+        </w:tc>
+        <w:tc>
+          <w:tcPr>
+            <w:tcW w:w="2035" w:type="dxa"/>
+          </w:tcPr>
+          <w:p>
+            <w:r>
+              <w:t>Start time of given event</w:t>
+            </w:r>
+          </w:p>
+        </w:tc>
+      </w:tr>
+      <w:tr>
+        <w:tc>
+          <w:tcPr>
+            <w:tcW w:w="1601" w:type="dxa"/>
+          </w:tcPr>
+          <w:p>
+            <w:r>
+              <w:t>endTime</w:t>
+            </w:r>
+          </w:p>
+        </w:tc>
+        <w:tc>
+          <w:tcPr>
+            <w:tcW w:w="1547" w:type="dxa"/>
+          </w:tcPr>
+          <w:p>
+            <w:r>
+              <w:t>VARCHAR</w:t>
+            </w:r>
+          </w:p>
+        </w:tc>
+        <w:tc>
+          <w:tcPr>
+            <w:tcW w:w="1601" w:type="dxa"/>
+          </w:tcPr>
+          <w:p>
+            <w:r>
+              <w:t>00:00 – 23:59</w:t>
+            </w:r>
+          </w:p>
+        </w:tc>
+        <w:tc>
+          <w:tcPr>
+            <w:tcW w:w="1486" w:type="dxa"/>
+          </w:tcPr>
+          <w:p>
+            <w:r>
+              <w:t>No</w:t>
+            </w:r>
+          </w:p>
+        </w:tc>
+        <w:tc>
+          <w:tcPr>
+            <w:tcW w:w="2035" w:type="dxa"/>
+          </w:tcPr>
+          <w:p>
+            <w:r>
+              <w:t>End time of given event</w:t>
+            </w:r>
+          </w:p>
+        </w:tc>
+      </w:tr>
+      <w:tr>
+        <w:tc>
+          <w:tcPr>
+            <w:tcW w:w="1601" w:type="dxa"/>
+          </w:tcPr>
+          <w:p>
+            <w:r>
+              <w:t>attendees</w:t>
+            </w:r>
+          </w:p>
+        </w:tc>
+        <w:tc>
+          <w:tcPr>
+            <w:tcW w:w="1547" w:type="dxa"/>
+          </w:tcPr>
+          <w:p>
+            <w:r>
+              <w:t>VARCHAR</w:t>
+            </w:r>
+          </w:p>
+        </w:tc>
+        <w:tc>
+          <w:tcPr>
+            <w:tcW w:w="1601" w:type="dxa"/>
+          </w:tcPr>
+          <w:p>
+            <w:r>
+              <w:t>Any</w:t>
+            </w:r>
+          </w:p>
+        </w:tc>
+        <w:tc>
+          <w:tcPr>
+            <w:tcW w:w="1486" w:type="dxa"/>
+          </w:tcPr>
+          <w:p>
+            <w:r>
+              <w:t>No</w:t>
+            </w:r>
+          </w:p>
+        </w:tc>
+        <w:tc>
+          <w:tcPr>
+            <w:tcW w:w="2035" w:type="dxa"/>
+          </w:tcPr>
+          <w:p>
+            <w:r>
+              <w:t>Attendees list of the given event</w:t>
+            </w:r>
+          </w:p>
+        </w:tc>
+      </w:tr>
+      <w:tr>
+        <w:tc>
+          <w:tcPr>
+            <w:tcW w:w="1601" w:type="dxa"/>
+          </w:tcPr>
+          <w:p>
+            <w:r>
+              <w:lastRenderedPageBreak/>
+              <w:t>description</w:t>
+            </w:r>
+          </w:p>
+        </w:tc>
+        <w:tc>
+          <w:tcPr>
+            <w:tcW w:w="1547" w:type="dxa"/>
+          </w:tcPr>
+          <w:p>
+            <w:r>
+              <w:t>VARCHAR</w:t>
+            </w:r>
+          </w:p>
+        </w:tc>
+        <w:tc>
+          <w:tcPr>
+            <w:tcW w:w="1601" w:type="dxa"/>
+          </w:tcPr>
+          <w:p>
+            <w:r>
+              <w:t>Any</w:t>
+            </w:r>
+          </w:p>
+        </w:tc>
+        <w:tc>
+          <w:tcPr>
+            <w:tcW w:w="1486" w:type="dxa"/>
+          </w:tcPr>
+          <w:p>
+            <w:r>
+              <w:t>Yes</w:t>
+            </w:r>
+          </w:p>
+        </w:tc>
+        <w:tc>
+          <w:tcPr>
+            <w:tcW w:w="2035" w:type="dxa"/>
+          </w:tcPr>
+          <w:p>
+            <w:r>
+              <w:t>Description of given event.</w:t>
+            </w:r>
+          </w:p>
+        </w:tc>
+      </w:tr>
+    </w:tbl>
+    <w:p>
+      <w:pPr>
+        <w:pStyle w:val="ListParagraph"/>
+        <w:ind w:left="1080"/>
+      </w:pPr>
+    </w:p>
+    <w:p>
+      <w:pPr>
+        <w:pStyle w:val="ListParagraph"/>
+        <w:ind w:left="1080"/>
+      </w:pPr>
+    </w:p>
+    <w:p>
+      <w:pPr>
+        <w:pStyle w:val="ListParagraph"/>
+        <w:numPr>
+          <w:ilvl w:val="0"/>
+          <w:numId w:val="1"/>
+        </w:numPr>
+      </w:pPr>
+      <w:r>
+        <w:t>Ajjusers Table:</w:t>
+      </w:r>
+    </w:p>
+    <w:tbl>
+      <w:tblPr>
+        <w:tblStyle w:val="TableGrid"/>
+        <w:tblW w:w="0" w:type="auto"/>
+        <w:tblInd w:w="1080" w:type="dxa"/>
+        <w:tblLook w:val="04A0" w:firstRow="1" w:lastRow="0" w:firstColumn="1" w:lastColumn="0" w:noHBand="0" w:noVBand="1"/>
+      </w:tblPr>
+      <w:tblGrid>
+        <w:gridCol w:w="1613"/>
+        <w:gridCol w:w="1597"/>
+        <w:gridCol w:w="1643"/>
+        <w:gridCol w:w="1382"/>
+        <w:gridCol w:w="2035"/>
+      </w:tblGrid>
+      <w:tr>
+        <w:tc>
+          <w:tcPr>
+            <w:tcW w:w="1870" w:type="dxa"/>
+          </w:tcPr>
+          <w:p>
+            <w:r>
+              <w:t>userID</w:t>
+            </w:r>
+          </w:p>
+        </w:tc>
+        <w:tc>
+          <w:tcPr>
+            <w:tcW w:w="1870" w:type="dxa"/>
+          </w:tcPr>
+          <w:p>
+            <w:r>
+              <w:t>INTEGER</w:t>
+            </w:r>
+          </w:p>
+        </w:tc>
+        <w:tc>
+          <w:tcPr>
+            <w:tcW w:w="1870" w:type="dxa"/>
+          </w:tcPr>
+          <w:p>
+            <w:r>
+              <w:t>1-Max_Value ()</w:t>
+            </w:r>
+          </w:p>
+        </w:tc>
+        <w:tc>
+          <w:tcPr>
+            <w:tcW w:w="1870" w:type="dxa"/>
+          </w:tcPr>
+          <w:p>
+            <w:r>
+              <w:t>No</w:t>
+            </w:r>
+          </w:p>
+        </w:tc>
+        <w:tc>
+          <w:tcPr>
+            <w:tcW w:w="1870" w:type="dxa"/>
+          </w:tcPr>
+          <w:p>
+            <w:r>
+              <w:t>AUTO_INCREMENTS</w:t>
+            </w:r>
+          </w:p>
+        </w:tc>
+      </w:tr>
+      <w:tr>
+        <w:tc>
+          <w:tcPr>
+            <w:tcW w:w="1870" w:type="dxa"/>
+          </w:tcPr>
+          <w:p>
+            <w:r>
+              <w:t>fullName</w:t>
+            </w:r>
+          </w:p>
+        </w:tc>
+        <w:tc>
+          <w:tcPr>
+            <w:tcW w:w="1870" w:type="dxa"/>
+          </w:tcPr>
+          <w:p>
+            <w:r>
+              <w:t>VARCHAR</w:t>
+            </w:r>
+          </w:p>
+        </w:tc>
+        <w:tc>
+          <w:tcPr>
+            <w:tcW w:w="1870" w:type="dxa"/>
+          </w:tcPr>
+          <w:p>
+            <w:r>
+              <w:t>Any</w:t>
+            </w:r>
+          </w:p>
+        </w:tc>
+        <w:tc>
+          <w:tcPr>
+            <w:tcW w:w="1870" w:type="dxa"/>
+          </w:tcPr>
+          <w:p>
+            <w:r>
+              <w:t>No</w:t>
+            </w:r>
+          </w:p>
+        </w:tc>
+        <w:tc>
+          <w:tcPr>
+            <w:tcW w:w="1870" w:type="dxa"/>
+          </w:tcPr>
+          <w:p>
+            <w:r>
+              <w:t>Full name of employee or manager.</w:t>
+            </w:r>
+          </w:p>
+        </w:tc>
+      </w:tr>
+      <w:tr>
+        <w:tc>
+          <w:tcPr>
+            <w:tcW w:w="1870" w:type="dxa"/>
+          </w:tcPr>
+          <w:p>
+            <w:r>
+              <w:t>Username</w:t>
+            </w:r>
+          </w:p>
+        </w:tc>
+        <w:tc>
+          <w:tcPr>
+            <w:tcW w:w="1870" w:type="dxa"/>
+          </w:tcPr>
+          <w:p>
+            <w:r>
+              <w:t>VARCHAR</w:t>
+            </w:r>
+          </w:p>
+        </w:tc>
+        <w:tc>
+          <w:tcPr>
+            <w:tcW w:w="1870" w:type="dxa"/>
+          </w:tcPr>
+          <w:p>
+            <w:r>
+              <w:t>Any</w:t>
+            </w:r>
+          </w:p>
+        </w:tc>
+        <w:tc>
+          <w:tcPr>
+            <w:tcW w:w="1870" w:type="dxa"/>
+          </w:tcPr>
+          <w:p>
+            <w:r>
+              <w:t>No</w:t>
+            </w:r>
+          </w:p>
+        </w:tc>
+        <w:tc>
+          <w:tcPr>
+            <w:tcW w:w="1870" w:type="dxa"/>
+          </w:tcPr>
+          <w:p>
+            <w:r>
+              <w:t>Username of employee or manager</w:t>
+            </w:r>
+          </w:p>
+        </w:tc>
+      </w:tr>
+      <w:tr>
+        <w:tc>
+          <w:tcPr>
+            <w:tcW w:w="1870" w:type="dxa"/>
+          </w:tcPr>
+          <w:p>
+            <w:r>
+              <w:t>Rank</w:t>
+            </w:r>
+          </w:p>
+        </w:tc>
+        <w:tc>
+          <w:tcPr>
+            <w:tcW w:w="1870" w:type="dxa"/>
+          </w:tcPr>
+          <w:p>
+            <w:r>
+              <w:t>INTEGER</w:t>
+            </w:r>
+          </w:p>
+        </w:tc>
+        <w:tc>
+          <w:tcPr>
+            <w:tcW w:w="1870" w:type="dxa"/>
+          </w:tcPr>
+          <w:p>
+            <w:r>
+              <w:t>0-2</w:t>
+            </w:r>
+          </w:p>
+        </w:tc>
+        <w:tc>
+          <w:tcPr>
+            <w:tcW w:w="1870" w:type="dxa"/>
+          </w:tcPr>
+          <w:p>
+            <w:r>
+              <w:t>No</w:t>
+            </w:r>
+          </w:p>
+        </w:tc>
+        <w:tc>
+          <w:tcPr>
+            <w:tcW w:w="1870" w:type="dxa"/>
+          </w:tcPr>
+          <w:p>
+            <w:r>
+              <w:t>Assesses level of this user. 0 is manager, 1 is employee, 2 is conference room.</w:t>
+            </w:r>
+          </w:p>
+        </w:tc>
+      </w:tr>
+    </w:tbl>
+    <w:p/>
     <w:sectPr>
-      <w:footerReference w:type="default" r:id="rId23"/>
+      <w:footerReference w:type="default" r:id="rId44"/>
       <w:pgSz w:w="12240" w:h="15840"/>
       <w:pgMar w:top="1440" w:right="1440" w:bottom="1440" w:left="1440" w:header="720" w:footer="720" w:gutter="0"/>
       <w:pgNumType w:start="0"/>
@@ -3901,6 +6630,119 @@
     </w:lvl>
   </w:abstractNum>
   <w:abstractNum w:abstractNumId="7" w15:restartNumberingAfterBreak="0">
+    <w:nsid w:val="37393CEA"/>
+    <w:multiLevelType w:val="multilevel"/>
+    <w:tmpl w:val="7F2094EC"/>
+    <w:lvl w:ilvl="0">
+      <w:start w:val="1"/>
+      <w:numFmt w:val="decimal"/>
+      <w:lvlText w:val="R%1."/>
+      <w:lvlJc w:val="left"/>
+      <w:pPr>
+        <w:ind w:left="360" w:hanging="360"/>
+      </w:pPr>
+      <w:rPr>
+        <w:rFonts w:hint="default"/>
+      </w:rPr>
+    </w:lvl>
+    <w:lvl w:ilvl="1">
+      <w:start w:val="1"/>
+      <w:numFmt w:val="decimal"/>
+      <w:lvlText w:val="%1.%2."/>
+      <w:lvlJc w:val="left"/>
+      <w:pPr>
+        <w:ind w:left="720" w:hanging="360"/>
+      </w:pPr>
+      <w:rPr>
+        <w:rFonts w:hint="default"/>
+      </w:rPr>
+    </w:lvl>
+    <w:lvl w:ilvl="2">
+      <w:start w:val="1"/>
+      <w:numFmt w:val="decimal"/>
+      <w:lvlText w:val="%1.%2.%3."/>
+      <w:lvlJc w:val="left"/>
+      <w:pPr>
+        <w:ind w:left="1080" w:hanging="360"/>
+      </w:pPr>
+      <w:rPr>
+        <w:rFonts w:hint="default"/>
+      </w:rPr>
+    </w:lvl>
+    <w:lvl w:ilvl="3">
+      <w:start w:val="1"/>
+      <w:numFmt w:val="decimal"/>
+      <w:lvlText w:val="(%4)"/>
+      <w:lvlJc w:val="left"/>
+      <w:pPr>
+        <w:ind w:left="1440" w:hanging="360"/>
+      </w:pPr>
+      <w:rPr>
+        <w:rFonts w:hint="default"/>
+      </w:rPr>
+    </w:lvl>
+    <w:lvl w:ilvl="4">
+      <w:start w:val="1"/>
+      <w:numFmt w:val="lowerLetter"/>
+      <w:lvlText w:val="(%5)"/>
+      <w:lvlJc w:val="left"/>
+      <w:pPr>
+        <w:ind w:left="1800" w:hanging="360"/>
+      </w:pPr>
+      <w:rPr>
+        <w:rFonts w:hint="default"/>
+      </w:rPr>
+    </w:lvl>
+    <w:lvl w:ilvl="5">
+      <w:start w:val="1"/>
+      <w:numFmt w:val="lowerRoman"/>
+      <w:lvlText w:val="(%6)"/>
+      <w:lvlJc w:val="left"/>
+      <w:pPr>
+        <w:ind w:left="2160" w:hanging="360"/>
+      </w:pPr>
+      <w:rPr>
+        <w:rFonts w:hint="default"/>
+      </w:rPr>
+    </w:lvl>
+    <w:lvl w:ilvl="6">
+      <w:start w:val="1"/>
+      <w:numFmt w:val="decimal"/>
+      <w:lvlText w:val="%7."/>
+      <w:lvlJc w:val="left"/>
+      <w:pPr>
+        <w:ind w:left="2520" w:hanging="360"/>
+      </w:pPr>
+      <w:rPr>
+        <w:rFonts w:hint="default"/>
+      </w:rPr>
+    </w:lvl>
+    <w:lvl w:ilvl="7">
+      <w:start w:val="1"/>
+      <w:numFmt w:val="lowerLetter"/>
+      <w:lvlText w:val="%8."/>
+      <w:lvlJc w:val="left"/>
+      <w:pPr>
+        <w:ind w:left="2880" w:hanging="360"/>
+      </w:pPr>
+      <w:rPr>
+        <w:rFonts w:hint="default"/>
+      </w:rPr>
+    </w:lvl>
+    <w:lvl w:ilvl="8">
+      <w:start w:val="1"/>
+      <w:numFmt w:val="lowerRoman"/>
+      <w:lvlText w:val="%9."/>
+      <w:lvlJc w:val="left"/>
+      <w:pPr>
+        <w:ind w:left="3240" w:hanging="360"/>
+      </w:pPr>
+      <w:rPr>
+        <w:rFonts w:hint="default"/>
+      </w:rPr>
+    </w:lvl>
+  </w:abstractNum>
+  <w:abstractNum w:abstractNumId="8" w15:restartNumberingAfterBreak="0">
     <w:nsid w:val="3DDB2D3A"/>
     <w:multiLevelType w:val="hybridMultilevel"/>
     <w:tmpl w:val="9C4EE3B6"/>
@@ -3989,7 +6831,7 @@
       </w:pPr>
     </w:lvl>
   </w:abstractNum>
-  <w:abstractNum w:abstractNumId="8" w15:restartNumberingAfterBreak="0">
+  <w:abstractNum w:abstractNumId="9" w15:restartNumberingAfterBreak="0">
     <w:nsid w:val="4470304A"/>
     <w:multiLevelType w:val="multilevel"/>
     <w:tmpl w:val="3710F064"/>
@@ -4102,7 +6944,7 @@
       </w:rPr>
     </w:lvl>
   </w:abstractNum>
-  <w:abstractNum w:abstractNumId="9" w15:restartNumberingAfterBreak="0">
+  <w:abstractNum w:abstractNumId="10" w15:restartNumberingAfterBreak="0">
     <w:nsid w:val="44E54B35"/>
     <w:multiLevelType w:val="hybridMultilevel"/>
     <w:tmpl w:val="689A5BD2"/>
@@ -4118,7 +6960,7 @@
         <w:rFonts w:hint="default"/>
       </w:rPr>
     </w:lvl>
-    <w:lvl w:ilvl="1" w:tplc="04090019" w:tentative="1">
+    <w:lvl w:ilvl="1" w:tplc="04090019">
       <w:start w:val="1"/>
       <w:numFmt w:val="lowerLetter"/>
       <w:lvlText w:val="%2."/>
@@ -4127,7 +6969,7 @@
         <w:ind w:left="1440" w:hanging="360"/>
       </w:pPr>
     </w:lvl>
-    <w:lvl w:ilvl="2" w:tplc="0409001B" w:tentative="1">
+    <w:lvl w:ilvl="2" w:tplc="0409001B">
       <w:start w:val="1"/>
       <w:numFmt w:val="lowerRoman"/>
       <w:lvlText w:val="%3."/>
@@ -4136,7 +6978,7 @@
         <w:ind w:left="2160" w:hanging="180"/>
       </w:pPr>
     </w:lvl>
-    <w:lvl w:ilvl="3" w:tplc="0409000F" w:tentative="1">
+    <w:lvl w:ilvl="3" w:tplc="0409000F">
       <w:start w:val="1"/>
       <w:numFmt w:val="decimal"/>
       <w:lvlText w:val="%4."/>
@@ -4191,7 +7033,7 @@
       </w:pPr>
     </w:lvl>
   </w:abstractNum>
-  <w:abstractNum w:abstractNumId="10" w15:restartNumberingAfterBreak="0">
+  <w:abstractNum w:abstractNumId="11" w15:restartNumberingAfterBreak="0">
     <w:nsid w:val="56264440"/>
     <w:multiLevelType w:val="hybridMultilevel"/>
     <w:tmpl w:val="21181B72"/>
@@ -4304,7 +7146,7 @@
       </w:rPr>
     </w:lvl>
   </w:abstractNum>
-  <w:abstractNum w:abstractNumId="11" w15:restartNumberingAfterBreak="0">
+  <w:abstractNum w:abstractNumId="12" w15:restartNumberingAfterBreak="0">
     <w:nsid w:val="686B2185"/>
     <w:multiLevelType w:val="multilevel"/>
     <w:tmpl w:val="3710F064"/>
@@ -4417,7 +7259,7 @@
       </w:rPr>
     </w:lvl>
   </w:abstractNum>
-  <w:abstractNum w:abstractNumId="12" w15:restartNumberingAfterBreak="0">
+  <w:abstractNum w:abstractNumId="13" w15:restartNumberingAfterBreak="0">
     <w:nsid w:val="6AD832F8"/>
     <w:multiLevelType w:val="multilevel"/>
     <w:tmpl w:val="3710F064"/>
@@ -4530,7 +7372,7 @@
       </w:rPr>
     </w:lvl>
   </w:abstractNum>
-  <w:abstractNum w:abstractNumId="13" w15:restartNumberingAfterBreak="0">
+  <w:abstractNum w:abstractNumId="14" w15:restartNumberingAfterBreak="0">
     <w:nsid w:val="725031E1"/>
     <w:multiLevelType w:val="hybridMultilevel"/>
     <w:tmpl w:val="9BC0801C"/>
@@ -4643,7 +7485,7 @@
       </w:rPr>
     </w:lvl>
   </w:abstractNum>
-  <w:abstractNum w:abstractNumId="14" w15:restartNumberingAfterBreak="0">
+  <w:abstractNum w:abstractNumId="15" w15:restartNumberingAfterBreak="0">
     <w:nsid w:val="7D0B6A66"/>
     <w:multiLevelType w:val="multilevel"/>
     <w:tmpl w:val="3710F064"/>
@@ -4756,17 +7598,130 @@
       </w:rPr>
     </w:lvl>
   </w:abstractNum>
+  <w:abstractNum w:abstractNumId="16" w15:restartNumberingAfterBreak="0">
+    <w:nsid w:val="7EE268CE"/>
+    <w:multiLevelType w:val="multilevel"/>
+    <w:tmpl w:val="3710F064"/>
+    <w:lvl w:ilvl="0">
+      <w:start w:val="1"/>
+      <w:numFmt w:val="decimal"/>
+      <w:lvlText w:val="R%1."/>
+      <w:lvlJc w:val="left"/>
+      <w:pPr>
+        <w:ind w:left="1080" w:hanging="360"/>
+      </w:pPr>
+      <w:rPr>
+        <w:rFonts w:hint="default"/>
+      </w:rPr>
+    </w:lvl>
+    <w:lvl w:ilvl="1">
+      <w:start w:val="1"/>
+      <w:numFmt w:val="decimal"/>
+      <w:lvlText w:val="%1.%2."/>
+      <w:lvlJc w:val="left"/>
+      <w:pPr>
+        <w:ind w:left="1512" w:hanging="432"/>
+      </w:pPr>
+      <w:rPr>
+        <w:rFonts w:hint="default"/>
+      </w:rPr>
+    </w:lvl>
+    <w:lvl w:ilvl="2">
+      <w:start w:val="1"/>
+      <w:numFmt w:val="decimal"/>
+      <w:lvlText w:val="%1.%2.%3."/>
+      <w:lvlJc w:val="left"/>
+      <w:pPr>
+        <w:ind w:left="1944" w:hanging="504"/>
+      </w:pPr>
+      <w:rPr>
+        <w:rFonts w:hint="default"/>
+      </w:rPr>
+    </w:lvl>
+    <w:lvl w:ilvl="3">
+      <w:start w:val="1"/>
+      <w:numFmt w:val="decimal"/>
+      <w:lvlText w:val="%1.%2.%3.%4."/>
+      <w:lvlJc w:val="left"/>
+      <w:pPr>
+        <w:ind w:left="2448" w:hanging="648"/>
+      </w:pPr>
+      <w:rPr>
+        <w:rFonts w:hint="default"/>
+      </w:rPr>
+    </w:lvl>
+    <w:lvl w:ilvl="4">
+      <w:start w:val="1"/>
+      <w:numFmt w:val="decimal"/>
+      <w:lvlText w:val="%1.%2.%3.%4.%5."/>
+      <w:lvlJc w:val="left"/>
+      <w:pPr>
+        <w:ind w:left="2952" w:hanging="792"/>
+      </w:pPr>
+      <w:rPr>
+        <w:rFonts w:hint="default"/>
+      </w:rPr>
+    </w:lvl>
+    <w:lvl w:ilvl="5">
+      <w:start w:val="1"/>
+      <w:numFmt w:val="decimal"/>
+      <w:lvlText w:val="%1.%2.%3.%4.%5.%6."/>
+      <w:lvlJc w:val="left"/>
+      <w:pPr>
+        <w:ind w:left="3456" w:hanging="936"/>
+      </w:pPr>
+      <w:rPr>
+        <w:rFonts w:hint="default"/>
+      </w:rPr>
+    </w:lvl>
+    <w:lvl w:ilvl="6">
+      <w:start w:val="1"/>
+      <w:numFmt w:val="decimal"/>
+      <w:lvlText w:val="%1.%2.%3.%4.%5.%6.%7."/>
+      <w:lvlJc w:val="left"/>
+      <w:pPr>
+        <w:ind w:left="3960" w:hanging="1080"/>
+      </w:pPr>
+      <w:rPr>
+        <w:rFonts w:hint="default"/>
+      </w:rPr>
+    </w:lvl>
+    <w:lvl w:ilvl="7">
+      <w:start w:val="1"/>
+      <w:numFmt w:val="decimal"/>
+      <w:lvlText w:val="%1.%2.%3.%4.%5.%6.%7.%8."/>
+      <w:lvlJc w:val="left"/>
+      <w:pPr>
+        <w:ind w:left="4464" w:hanging="1224"/>
+      </w:pPr>
+      <w:rPr>
+        <w:rFonts w:hint="default"/>
+      </w:rPr>
+    </w:lvl>
+    <w:lvl w:ilvl="8">
+      <w:start w:val="1"/>
+      <w:numFmt w:val="decimal"/>
+      <w:lvlText w:val="%1.%2.%3.%4.%5.%6.%7.%8.%9."/>
+      <w:lvlJc w:val="left"/>
+      <w:pPr>
+        <w:ind w:left="5040" w:hanging="1440"/>
+      </w:pPr>
+      <w:rPr>
+        <w:rFonts w:hint="default"/>
+      </w:rPr>
+    </w:lvl>
+  </w:abstractNum>
   <w:num w:numId="1">
-    <w:abstractNumId w:val="7"/>
+    <w:abstractNumId w:val="8"/>
   </w:num>
   <w:num w:numId="2">
     <w:abstractNumId w:val="6"/>
   </w:num>
   <w:num w:numId="3">
-    <w:abstractNumId w:val="9"/>
+    <w:abstractNumId w:val="10"/>
   </w:num>
   <w:num w:numId="4">
-    <w:abstractNumId w:val="10"/>
+    <w:abstractNumId w:val="11"/>
   </w:num>
   <w:num w:numId="5">
     <w:abstractNumId w:val="2"/>
@@ -4781,25 +7736,31 @@
     <w:abstractNumId w:val="3"/>
   </w:num>
   <w:num w:numId="9">
-    <w:abstractNumId w:val="12"/>
+    <w:abstractNumId w:val="13"/>
   </w:num>
   <w:num w:numId="10">
-    <w:abstractNumId w:val="11"/>
+    <w:abstractNumId w:val="12"/>
   </w:num>
   <w:num w:numId="11">
     <w:abstractNumId w:val="4"/>
   </w:num>
   <w:num w:numId="12">
-    <w:abstractNumId w:val="13"/>
+    <w:abstractNumId w:val="14"/>
   </w:num>
   <w:num w:numId="13">
     <w:abstractNumId w:val="0"/>
   </w:num>
   <w:num w:numId="14">
-    <w:abstractNumId w:val="8"/>
+    <w:abstractNumId w:val="9"/>
   </w:num>
   <w:num w:numId="15">
-    <w:abstractNumId w:val="14"/>
+    <w:abstractNumId w:val="15"/>
+  </w:num>
+  <w:num w:numId="16">
+    <w:abstractNumId w:val="7"/>
+  </w:num>
+  <w:num w:numId="17">
+    <w:abstractNumId w:val="16"/>
   </w:num>
 </w:numbering>
 </file>
@@ -5677,9 +8638,11 @@
     <w:rsid w:val="00090D27"/>
     <w:rsid w:val="00154169"/>
     <w:rsid w:val="00213255"/>
+    <w:rsid w:val="00264FD4"/>
     <w:rsid w:val="002D7A10"/>
     <w:rsid w:val="009B2398"/>
     <w:rsid w:val="00AC69F0"/>
+    <w:rsid w:val="00B963F9"/>
     <w:rsid w:val="00C72AFF"/>
     <w:rsid w:val="00D34E44"/>
   </w:rsids>
@@ -6480,7 +9443,7 @@
 </file>
 
 <file path=customXml/itemProps2.xml><?xml version="1.0" encoding="utf-8"?>
-<ds:datastoreItem xmlns:ds="http://schemas.openxmlformats.org/officeDocument/2006/customXml" ds:itemID="{748C1A30-7FD7-4894-B14B-26FDB0515A88}">
+<ds:datastoreItem xmlns:ds="http://schemas.openxmlformats.org/officeDocument/2006/customXml" ds:itemID="{C54A7933-8C10-4FA8-A8DB-6462C331E7AE}">
   <ds:schemaRefs>
     <ds:schemaRef ds:uri="http://schemas.openxmlformats.org/officeDocument/2006/bibliography"/>
   </ds:schemaRefs>

</xml_diff>

<commit_message>
Combined Diagrams with Functional Requirements
</commit_message>
<xml_diff>
--- a/TeamFinalReport.docx
+++ b/TeamFinalReport.docx
@@ -1,6 +1,6 @@
 
 <file path=word/document.xml><?xml version="1.0" encoding="utf-8"?>
-<w:document xmlns:wpc="http://schemas.microsoft.com/office/word/2010/wordprocessingCanvas" xmlns:cx="http://schemas.microsoft.com/office/drawing/2014/chartex" xmlns:cx1="http://schemas.microsoft.com/office/drawing/2015/9/8/chartex" xmlns:cx2="http://schemas.microsoft.com/office/drawing/2015/10/21/chartex" xmlns:cx3="http://schemas.microsoft.com/office/drawing/2016/5/9/chartex" xmlns:cx4="http://schemas.microsoft.com/office/drawing/2016/5/10/chartex" xmlns:cx5="http://schemas.microsoft.com/office/drawing/2016/5/11/chartex" xmlns:cx6="http://schemas.microsoft.com/office/drawing/2016/5/12/chartex" xmlns:cx7="http://schemas.microsoft.com/office/drawing/2016/5/13/chartex" xmlns:cx8="http://schemas.microsoft.com/office/drawing/2016/5/14/chartex" xmlns:mc="http://schemas.openxmlformats.org/markup-compatibility/2006" xmlns:aink="http://schemas.microsoft.com/office/drawing/2016/ink" xmlns:am3d="http://schemas.microsoft.com/office/drawing/2017/model3d" xmlns:o="urn:schemas-microsoft-com:office:office" xmlns:r="http://schemas.openxmlformats.org/officeDocument/2006/relationships" xmlns:m="http://schemas.openxmlformats.org/officeDocument/2006/math" xmlns:v="urn:schemas-microsoft-com:vml" xmlns:wp14="http://schemas.microsoft.com/office/word/2010/wordprocessingDrawing" xmlns:wp="http://schemas.openxmlformats.org/drawingml/2006/wordprocessingDrawing" xmlns:w10="urn:schemas-microsoft-com:office:word" xmlns:w="http://schemas.openxmlformats.org/wordprocessingml/2006/main" xmlns:w14="http://schemas.microsoft.com/office/word/2010/wordml" xmlns:w15="http://schemas.microsoft.com/office/word/2012/wordml" xmlns:w16cex="http://schemas.microsoft.com/office/word/2018/wordml/cex" xmlns:w16cid="http://schemas.microsoft.com/office/word/2016/wordml/cid" xmlns:w16="http://schemas.microsoft.com/office/word/2018/wordml" xmlns:w16se="http://schemas.microsoft.com/office/word/2015/wordml/symex" xmlns:wpg="http://schemas.microsoft.com/office/word/2010/wordprocessingGroup" xmlns:wpi="http://schemas.microsoft.com/office/word/2010/wordprocessingInk" xmlns:wne="http://schemas.microsoft.com/office/word/2006/wordml" xmlns:wps="http://schemas.microsoft.com/office/word/2010/wordprocessingShape" mc:Ignorable="w14 w15 w16se w16cid w16 w16cex wp14">
+<w:document xmlns:wpc="http://schemas.microsoft.com/office/word/2010/wordprocessingCanvas" xmlns:cx="http://schemas.microsoft.com/office/drawing/2014/chartex" xmlns:cx1="http://schemas.microsoft.com/office/drawing/2015/9/8/chartex" xmlns:cx2="http://schemas.microsoft.com/office/drawing/2015/10/21/chartex" xmlns:cx3="http://schemas.microsoft.com/office/drawing/2016/5/9/chartex" xmlns:cx4="http://schemas.microsoft.com/office/drawing/2016/5/10/chartex" xmlns:cx5="http://schemas.microsoft.com/office/drawing/2016/5/11/chartex" xmlns:cx6="http://schemas.microsoft.com/office/drawing/2016/5/12/chartex" xmlns:cx7="http://schemas.microsoft.com/office/drawing/2016/5/13/chartex" xmlns:cx8="http://schemas.microsoft.com/office/drawing/2016/5/14/chartex" xmlns:mc="http://schemas.openxmlformats.org/markup-compatibility/2006" xmlns:aink="http://schemas.microsoft.com/office/drawing/2016/ink" xmlns:am3d="http://schemas.microsoft.com/office/drawing/2017/model3d" xmlns:o="urn:schemas-microsoft-com:office:office" xmlns:r="http://schemas.openxmlformats.org/officeDocument/2006/relationships" xmlns:m="http://schemas.openxmlformats.org/officeDocument/2006/math" xmlns:v="urn:schemas-microsoft-com:vml" xmlns:wp14="http://schemas.microsoft.com/office/word/2010/wordprocessingDrawing" xmlns:wp="http://schemas.openxmlformats.org/drawingml/2006/wordprocessingDrawing" xmlns:w10="urn:schemas-microsoft-com:office:word" xmlns:w="http://schemas.openxmlformats.org/wordprocessingml/2006/main" xmlns:w14="http://schemas.microsoft.com/office/word/2010/wordml" xmlns:w15="http://schemas.microsoft.com/office/word/2012/wordml" xmlns:w16cid="http://schemas.microsoft.com/office/word/2016/wordml/cid" xmlns:w16se="http://schemas.microsoft.com/office/word/2015/wordml/symex" xmlns:wpg="http://schemas.microsoft.com/office/word/2010/wordprocessingGroup" xmlns:wpi="http://schemas.microsoft.com/office/word/2010/wordprocessingInk" xmlns:wne="http://schemas.microsoft.com/office/word/2006/wordml" xmlns:wps="http://schemas.microsoft.com/office/word/2010/wordprocessingShape" mc:Ignorable="w14 w15 w16se w16cid wp14">
   <w:body>
     <w:sdt>
       <w:sdtPr>
@@ -262,8 +262,18 @@
                         <w:sz w:val="28"/>
                         <w:szCs w:val="28"/>
                       </w:rPr>
-                      <w:t>, Jeff Davidson, and John Holtzworth</w:t>
+                      <w:t xml:space="preserve">, Jeff Davidson, and John </w:t>
                     </w:r>
+                    <w:proofErr w:type="spellStart"/>
+                    <w:r>
+                      <w:rPr>
+                        <w:color w:val="4472C4" w:themeColor="accent1"/>
+                        <w:sz w:val="28"/>
+                        <w:szCs w:val="28"/>
+                      </w:rPr>
+                      <w:t>Holtzworth</w:t>
+                    </w:r>
+                    <w:proofErr w:type="spellEnd"/>
                   </w:p>
                 </w:sdtContent>
               </w:sdt>
@@ -281,7 +291,7 @@
                     <w:docPart w:val="548DBBB6757144E5A6933348DA4BC017"/>
                   </w:placeholder>
                   <w:dataBinding w:prefixMappings="xmlns:ns0='http://schemas.microsoft.com/office/2006/coverPageProps'" w:xpath="/ns0:CoverPageProperties[1]/ns0:PublishDate[1]" w:storeItemID="{55AF091B-3C7A-41E3-B477-F2FDAA23CFDA}"/>
-                  <w:date w:fullDate="2020-04-20T00:00:00Z">
+                  <w:date w:fullDate="2020-04-24T00:00:00Z">
                     <w:dateFormat w:val="M-d-yyyy"/>
                     <w:lid w:val="en-US"/>
                     <w:storeMappedDataAs w:val="dateTime"/>
@@ -321,7 +331,15 @@
                         <w:sz w:val="28"/>
                         <w:szCs w:val="28"/>
                       </w:rPr>
-                      <w:t>20</w:t>
+                      <w:t>2</w:t>
+                    </w:r>
+                    <w:r>
+                      <w:rPr>
+                        <w:color w:val="4472C4" w:themeColor="accent1"/>
+                        <w:sz w:val="28"/>
+                        <w:szCs w:val="28"/>
+                      </w:rPr>
+                      <w:t>4</w:t>
                     </w:r>
                     <w:r>
                       <w:rPr>
@@ -381,6 +399,8 @@
           <w:r>
             <w:t>Contents</w:t>
           </w:r>
+          <w:bookmarkStart w:id="0" w:name="_GoBack"/>
+          <w:bookmarkEnd w:id="0"/>
         </w:p>
         <w:p>
           <w:pPr>
@@ -403,7 +423,7 @@
           <w:r>
             <w:fldChar w:fldCharType="separate"/>
           </w:r>
-          <w:hyperlink w:anchor="_Toc38276841" w:history="1">
+          <w:hyperlink w:anchor="_Toc38640534" w:history="1">
             <w:r>
               <w:rPr>
                 <w:rStyle w:val="Hyperlink"/>
@@ -444,7 +464,7 @@
                 <w:noProof/>
                 <w:webHidden/>
               </w:rPr>
-              <w:instrText xml:space="preserve"> PAGEREF _Toc38276841 \h </w:instrText>
+              <w:instrText xml:space="preserve"> PAGEREF _Toc38640534 \h </w:instrText>
             </w:r>
             <w:r>
               <w:rPr>
@@ -487,7 +507,7 @@
               <w:noProof/>
             </w:rPr>
           </w:pPr>
-          <w:hyperlink w:anchor="_Toc38276842" w:history="1">
+          <w:hyperlink w:anchor="_Toc38640535" w:history="1">
             <w:r>
               <w:rPr>
                 <w:rStyle w:val="Hyperlink"/>
@@ -528,7 +548,7 @@
                 <w:noProof/>
                 <w:webHidden/>
               </w:rPr>
-              <w:instrText xml:space="preserve"> PAGEREF _Toc38276842 \h </w:instrText>
+              <w:instrText xml:space="preserve"> PAGEREF _Toc38640535 \h </w:instrText>
             </w:r>
             <w:r>
               <w:rPr>
@@ -571,7 +591,7 @@
               <w:noProof/>
             </w:rPr>
           </w:pPr>
-          <w:hyperlink w:anchor="_Toc38276843" w:history="1">
+          <w:hyperlink w:anchor="_Toc38640536" w:history="1">
             <w:r>
               <w:rPr>
                 <w:rStyle w:val="Hyperlink"/>
@@ -612,7 +632,7 @@
                 <w:noProof/>
                 <w:webHidden/>
               </w:rPr>
-              <w:instrText xml:space="preserve"> PAGEREF _Toc38276843 \h </w:instrText>
+              <w:instrText xml:space="preserve"> PAGEREF _Toc38640536 \h </w:instrText>
             </w:r>
             <w:r>
               <w:rPr>
@@ -655,7 +675,7 @@
               <w:noProof/>
             </w:rPr>
           </w:pPr>
-          <w:hyperlink w:anchor="_Toc38276844" w:history="1">
+          <w:hyperlink w:anchor="_Toc38640537" w:history="1">
             <w:r>
               <w:rPr>
                 <w:rStyle w:val="Hyperlink"/>
@@ -696,7 +716,7 @@
                 <w:noProof/>
                 <w:webHidden/>
               </w:rPr>
-              <w:instrText xml:space="preserve"> PAGEREF _Toc38276844 \h </w:instrText>
+              <w:instrText xml:space="preserve"> PAGEREF _Toc38640537 \h </w:instrText>
             </w:r>
             <w:r>
               <w:rPr>
@@ -739,7 +759,7 @@
               <w:noProof/>
             </w:rPr>
           </w:pPr>
-          <w:hyperlink w:anchor="_Toc38276845" w:history="1">
+          <w:hyperlink w:anchor="_Toc38640538" w:history="1">
             <w:r>
               <w:rPr>
                 <w:rStyle w:val="Hyperlink"/>
@@ -780,7 +800,7 @@
                 <w:noProof/>
                 <w:webHidden/>
               </w:rPr>
-              <w:instrText xml:space="preserve"> PAGEREF _Toc38276845 \h </w:instrText>
+              <w:instrText xml:space="preserve"> PAGEREF _Toc38640538 \h </w:instrText>
             </w:r>
             <w:r>
               <w:rPr>
@@ -823,7 +843,7 @@
               <w:noProof/>
             </w:rPr>
           </w:pPr>
-          <w:hyperlink w:anchor="_Toc38276846" w:history="1">
+          <w:hyperlink w:anchor="_Toc38640539" w:history="1">
             <w:r>
               <w:rPr>
                 <w:rStyle w:val="Hyperlink"/>
@@ -864,7 +884,7 @@
                 <w:noProof/>
                 <w:webHidden/>
               </w:rPr>
-              <w:instrText xml:space="preserve"> PAGEREF _Toc38276846 \h </w:instrText>
+              <w:instrText xml:space="preserve"> PAGEREF _Toc38640539 \h </w:instrText>
             </w:r>
             <w:r>
               <w:rPr>
@@ -907,7 +927,7 @@
               <w:noProof/>
             </w:rPr>
           </w:pPr>
-          <w:hyperlink w:anchor="_Toc38276847" w:history="1">
+          <w:hyperlink w:anchor="_Toc38640540" w:history="1">
             <w:r>
               <w:rPr>
                 <w:rStyle w:val="Hyperlink"/>
@@ -948,7 +968,7 @@
                 <w:noProof/>
                 <w:webHidden/>
               </w:rPr>
-              <w:instrText xml:space="preserve"> PAGEREF _Toc38276847 \h </w:instrText>
+              <w:instrText xml:space="preserve"> PAGEREF _Toc38640540 \h </w:instrText>
             </w:r>
             <w:r>
               <w:rPr>
@@ -968,7 +988,7 @@
                 <w:noProof/>
                 <w:webHidden/>
               </w:rPr>
-              <w:t>3</w:t>
+              <w:t>16</w:t>
             </w:r>
             <w:r>
               <w:rPr>
@@ -991,7 +1011,7 @@
               <w:noProof/>
             </w:rPr>
           </w:pPr>
-          <w:hyperlink w:anchor="_Toc38276848" w:history="1">
+          <w:hyperlink w:anchor="_Toc38640541" w:history="1">
             <w:r>
               <w:rPr>
                 <w:rStyle w:val="Hyperlink"/>
@@ -1032,7 +1052,7 @@
                 <w:noProof/>
                 <w:webHidden/>
               </w:rPr>
-              <w:instrText xml:space="preserve"> PAGEREF _Toc38276848 \h </w:instrText>
+              <w:instrText xml:space="preserve"> PAGEREF _Toc38640541 \h </w:instrText>
             </w:r>
             <w:r>
               <w:rPr>
@@ -1052,7 +1072,7 @@
                 <w:noProof/>
                 <w:webHidden/>
               </w:rPr>
-              <w:t>3</w:t>
+              <w:t>17</w:t>
             </w:r>
             <w:r>
               <w:rPr>
@@ -1075,7 +1095,7 @@
               <w:noProof/>
             </w:rPr>
           </w:pPr>
-          <w:hyperlink w:anchor="_Toc38276849" w:history="1">
+          <w:hyperlink w:anchor="_Toc38640542" w:history="1">
             <w:r>
               <w:rPr>
                 <w:rStyle w:val="Hyperlink"/>
@@ -1116,7 +1136,7 @@
                 <w:noProof/>
                 <w:webHidden/>
               </w:rPr>
-              <w:instrText xml:space="preserve"> PAGEREF _Toc38276849 \h </w:instrText>
+              <w:instrText xml:space="preserve"> PAGEREF _Toc38640542 \h </w:instrText>
             </w:r>
             <w:r>
               <w:rPr>
@@ -1136,7 +1156,7 @@
                 <w:noProof/>
                 <w:webHidden/>
               </w:rPr>
-              <w:t>3</w:t>
+              <w:t>17</w:t>
             </w:r>
             <w:r>
               <w:rPr>
@@ -1159,7 +1179,7 @@
               <w:noProof/>
             </w:rPr>
           </w:pPr>
-          <w:hyperlink w:anchor="_Toc38276850" w:history="1">
+          <w:hyperlink w:anchor="_Toc38640543" w:history="1">
             <w:r>
               <w:rPr>
                 <w:rStyle w:val="Hyperlink"/>
@@ -1200,7 +1220,7 @@
                 <w:noProof/>
                 <w:webHidden/>
               </w:rPr>
-              <w:instrText xml:space="preserve"> PAGEREF _Toc38276850 \h </w:instrText>
+              <w:instrText xml:space="preserve"> PAGEREF _Toc38640543 \h </w:instrText>
             </w:r>
             <w:r>
               <w:rPr>
@@ -1220,7 +1240,7 @@
                 <w:noProof/>
                 <w:webHidden/>
               </w:rPr>
-              <w:t>8</w:t>
+              <w:t>23</w:t>
             </w:r>
             <w:r>
               <w:rPr>
@@ -1243,7 +1263,7 @@
               <w:noProof/>
             </w:rPr>
           </w:pPr>
-          <w:hyperlink w:anchor="_Toc38276851" w:history="1">
+          <w:hyperlink w:anchor="_Toc38640544" w:history="1">
             <w:r>
               <w:rPr>
                 <w:rStyle w:val="Hyperlink"/>
@@ -1284,7 +1304,7 @@
                 <w:noProof/>
                 <w:webHidden/>
               </w:rPr>
-              <w:instrText xml:space="preserve"> PAGEREF _Toc38276851 \h </w:instrText>
+              <w:instrText xml:space="preserve"> PAGEREF _Toc38640544 \h </w:instrText>
             </w:r>
             <w:r>
               <w:rPr>
@@ -1304,7 +1324,7 @@
                 <w:noProof/>
                 <w:webHidden/>
               </w:rPr>
-              <w:t>13</w:t>
+              <w:t>29</w:t>
             </w:r>
             <w:r>
               <w:rPr>
@@ -1327,7 +1347,7 @@
               <w:noProof/>
             </w:rPr>
           </w:pPr>
-          <w:hyperlink w:anchor="_Toc38276852" w:history="1">
+          <w:hyperlink w:anchor="_Toc38640545" w:history="1">
             <w:r>
               <w:rPr>
                 <w:rStyle w:val="Hyperlink"/>
@@ -1368,7 +1388,7 @@
                 <w:noProof/>
                 <w:webHidden/>
               </w:rPr>
-              <w:instrText xml:space="preserve"> PAGEREF _Toc38276852 \h </w:instrText>
+              <w:instrText xml:space="preserve"> PAGEREF _Toc38640545 \h </w:instrText>
             </w:r>
             <w:r>
               <w:rPr>
@@ -1388,7 +1408,7 @@
                 <w:noProof/>
                 <w:webHidden/>
               </w:rPr>
-              <w:t>14</w:t>
+              <w:t>30</w:t>
             </w:r>
             <w:r>
               <w:rPr>
@@ -1411,7 +1431,7 @@
               <w:noProof/>
             </w:rPr>
           </w:pPr>
-          <w:hyperlink w:anchor="_Toc38276853" w:history="1">
+          <w:hyperlink w:anchor="_Toc38640546" w:history="1">
             <w:r>
               <w:rPr>
                 <w:rStyle w:val="Hyperlink"/>
@@ -1452,7 +1472,7 @@
                 <w:noProof/>
                 <w:webHidden/>
               </w:rPr>
-              <w:instrText xml:space="preserve"> PAGEREF _Toc38276853 \h </w:instrText>
+              <w:instrText xml:space="preserve"> PAGEREF _Toc38640546 \h </w:instrText>
             </w:r>
             <w:r>
               <w:rPr>
@@ -1472,7 +1492,7 @@
                 <w:noProof/>
                 <w:webHidden/>
               </w:rPr>
-              <w:t>14</w:t>
+              <w:t>30</w:t>
             </w:r>
             <w:r>
               <w:rPr>
@@ -1495,7 +1515,7 @@
               <w:noProof/>
             </w:rPr>
           </w:pPr>
-          <w:hyperlink w:anchor="_Toc38276854" w:history="1">
+          <w:hyperlink w:anchor="_Toc38640547" w:history="1">
             <w:r>
               <w:rPr>
                 <w:rStyle w:val="Hyperlink"/>
@@ -1536,7 +1556,7 @@
                 <w:noProof/>
                 <w:webHidden/>
               </w:rPr>
-              <w:instrText xml:space="preserve"> PAGEREF _Toc38276854 \h </w:instrText>
+              <w:instrText xml:space="preserve"> PAGEREF _Toc38640547 \h </w:instrText>
             </w:r>
             <w:r>
               <w:rPr>
@@ -1556,7 +1576,7 @@
                 <w:noProof/>
                 <w:webHidden/>
               </w:rPr>
-              <w:t>15</w:t>
+              <w:t>31</w:t>
             </w:r>
             <w:r>
               <w:rPr>
@@ -1600,12 +1620,12 @@
           <w:numId w:val="1"/>
         </w:numPr>
       </w:pPr>
-      <w:bookmarkStart w:id="0" w:name="_Toc38276841"/>
+      <w:bookmarkStart w:id="1" w:name="_Toc38640534"/>
       <w:r>
         <w:lastRenderedPageBreak/>
         <w:t>Introduction</w:t>
       </w:r>
-      <w:bookmarkEnd w:id="0"/>
+      <w:bookmarkEnd w:id="1"/>
     </w:p>
     <w:p>
       <w:pPr>
@@ -1615,11 +1635,11 @@
           <w:numId w:val="2"/>
         </w:numPr>
       </w:pPr>
-      <w:bookmarkStart w:id="1" w:name="_Toc38276842"/>
+      <w:bookmarkStart w:id="2" w:name="_Toc38640535"/>
       <w:r>
         <w:t>Problem Statement</w:t>
       </w:r>
-      <w:bookmarkEnd w:id="1"/>
+      <w:bookmarkEnd w:id="2"/>
     </w:p>
     <w:p>
       <w:pPr>
@@ -1644,11 +1664,11 @@
           <w:numId w:val="2"/>
         </w:numPr>
       </w:pPr>
-      <w:bookmarkStart w:id="2" w:name="_Toc38276843"/>
+      <w:bookmarkStart w:id="3" w:name="_Toc38640536"/>
       <w:r>
         <w:t>Proposal</w:t>
       </w:r>
-      <w:bookmarkEnd w:id="2"/>
+      <w:bookmarkEnd w:id="3"/>
     </w:p>
     <w:p>
       <w:pPr>
@@ -1673,11 +1693,11 @@
           <w:numId w:val="1"/>
         </w:numPr>
       </w:pPr>
-      <w:bookmarkStart w:id="3" w:name="_Toc38276844"/>
+      <w:bookmarkStart w:id="4" w:name="_Toc38640537"/>
       <w:r>
         <w:t>System Description</w:t>
       </w:r>
-      <w:bookmarkEnd w:id="3"/>
+      <w:bookmarkEnd w:id="4"/>
     </w:p>
     <w:p>
       <w:pPr>
@@ -1695,29 +1715,12 @@
       <w:pPr>
         <w:pStyle w:val="ListParagraph"/>
         <w:numPr>
-          <w:ilvl w:val="0"/>
-          <w:numId w:val="5"/>
-        </w:numPr>
-        <w:spacing w:after="200" w:line="276" w:lineRule="auto"/>
-      </w:pPr>
-      <w:r>
-        <w:t xml:space="preserve">Add a meeting to the calendar of themselves and their </w:t>
-      </w:r>
-      <w:r>
-        <w:t>employees</w:t>
-      </w:r>
-    </w:p>
-    <w:p>
-      <w:pPr>
-        <w:pStyle w:val="ListParagraph"/>
-        <w:numPr>
           <w:ilvl w:val="2"/>
           <w:numId w:val="5"/>
         </w:numPr>
-        <w:spacing w:after="200" w:line="276" w:lineRule="auto"/>
-      </w:pPr>
-      <w:r>
-        <w:t>Check employee availability</w:t>
+      </w:pPr>
+      <w:r>
+        <w:t>Allow users to login</w:t>
       </w:r>
     </w:p>
     <w:p>
@@ -1730,6 +1733,35 @@
         <w:spacing w:after="200" w:line="276" w:lineRule="auto"/>
       </w:pPr>
       <w:r>
+        <w:t xml:space="preserve">Add a meeting to the calendar of themselves and their </w:t>
+      </w:r>
+      <w:r>
+        <w:t>employees</w:t>
+      </w:r>
+    </w:p>
+    <w:p>
+      <w:pPr>
+        <w:pStyle w:val="ListParagraph"/>
+        <w:numPr>
+          <w:ilvl w:val="3"/>
+          <w:numId w:val="5"/>
+        </w:numPr>
+        <w:spacing w:after="200" w:line="276" w:lineRule="auto"/>
+      </w:pPr>
+      <w:r>
+        <w:t>Check employee availability</w:t>
+      </w:r>
+    </w:p>
+    <w:p>
+      <w:pPr>
+        <w:pStyle w:val="ListParagraph"/>
+        <w:numPr>
+          <w:ilvl w:val="3"/>
+          <w:numId w:val="5"/>
+        </w:numPr>
+        <w:spacing w:after="200" w:line="276" w:lineRule="auto"/>
+      </w:pPr>
+      <w:r>
         <w:t>Check conference room availability</w:t>
       </w:r>
     </w:p>
@@ -1737,7 +1769,7 @@
       <w:pPr>
         <w:pStyle w:val="ListParagraph"/>
         <w:numPr>
-          <w:ilvl w:val="0"/>
+          <w:ilvl w:val="2"/>
           <w:numId w:val="5"/>
         </w:numPr>
         <w:spacing w:after="200" w:line="276" w:lineRule="auto"/>
@@ -1759,7 +1791,7 @@
       <w:pPr>
         <w:pStyle w:val="ListParagraph"/>
         <w:numPr>
-          <w:ilvl w:val="0"/>
+          <w:ilvl w:val="2"/>
           <w:numId w:val="5"/>
         </w:numPr>
         <w:spacing w:after="200" w:line="276" w:lineRule="auto"/>
@@ -1772,7 +1804,7 @@
       <w:pPr>
         <w:pStyle w:val="ListParagraph"/>
         <w:numPr>
-          <w:ilvl w:val="0"/>
+          <w:ilvl w:val="2"/>
           <w:numId w:val="5"/>
         </w:numPr>
         <w:spacing w:after="200" w:line="276" w:lineRule="auto"/>
@@ -1785,7 +1817,7 @@
       <w:pPr>
         <w:pStyle w:val="ListParagraph"/>
         <w:numPr>
-          <w:ilvl w:val="0"/>
+          <w:ilvl w:val="2"/>
           <w:numId w:val="5"/>
         </w:numPr>
         <w:spacing w:after="200" w:line="276" w:lineRule="auto"/>
@@ -1808,11 +1840,11 @@
           <w:numId w:val="1"/>
         </w:numPr>
       </w:pPr>
-      <w:bookmarkStart w:id="4" w:name="_Toc38276845"/>
+      <w:bookmarkStart w:id="5" w:name="_Toc38640538"/>
       <w:r>
         <w:t>System Requirements</w:t>
       </w:r>
-      <w:bookmarkEnd w:id="4"/>
+      <w:bookmarkEnd w:id="5"/>
     </w:p>
     <w:p>
       <w:pPr>
@@ -1822,11 +1854,11 @@
           <w:numId w:val="3"/>
         </w:numPr>
       </w:pPr>
-      <w:bookmarkStart w:id="5" w:name="_Toc38276846"/>
+      <w:bookmarkStart w:id="6" w:name="_Toc38640539"/>
       <w:r>
         <w:t>Functional Requirements</w:t>
       </w:r>
-      <w:bookmarkEnd w:id="5"/>
+      <w:bookmarkEnd w:id="6"/>
     </w:p>
     <w:p>
       <w:pPr>
@@ -1854,17 +1886,22 @@
     </w:p>
     <w:p>
       <w:pPr>
-        <w:ind w:left="720" w:firstLine="360"/>
+        <w:pStyle w:val="ListParagraph"/>
+        <w:numPr>
+          <w:ilvl w:val="1"/>
+          <w:numId w:val="17"/>
+        </w:numPr>
       </w:pPr>
       <w:r>
         <w:rPr>
           <w:noProof/>
         </w:rPr>
+        <w:lastRenderedPageBreak/>
         <w:drawing>
-          <wp:inline distT="0" distB="0" distL="0" distR="0" wp14:anchorId="2438E747" wp14:editId="360D6317">
+          <wp:inline distT="0" distB="0" distL="0" distR="0" wp14:anchorId="42223FB9" wp14:editId="36F384E2">
             <wp:extent cx="4352544" cy="3474720"/>
             <wp:effectExtent l="0" t="0" r="0" b="0"/>
-            <wp:docPr id="4" name="Picture 4"/>
+            <wp:docPr id="3" name="Picture 3"/>
             <wp:cNvGraphicFramePr>
               <a:graphicFrameLocks xmlns:a="http://schemas.openxmlformats.org/drawingml/2006/main" noChangeAspect="1"/>
             </wp:cNvGraphicFramePr>
@@ -1906,7 +1943,6 @@
         </w:numPr>
       </w:pPr>
       <w:r>
-        <w:lastRenderedPageBreak/>
         <w:t>The user shall hit the login button.</w:t>
       </w:r>
     </w:p>
@@ -1949,17 +1985,20 @@
     <w:p>
       <w:pPr>
         <w:pStyle w:val="ListParagraph"/>
-        <w:ind w:left="1440" w:firstLine="720"/>
+        <w:numPr>
+          <w:ilvl w:val="4"/>
+          <w:numId w:val="17"/>
+        </w:numPr>
       </w:pPr>
       <w:r>
         <w:rPr>
           <w:noProof/>
         </w:rPr>
         <w:drawing>
-          <wp:inline distT="0" distB="0" distL="0" distR="0" wp14:anchorId="3A9F2A18" wp14:editId="071EB22A">
+          <wp:inline distT="0" distB="0" distL="0" distR="0" wp14:anchorId="373DA26D" wp14:editId="528CFEA5">
             <wp:extent cx="3822616" cy="2722797"/>
             <wp:effectExtent l="0" t="0" r="6985" b="1905"/>
-            <wp:docPr id="19" name="Picture 19"/>
+            <wp:docPr id="6" name="Picture 6"/>
             <wp:cNvGraphicFramePr>
               <a:graphicFrameLocks xmlns:a="http://schemas.openxmlformats.org/drawingml/2006/main" noChangeAspect="1"/>
             </wp:cNvGraphicFramePr>
@@ -2013,17 +2052,21 @@
     <w:p>
       <w:pPr>
         <w:pStyle w:val="ListParagraph"/>
-        <w:ind w:left="1440" w:firstLine="720"/>
+        <w:numPr>
+          <w:ilvl w:val="4"/>
+          <w:numId w:val="17"/>
+        </w:numPr>
       </w:pPr>
       <w:r>
         <w:rPr>
           <w:noProof/>
         </w:rPr>
+        <w:lastRenderedPageBreak/>
         <w:drawing>
-          <wp:inline distT="0" distB="0" distL="0" distR="0" wp14:anchorId="3FA5A7C3" wp14:editId="5121A7A6">
+          <wp:inline distT="0" distB="0" distL="0" distR="0" wp14:anchorId="0611F1FC" wp14:editId="797D158D">
             <wp:extent cx="3822853" cy="2723783"/>
             <wp:effectExtent l="0" t="0" r="6350" b="635"/>
-            <wp:docPr id="12" name="Picture 12"/>
+            <wp:docPr id="7" name="Picture 7"/>
             <wp:cNvGraphicFramePr>
               <a:graphicFrameLocks xmlns:a="http://schemas.openxmlformats.org/drawingml/2006/main" noChangeAspect="1"/>
             </wp:cNvGraphicFramePr>
@@ -2119,21 +2162,23 @@
         </w:numPr>
       </w:pPr>
       <w:r>
-        <w:lastRenderedPageBreak/>
         <w:t>If the username is incorrect the system shall display an invalid username message.</w:t>
       </w:r>
     </w:p>
     <w:p>
       <w:pPr>
         <w:pStyle w:val="ListParagraph"/>
-        <w:ind w:left="1440" w:firstLine="360"/>
+        <w:numPr>
+          <w:ilvl w:val="3"/>
+          <w:numId w:val="17"/>
+        </w:numPr>
       </w:pPr>
       <w:r>
         <w:rPr>
           <w:noProof/>
         </w:rPr>
         <w:drawing>
-          <wp:inline distT="0" distB="0" distL="0" distR="0" wp14:anchorId="132973E8" wp14:editId="385054A3">
+          <wp:inline distT="0" distB="0" distL="0" distR="0" wp14:anchorId="4EB0CD97" wp14:editId="6FCBEDFF">
             <wp:extent cx="4653655" cy="3298825"/>
             <wp:effectExtent l="0" t="0" r="0" b="0"/>
             <wp:docPr id="49" name="Picture 49"/>
@@ -2184,6 +2229,7 @@
         </w:numPr>
       </w:pPr>
       <w:r>
+        <w:lastRenderedPageBreak/>
         <w:t>The system shall allow the manager to create meetings on selected days.</w:t>
       </w:r>
     </w:p>
@@ -2202,17 +2248,20 @@
     <w:p>
       <w:pPr>
         <w:pStyle w:val="ListParagraph"/>
-        <w:ind w:firstLine="720"/>
+        <w:numPr>
+          <w:ilvl w:val="2"/>
+          <w:numId w:val="17"/>
+        </w:numPr>
       </w:pPr>
       <w:r>
         <w:rPr>
           <w:noProof/>
         </w:rPr>
         <w:drawing>
-          <wp:inline distT="0" distB="0" distL="0" distR="0" wp14:anchorId="7CCBC462" wp14:editId="3039D545">
+          <wp:inline distT="0" distB="0" distL="0" distR="0" wp14:anchorId="7D764F29" wp14:editId="3EC7DE17">
             <wp:extent cx="4738977" cy="3375508"/>
             <wp:effectExtent l="0" t="0" r="5080" b="0"/>
-            <wp:docPr id="20" name="Picture 20"/>
+            <wp:docPr id="8" name="Picture 8"/>
             <wp:cNvGraphicFramePr>
               <a:graphicFrameLocks xmlns:a="http://schemas.openxmlformats.org/drawingml/2006/main" noChangeAspect="1"/>
             </wp:cNvGraphicFramePr>
@@ -2278,7 +2327,6 @@
         </w:numPr>
       </w:pPr>
       <w:r>
-        <w:lastRenderedPageBreak/>
         <w:t>The manager shall press the “Add Meeting” button.</w:t>
       </w:r>
     </w:p>
@@ -2297,17 +2345,20 @@
     <w:p>
       <w:pPr>
         <w:pStyle w:val="ListParagraph"/>
-        <w:ind w:firstLine="720"/>
+        <w:numPr>
+          <w:ilvl w:val="2"/>
+          <w:numId w:val="17"/>
+        </w:numPr>
       </w:pPr>
       <w:r>
         <w:rPr>
           <w:noProof/>
         </w:rPr>
         <w:drawing>
-          <wp:inline distT="0" distB="0" distL="0" distR="0" wp14:anchorId="35B780AC" wp14:editId="5BD020B2">
+          <wp:inline distT="0" distB="0" distL="0" distR="0" wp14:anchorId="149FFE7C" wp14:editId="58F2A4A0">
             <wp:extent cx="4754685" cy="2581247"/>
             <wp:effectExtent l="0" t="0" r="8255" b="0"/>
-            <wp:docPr id="21" name="Picture 21"/>
+            <wp:docPr id="10" name="Picture 10"/>
             <wp:cNvGraphicFramePr>
               <a:graphicFrameLocks xmlns:a="http://schemas.openxmlformats.org/drawingml/2006/main" noChangeAspect="1"/>
             </wp:cNvGraphicFramePr>
@@ -2361,17 +2412,21 @@
     <w:p>
       <w:pPr>
         <w:pStyle w:val="ListParagraph"/>
-        <w:ind w:firstLine="720"/>
+        <w:numPr>
+          <w:ilvl w:val="2"/>
+          <w:numId w:val="17"/>
+        </w:numPr>
       </w:pPr>
       <w:r>
         <w:rPr>
           <w:noProof/>
         </w:rPr>
+        <w:lastRenderedPageBreak/>
         <w:drawing>
-          <wp:inline distT="0" distB="0" distL="0" distR="0" wp14:anchorId="5A83412D" wp14:editId="7868467E">
+          <wp:inline distT="0" distB="0" distL="0" distR="0" wp14:anchorId="6FA27633" wp14:editId="469D67D5">
             <wp:extent cx="4786382" cy="3420524"/>
             <wp:effectExtent l="0" t="0" r="0" b="8890"/>
-            <wp:docPr id="22" name="Picture 22"/>
+            <wp:docPr id="13" name="Picture 13"/>
             <wp:cNvGraphicFramePr>
               <a:graphicFrameLocks xmlns:a="http://schemas.openxmlformats.org/drawingml/2006/main" noChangeAspect="1"/>
             </wp:cNvGraphicFramePr>
@@ -2462,14 +2517,18 @@
     <w:p>
       <w:pPr>
         <w:pStyle w:val="ListParagraph"/>
-        <w:ind w:left="1440" w:firstLine="360"/>
+        <w:numPr>
+          <w:ilvl w:val="3"/>
+          <w:numId w:val="17"/>
+        </w:numPr>
       </w:pPr>
       <w:r>
         <w:rPr>
           <w:noProof/>
         </w:rPr>
+        <w:lastRenderedPageBreak/>
         <w:drawing>
-          <wp:inline distT="0" distB="0" distL="0" distR="0" wp14:anchorId="5365463C" wp14:editId="6F444C60">
+          <wp:inline distT="0" distB="0" distL="0" distR="0" wp14:anchorId="1FA52009" wp14:editId="1CCAC1F4">
             <wp:extent cx="4721422" cy="3203953"/>
             <wp:effectExtent l="0" t="0" r="3175" b="0"/>
             <wp:docPr id="28" name="Picture 28"/>
@@ -2531,17 +2590,20 @@
     <w:p>
       <w:pPr>
         <w:pStyle w:val="ListParagraph"/>
-        <w:ind w:left="1440" w:firstLine="360"/>
+        <w:numPr>
+          <w:ilvl w:val="3"/>
+          <w:numId w:val="17"/>
+        </w:numPr>
       </w:pPr>
       <w:r>
         <w:rPr>
           <w:noProof/>
         </w:rPr>
         <w:drawing>
-          <wp:inline distT="0" distB="0" distL="0" distR="0" wp14:anchorId="2A330440" wp14:editId="0236CB05">
+          <wp:inline distT="0" distB="0" distL="0" distR="0" wp14:anchorId="297F6876" wp14:editId="17D740E6">
             <wp:extent cx="4564049" cy="2875935"/>
             <wp:effectExtent l="0" t="0" r="8255" b="635"/>
-            <wp:docPr id="24" name="Picture 24"/>
+            <wp:docPr id="14" name="Picture 14"/>
             <wp:cNvGraphicFramePr>
               <a:graphicFrameLocks xmlns:a="http://schemas.openxmlformats.org/drawingml/2006/main" noChangeAspect="1"/>
             </wp:cNvGraphicFramePr>
@@ -2600,24 +2662,27 @@
         </w:numPr>
       </w:pPr>
       <w:r>
-        <w:lastRenderedPageBreak/>
         <w:t xml:space="preserve"> The manager shall select who is attending and the location, then select the “Create Meeting” button.</w:t>
       </w:r>
     </w:p>
     <w:p>
       <w:pPr>
         <w:pStyle w:val="ListParagraph"/>
-        <w:ind w:left="1440"/>
+        <w:numPr>
+          <w:ilvl w:val="2"/>
+          <w:numId w:val="17"/>
+        </w:numPr>
       </w:pPr>
       <w:r>
         <w:rPr>
           <w:noProof/>
         </w:rPr>
+        <w:lastRenderedPageBreak/>
         <w:drawing>
-          <wp:inline distT="0" distB="0" distL="0" distR="0" wp14:anchorId="0B172209" wp14:editId="118174FD">
+          <wp:inline distT="0" distB="0" distL="0" distR="0" wp14:anchorId="37E17CB7" wp14:editId="607A450E">
             <wp:extent cx="4816436" cy="3398778"/>
             <wp:effectExtent l="0" t="0" r="3810" b="0"/>
-            <wp:docPr id="25" name="Picture 25"/>
+            <wp:docPr id="15" name="Picture 15"/>
             <wp:cNvGraphicFramePr>
               <a:graphicFrameLocks xmlns:a="http://schemas.openxmlformats.org/drawingml/2006/main" noChangeAspect="1"/>
             </wp:cNvGraphicFramePr>
@@ -2680,14 +2745,17 @@
     <w:p>
       <w:pPr>
         <w:pStyle w:val="ListParagraph"/>
-        <w:ind w:firstLine="720"/>
+        <w:numPr>
+          <w:ilvl w:val="2"/>
+          <w:numId w:val="17"/>
+        </w:numPr>
       </w:pPr>
       <w:r>
         <w:rPr>
           <w:noProof/>
         </w:rPr>
         <w:drawing>
-          <wp:inline distT="0" distB="0" distL="0" distR="0" wp14:anchorId="2E71BD7B" wp14:editId="5C7EEF63">
+          <wp:inline distT="0" distB="0" distL="0" distR="0" wp14:anchorId="4DB81C5A" wp14:editId="2B24829C">
             <wp:extent cx="4364373" cy="3121273"/>
             <wp:effectExtent l="0" t="0" r="0" b="3175"/>
             <wp:docPr id="27" name="Picture 27"/>
@@ -2748,7 +2816,6 @@
         </w:numPr>
       </w:pPr>
       <w:r>
-        <w:lastRenderedPageBreak/>
         <w:t>The system shall allow a manager to delete meetings.</w:t>
       </w:r>
     </w:p>
@@ -2773,20 +2840,24 @@
         </w:numPr>
       </w:pPr>
       <w:r>
+        <w:lastRenderedPageBreak/>
         <w:t>The system shall display meetings of the currently selected day.</w:t>
       </w:r>
     </w:p>
     <w:p>
       <w:pPr>
         <w:pStyle w:val="ListParagraph"/>
-        <w:ind w:firstLine="720"/>
+        <w:numPr>
+          <w:ilvl w:val="2"/>
+          <w:numId w:val="17"/>
+        </w:numPr>
       </w:pPr>
       <w:r>
         <w:rPr>
           <w:noProof/>
         </w:rPr>
         <w:drawing>
-          <wp:inline distT="0" distB="0" distL="0" distR="0" wp14:anchorId="0CB2870A" wp14:editId="37F3532A">
+          <wp:inline distT="0" distB="0" distL="0" distR="0" wp14:anchorId="32B37350" wp14:editId="295B9955">
             <wp:extent cx="4510214" cy="3228947"/>
             <wp:effectExtent l="0" t="0" r="5080" b="0"/>
             <wp:docPr id="43" name="Picture 43"/>
@@ -2849,14 +2920,17 @@
     <w:p>
       <w:pPr>
         <w:pStyle w:val="ListParagraph"/>
-        <w:ind w:firstLine="720"/>
+        <w:numPr>
+          <w:ilvl w:val="2"/>
+          <w:numId w:val="17"/>
+        </w:numPr>
       </w:pPr>
       <w:r>
         <w:rPr>
           <w:noProof/>
         </w:rPr>
         <w:drawing>
-          <wp:inline distT="0" distB="0" distL="0" distR="0" wp14:anchorId="0CCA4582" wp14:editId="46D93822">
+          <wp:inline distT="0" distB="0" distL="0" distR="0" wp14:anchorId="3A16207B" wp14:editId="7DE8D6E9">
             <wp:extent cx="4539863" cy="3240958"/>
             <wp:effectExtent l="0" t="0" r="0" b="0"/>
             <wp:docPr id="44" name="Picture 44"/>
@@ -2925,7 +2999,6 @@
         </w:numPr>
       </w:pPr>
       <w:r>
-        <w:lastRenderedPageBreak/>
         <w:t>If the “yes” button is pressed the system shall delete the meeting from the database</w:t>
       </w:r>
       <w:r>
@@ -2938,14 +3011,18 @@
     <w:p>
       <w:pPr>
         <w:pStyle w:val="ListParagraph"/>
-        <w:ind w:left="1440" w:firstLine="360"/>
+        <w:numPr>
+          <w:ilvl w:val="3"/>
+          <w:numId w:val="17"/>
+        </w:numPr>
       </w:pPr>
       <w:r>
         <w:rPr>
           <w:noProof/>
         </w:rPr>
+        <w:lastRenderedPageBreak/>
         <w:drawing>
-          <wp:inline distT="0" distB="0" distL="0" distR="0" wp14:anchorId="164B5B21" wp14:editId="63F3AE3E">
+          <wp:inline distT="0" distB="0" distL="0" distR="0" wp14:anchorId="6889ACBE" wp14:editId="04B4D7DC">
             <wp:extent cx="4564049" cy="3255785"/>
             <wp:effectExtent l="0" t="0" r="8255" b="1905"/>
             <wp:docPr id="45" name="Picture 45"/>
@@ -2996,14 +3073,17 @@
     <w:p>
       <w:pPr>
         <w:pStyle w:val="ListParagraph"/>
-        <w:ind w:left="1440" w:firstLine="360"/>
+        <w:numPr>
+          <w:ilvl w:val="3"/>
+          <w:numId w:val="17"/>
+        </w:numPr>
       </w:pPr>
       <w:r>
         <w:rPr>
           <w:noProof/>
         </w:rPr>
         <w:drawing>
-          <wp:inline distT="0" distB="0" distL="0" distR="0" wp14:anchorId="167075A4" wp14:editId="735DC461">
+          <wp:inline distT="0" distB="0" distL="0" distR="0" wp14:anchorId="28C9B671" wp14:editId="5D68C445">
             <wp:extent cx="4588306" cy="3284855"/>
             <wp:effectExtent l="0" t="0" r="3175" b="0"/>
             <wp:docPr id="46" name="Picture 46"/>
@@ -3072,6 +3152,7 @@
         </w:numPr>
       </w:pPr>
       <w:r>
+        <w:lastRenderedPageBreak/>
         <w:t>The system shall allow a manager to edit meetings.</w:t>
       </w:r>
     </w:p>
@@ -3090,14 +3171,17 @@
     <w:p>
       <w:pPr>
         <w:pStyle w:val="ListParagraph"/>
-        <w:ind w:firstLine="720"/>
+        <w:numPr>
+          <w:ilvl w:val="2"/>
+          <w:numId w:val="17"/>
+        </w:numPr>
       </w:pPr>
       <w:r>
         <w:rPr>
           <w:noProof/>
         </w:rPr>
         <w:drawing>
-          <wp:inline distT="0" distB="0" distL="0" distR="0" wp14:anchorId="6F43B918" wp14:editId="1420B14D">
+          <wp:inline distT="0" distB="0" distL="0" distR="0" wp14:anchorId="173E8640" wp14:editId="54B11067">
             <wp:extent cx="4765469" cy="3411689"/>
             <wp:effectExtent l="0" t="0" r="0" b="0"/>
             <wp:docPr id="41" name="Picture 41"/>
@@ -3165,14 +3249,17 @@
     <w:p>
       <w:pPr>
         <w:pStyle w:val="ListParagraph"/>
-        <w:ind w:firstLine="720"/>
+        <w:numPr>
+          <w:ilvl w:val="2"/>
+          <w:numId w:val="17"/>
+        </w:numPr>
       </w:pPr>
       <w:r>
         <w:rPr>
           <w:noProof/>
         </w:rPr>
         <w:drawing>
-          <wp:inline distT="0" distB="0" distL="0" distR="0" wp14:anchorId="453E99E2" wp14:editId="4C93075D">
+          <wp:inline distT="0" distB="0" distL="0" distR="0" wp14:anchorId="27CF2061" wp14:editId="5019DE5D">
             <wp:extent cx="4753650" cy="3343275"/>
             <wp:effectExtent l="0" t="0" r="8890" b="0"/>
             <wp:docPr id="36" name="Picture 36"/>
@@ -3223,20 +3310,24 @@
         </w:numPr>
       </w:pPr>
       <w:r>
+        <w:lastRenderedPageBreak/>
         <w:t>The user shall edit the data for the meeting and press the “Next” button.</w:t>
       </w:r>
     </w:p>
     <w:p>
       <w:pPr>
         <w:pStyle w:val="ListParagraph"/>
-        <w:ind w:firstLine="720"/>
+        <w:numPr>
+          <w:ilvl w:val="2"/>
+          <w:numId w:val="17"/>
+        </w:numPr>
       </w:pPr>
       <w:r>
         <w:rPr>
           <w:noProof/>
         </w:rPr>
         <w:drawing>
-          <wp:inline distT="0" distB="0" distL="0" distR="0" wp14:anchorId="279C5DA5" wp14:editId="34C1519E">
+          <wp:inline distT="0" distB="0" distL="0" distR="0" wp14:anchorId="0B746750" wp14:editId="0BAC0D28">
             <wp:extent cx="4805646" cy="3283534"/>
             <wp:effectExtent l="0" t="0" r="0" b="0"/>
             <wp:docPr id="37" name="Picture 37"/>
@@ -3335,14 +3426,17 @@
     <w:p>
       <w:pPr>
         <w:pStyle w:val="ListParagraph"/>
-        <w:ind w:left="1440" w:firstLine="360"/>
+        <w:numPr>
+          <w:ilvl w:val="3"/>
+          <w:numId w:val="17"/>
+        </w:numPr>
       </w:pPr>
       <w:r>
         <w:rPr>
           <w:noProof/>
         </w:rPr>
         <w:drawing>
-          <wp:inline distT="0" distB="0" distL="0" distR="0" wp14:anchorId="7764E998" wp14:editId="64F7B011">
+          <wp:inline distT="0" distB="0" distL="0" distR="0" wp14:anchorId="628167A2" wp14:editId="1971A339">
             <wp:extent cx="4575175" cy="2876550"/>
             <wp:effectExtent l="0" t="0" r="0" b="0"/>
             <wp:docPr id="39" name="Picture 39"/>
@@ -3393,20 +3487,24 @@
         </w:numPr>
       </w:pPr>
       <w:r>
+        <w:lastRenderedPageBreak/>
         <w:t xml:space="preserve">If there is any conflict, the system shall not allow the manager to edit the meeting. </w:t>
       </w:r>
     </w:p>
     <w:p>
       <w:pPr>
         <w:pStyle w:val="ListParagraph"/>
-        <w:ind w:left="2160" w:firstLine="720"/>
+        <w:numPr>
+          <w:ilvl w:val="6"/>
+          <w:numId w:val="17"/>
+        </w:numPr>
       </w:pPr>
       <w:r>
         <w:rPr>
           <w:noProof/>
         </w:rPr>
         <w:drawing>
-          <wp:inline distT="0" distB="0" distL="0" distR="0" wp14:anchorId="5BDD9D4B" wp14:editId="5FE82C12">
+          <wp:inline distT="0" distB="0" distL="0" distR="0" wp14:anchorId="378F6E5D" wp14:editId="1489C985">
             <wp:extent cx="3000375" cy="3505200"/>
             <wp:effectExtent l="0" t="0" r="9525" b="0"/>
             <wp:docPr id="40" name="Picture 40"/>
@@ -3476,14 +3574,17 @@
     <w:p>
       <w:pPr>
         <w:pStyle w:val="ListParagraph"/>
-        <w:ind w:firstLine="720"/>
+        <w:numPr>
+          <w:ilvl w:val="2"/>
+          <w:numId w:val="17"/>
+        </w:numPr>
       </w:pPr>
       <w:r>
         <w:rPr>
           <w:noProof/>
         </w:rPr>
         <w:drawing>
-          <wp:inline distT="0" distB="0" distL="0" distR="0" wp14:anchorId="68EFA8F8" wp14:editId="4D322AA7">
+          <wp:inline distT="0" distB="0" distL="0" distR="0" wp14:anchorId="05049DBB" wp14:editId="1D23BB12">
             <wp:extent cx="4749151" cy="3382755"/>
             <wp:effectExtent l="0" t="0" r="0" b="8255"/>
             <wp:docPr id="30" name="Picture 30"/>
@@ -3540,20 +3641,24 @@
         </w:numPr>
       </w:pPr>
       <w:r>
+        <w:lastRenderedPageBreak/>
         <w:t xml:space="preserve">The system shall display meetings that are scheduled on selected days. </w:t>
       </w:r>
     </w:p>
     <w:p>
       <w:pPr>
         <w:pStyle w:val="ListParagraph"/>
-        <w:ind w:firstLine="720"/>
+        <w:numPr>
+          <w:ilvl w:val="2"/>
+          <w:numId w:val="17"/>
+        </w:numPr>
       </w:pPr>
       <w:r>
         <w:rPr>
           <w:noProof/>
         </w:rPr>
         <w:drawing>
-          <wp:inline distT="0" distB="0" distL="0" distR="0" wp14:anchorId="189B2C7A" wp14:editId="1405F5B3">
+          <wp:inline distT="0" distB="0" distL="0" distR="0" wp14:anchorId="7ECC547D" wp14:editId="7FD22D07">
             <wp:extent cx="4747496" cy="3408459"/>
             <wp:effectExtent l="0" t="0" r="0" b="1905"/>
             <wp:docPr id="32" name="Picture 32"/>
@@ -3631,16 +3736,20 @@
     <w:p>
       <w:pPr>
         <w:pStyle w:val="ListParagraph"/>
+        <w:numPr>
+          <w:ilvl w:val="2"/>
+          <w:numId w:val="17"/>
+        </w:numPr>
       </w:pPr>
       <w:r>
         <w:rPr>
           <w:noProof/>
         </w:rPr>
         <w:drawing>
-          <wp:inline distT="0" distB="0" distL="0" distR="0" wp14:anchorId="43AFA267" wp14:editId="43F6231B">
+          <wp:inline distT="0" distB="0" distL="0" distR="0" wp14:anchorId="3D165BDB" wp14:editId="1DCEB335">
             <wp:extent cx="4749151" cy="3382755"/>
             <wp:effectExtent l="0" t="0" r="0" b="8255"/>
-            <wp:docPr id="2" name="Picture 2"/>
+            <wp:docPr id="16" name="Picture 16"/>
             <wp:cNvGraphicFramePr>
               <a:graphicFrameLocks xmlns:a="http://schemas.openxmlformats.org/drawingml/2006/main" noChangeAspect="1"/>
             </wp:cNvGraphicFramePr>
@@ -3694,16 +3803,20 @@
     <w:p>
       <w:pPr>
         <w:pStyle w:val="ListParagraph"/>
+        <w:numPr>
+          <w:ilvl w:val="2"/>
+          <w:numId w:val="17"/>
+        </w:numPr>
       </w:pPr>
       <w:r>
         <w:rPr>
           <w:noProof/>
         </w:rPr>
         <w:drawing>
-          <wp:inline distT="0" distB="0" distL="0" distR="0" wp14:anchorId="54ADACE8" wp14:editId="25CF21EA">
+          <wp:inline distT="0" distB="0" distL="0" distR="0" wp14:anchorId="1DBDB925" wp14:editId="12747F76">
             <wp:extent cx="4710451" cy="3166281"/>
             <wp:effectExtent l="0" t="0" r="0" b="0"/>
-            <wp:docPr id="11" name="Picture 11"/>
+            <wp:docPr id="17" name="Picture 17"/>
             <wp:cNvGraphicFramePr>
               <a:graphicFrameLocks xmlns:a="http://schemas.openxmlformats.org/drawingml/2006/main" noChangeAspect="1"/>
             </wp:cNvGraphicFramePr>
@@ -3755,18 +3868,23 @@
     </w:p>
     <w:p>
       <w:pPr>
+        <w:ind w:left="1080"/>
+      </w:pPr>
+    </w:p>
+    <w:p>
+      <w:pPr>
         <w:pStyle w:val="Heading1"/>
         <w:numPr>
           <w:ilvl w:val="0"/>
           <w:numId w:val="1"/>
         </w:numPr>
       </w:pPr>
-      <w:bookmarkStart w:id="6" w:name="_Toc38276847"/>
+      <w:bookmarkStart w:id="7" w:name="_Toc38640540"/>
       <w:r>
         <w:lastRenderedPageBreak/>
         <w:t>Use Case Diagram</w:t>
       </w:r>
-      <w:bookmarkEnd w:id="6"/>
+      <w:bookmarkEnd w:id="7"/>
     </w:p>
     <w:p>
       <w:pPr>
@@ -3821,14 +3939,15 @@
           <w:numId w:val="1"/>
         </w:numPr>
       </w:pPr>
-      <w:bookmarkStart w:id="7" w:name="_Toc38276848"/>
-      <w:r>
+      <w:bookmarkStart w:id="8" w:name="_Toc38640541"/>
+      <w:r>
+        <w:lastRenderedPageBreak/>
         <w:t>Class</w:t>
       </w:r>
       <w:r>
         <w:t xml:space="preserve"> Diagram</w:t>
       </w:r>
-      <w:bookmarkEnd w:id="7"/>
+      <w:bookmarkEnd w:id="8"/>
     </w:p>
     <w:p>
       <w:pPr>
@@ -3839,9 +3958,9 @@
           <w:noProof/>
         </w:rPr>
         <w:drawing>
-          <wp:inline distT="0" distB="0" distL="0" distR="0" wp14:anchorId="31EED42F" wp14:editId="72798A28">
-            <wp:extent cx="5210175" cy="3400425"/>
-            <wp:effectExtent l="0" t="0" r="9525" b="9525"/>
+          <wp:inline distT="0" distB="0" distL="0" distR="0" wp14:anchorId="31EED42F" wp14:editId="769F56C0">
+            <wp:extent cx="5943600" cy="4257675"/>
+            <wp:effectExtent l="0" t="0" r="0" b="9525"/>
             <wp:docPr id="1" name="Picture 1"/>
             <wp:cNvGraphicFramePr>
               <a:graphicFrameLocks xmlns:a="http://schemas.openxmlformats.org/drawingml/2006/main" noChangeAspect="1"/>
@@ -3862,7 +3981,7 @@
                   <pic:spPr>
                     <a:xfrm>
                       <a:off x="0" y="0"/>
-                      <a:ext cx="5210175" cy="3400425"/>
+                      <a:ext cx="5943600" cy="4257675"/>
                     </a:xfrm>
                     <a:prstGeom prst="rect">
                       <a:avLst/>
@@ -3883,12 +4002,11 @@
           <w:numId w:val="1"/>
         </w:numPr>
       </w:pPr>
-      <w:bookmarkStart w:id="8" w:name="_Toc38276849"/>
-      <w:r>
-        <w:lastRenderedPageBreak/>
+      <w:bookmarkStart w:id="9" w:name="_Toc38640542"/>
+      <w:r>
         <w:t>Sequence Diagram</w:t>
       </w:r>
-      <w:bookmarkEnd w:id="8"/>
+      <w:bookmarkEnd w:id="9"/>
     </w:p>
     <w:p>
       <w:pPr>
@@ -3899,7 +4017,7 @@
         </w:numPr>
       </w:pPr>
       <w:r>
-        <w:t>Add Meeting</w:t>
+        <w:t xml:space="preserve"> Employee Login</w:t>
       </w:r>
     </w:p>
     <w:p>
@@ -3914,11 +4032,12 @@
         <w:rPr>
           <w:noProof/>
         </w:rPr>
+        <w:lastRenderedPageBreak/>
         <w:drawing>
-          <wp:inline distT="0" distB="0" distL="0" distR="0" wp14:anchorId="1FB0C4D8" wp14:editId="1D8BD862">
-            <wp:extent cx="5060950" cy="7724775"/>
-            <wp:effectExtent l="0" t="0" r="6350" b="9525"/>
-            <wp:docPr id="3" name="Picture 3" descr="A screenshot of text&#10;&#10;Description automatically generated"/>
+          <wp:inline distT="0" distB="0" distL="0" distR="0" wp14:anchorId="34B6DAB8" wp14:editId="41575B6F">
+            <wp:extent cx="4841706" cy="5290185"/>
+            <wp:effectExtent l="0" t="0" r="0" b="5715"/>
+            <wp:docPr id="2" name="Picture 2" descr="A screenshot of a cell phone&#10;&#10;Description automatically generated"/>
             <wp:cNvGraphicFramePr>
               <a:graphicFrameLocks xmlns:a="http://schemas.openxmlformats.org/drawingml/2006/main" noChangeAspect="1"/>
             </wp:cNvGraphicFramePr>
@@ -3926,7 +4045,7 @@
               <a:graphicData uri="http://schemas.openxmlformats.org/drawingml/2006/picture">
                 <pic:pic xmlns:pic="http://schemas.openxmlformats.org/drawingml/2006/picture">
                   <pic:nvPicPr>
-                    <pic:cNvPr id="3" name="AddMeetingSequenceDiagram.jpg"/>
+                    <pic:cNvPr id="2" name="EmployeeLoginSequenceDiagram(Updated).png"/>
                     <pic:cNvPicPr/>
                   </pic:nvPicPr>
                   <pic:blipFill>
@@ -3944,7 +4063,7 @@
                   <pic:spPr>
                     <a:xfrm>
                       <a:off x="0" y="0"/>
-                      <a:ext cx="5060950" cy="7724775"/>
+                      <a:ext cx="4846133" cy="5295023"/>
                     </a:xfrm>
                     <a:prstGeom prst="rect">
                       <a:avLst/>
@@ -3966,8 +4085,10 @@
         </w:numPr>
       </w:pPr>
       <w:r>
-        <w:lastRenderedPageBreak/>
-        <w:t>Delete Meeting</w:t>
+        <w:t>Add</w:t>
+      </w:r>
+      <w:r>
+        <w:t xml:space="preserve"> Meeting</w:t>
       </w:r>
     </w:p>
     <w:p>
@@ -3982,11 +4103,12 @@
         <w:rPr>
           <w:noProof/>
         </w:rPr>
+        <w:lastRenderedPageBreak/>
         <w:drawing>
-          <wp:inline distT="0" distB="0" distL="0" distR="0" wp14:anchorId="445D2F1A" wp14:editId="68784C6C">
-            <wp:extent cx="4742332" cy="6527800"/>
-            <wp:effectExtent l="0" t="0" r="1270" b="6350"/>
-            <wp:docPr id="8" name="Picture 8" descr="A close up of a piece of paper&#10;&#10;Description automatically generated"/>
+          <wp:inline distT="0" distB="0" distL="0" distR="0" wp14:anchorId="1D85DE86" wp14:editId="179D73C5">
+            <wp:extent cx="4608149" cy="6850380"/>
+            <wp:effectExtent l="0" t="0" r="2540" b="7620"/>
+            <wp:docPr id="4" name="Picture 4" descr="A close up of a map&#10;&#10;Description automatically generated"/>
             <wp:cNvGraphicFramePr>
               <a:graphicFrameLocks xmlns:a="http://schemas.openxmlformats.org/drawingml/2006/main" noChangeAspect="1"/>
             </wp:cNvGraphicFramePr>
@@ -3994,11 +4116,11 @@
               <a:graphicData uri="http://schemas.openxmlformats.org/drawingml/2006/picture">
                 <pic:pic xmlns:pic="http://schemas.openxmlformats.org/drawingml/2006/picture">
                   <pic:nvPicPr>
-                    <pic:cNvPr id="8" name="DeleteMeetingSequenceDiagram.jpg"/>
+                    <pic:cNvPr id="4" name="AddMeetingSequenceDiagram(Updated).png"/>
                     <pic:cNvPicPr/>
                   </pic:nvPicPr>
                   <pic:blipFill>
-                    <a:blip r:embed="rId33">
+                    <a:blip r:embed="rId33" cstate="print">
                       <a:extLst>
                         <a:ext uri="{28A0092B-C50C-407E-A947-70E740481C1C}">
                           <a14:useLocalDpi xmlns:a14="http://schemas.microsoft.com/office/drawing/2010/main" val="0"/>
@@ -4012,7 +4134,7 @@
                   <pic:spPr>
                     <a:xfrm>
                       <a:off x="0" y="0"/>
-                      <a:ext cx="4744074" cy="6530198"/>
+                      <a:ext cx="4611974" cy="6856067"/>
                     </a:xfrm>
                     <a:prstGeom prst="rect">
                       <a:avLst/>
@@ -4025,11 +4147,6 @@
         </w:drawing>
       </w:r>
     </w:p>
-    <w:p/>
-    <w:p/>
-    <w:p/>
-    <w:p/>
-    <w:p/>
     <w:p>
       <w:pPr>
         <w:pStyle w:val="ListParagraph"/>
@@ -4039,8 +4156,10 @@
         </w:numPr>
       </w:pPr>
       <w:r>
-        <w:lastRenderedPageBreak/>
-        <w:t>Edit Meeting</w:t>
+        <w:t>Delete</w:t>
+      </w:r>
+      <w:r>
+        <w:t xml:space="preserve"> Meeting</w:t>
       </w:r>
     </w:p>
     <w:p>
@@ -4055,11 +4174,12 @@
         <w:rPr>
           <w:noProof/>
         </w:rPr>
+        <w:lastRenderedPageBreak/>
         <w:drawing>
-          <wp:inline distT="0" distB="0" distL="0" distR="0" wp14:anchorId="2FC81AD4" wp14:editId="535B0654">
-            <wp:extent cx="4472940" cy="6080522"/>
-            <wp:effectExtent l="0" t="0" r="3810" b="0"/>
-            <wp:docPr id="10" name="Picture 10" descr="A close up of a map&#10;&#10;Description automatically generated"/>
+          <wp:inline distT="0" distB="0" distL="0" distR="0" wp14:anchorId="0F1627D0" wp14:editId="7748AE37">
+            <wp:extent cx="5101185" cy="7559040"/>
+            <wp:effectExtent l="0" t="0" r="4445" b="3810"/>
+            <wp:docPr id="11" name="Picture 11" descr="A close up of a map&#10;&#10;Description automatically generated"/>
             <wp:cNvGraphicFramePr>
               <a:graphicFrameLocks xmlns:a="http://schemas.openxmlformats.org/drawingml/2006/main" noChangeAspect="1"/>
             </wp:cNvGraphicFramePr>
@@ -4067,11 +4187,11 @@
               <a:graphicData uri="http://schemas.openxmlformats.org/drawingml/2006/picture">
                 <pic:pic xmlns:pic="http://schemas.openxmlformats.org/drawingml/2006/picture">
                   <pic:nvPicPr>
-                    <pic:cNvPr id="10" name="EditMeetingSequenceDiagram.jpg"/>
+                    <pic:cNvPr id="11" name="DeleteMeetingSequenceDiagram(Updated).png"/>
                     <pic:cNvPicPr/>
                   </pic:nvPicPr>
                   <pic:blipFill>
-                    <a:blip r:embed="rId34" cstate="print">
+                    <a:blip r:embed="rId34">
                       <a:extLst>
                         <a:ext uri="{28A0092B-C50C-407E-A947-70E740481C1C}">
                           <a14:useLocalDpi xmlns:a14="http://schemas.microsoft.com/office/drawing/2010/main" val="0"/>
@@ -4085,7 +4205,7 @@
                   <pic:spPr>
                     <a:xfrm>
                       <a:off x="0" y="0"/>
-                      <a:ext cx="4476309" cy="6085101"/>
+                      <a:ext cx="5106452" cy="7566845"/>
                     </a:xfrm>
                     <a:prstGeom prst="rect">
                       <a:avLst/>
@@ -4098,12 +4218,6 @@
         </w:drawing>
       </w:r>
     </w:p>
-    <w:p/>
-    <w:p/>
-    <w:p/>
-    <w:p/>
-    <w:p/>
-    <w:p/>
     <w:p>
       <w:pPr>
         <w:pStyle w:val="ListParagraph"/>
@@ -4113,8 +4227,10 @@
         </w:numPr>
       </w:pPr>
       <w:r>
-        <w:lastRenderedPageBreak/>
-        <w:t>View Daily Meetings</w:t>
+        <w:t>Edit</w:t>
+      </w:r>
+      <w:r>
+        <w:t xml:space="preserve"> Meeting</w:t>
       </w:r>
     </w:p>
     <w:p>
@@ -4129,11 +4245,12 @@
         <w:rPr>
           <w:noProof/>
         </w:rPr>
+        <w:lastRenderedPageBreak/>
         <w:drawing>
-          <wp:inline distT="0" distB="0" distL="0" distR="0" wp14:anchorId="5921B84F" wp14:editId="2F7125DE">
-            <wp:extent cx="4160520" cy="5120640"/>
-            <wp:effectExtent l="0" t="0" r="0" b="3810"/>
-            <wp:docPr id="6" name="Picture 6"/>
+          <wp:inline distT="0" distB="0" distL="0" distR="0" wp14:anchorId="30689EAE" wp14:editId="4A3B83D5">
+            <wp:extent cx="4512160" cy="7429500"/>
+            <wp:effectExtent l="0" t="0" r="3175" b="0"/>
+            <wp:docPr id="12" name="Picture 12" descr="A screenshot of a cell phone&#10;&#10;Description automatically generated"/>
             <wp:cNvGraphicFramePr>
               <a:graphicFrameLocks xmlns:a="http://schemas.openxmlformats.org/drawingml/2006/main" noChangeAspect="1"/>
             </wp:cNvGraphicFramePr>
@@ -4141,11 +4258,11 @@
               <a:graphicData uri="http://schemas.openxmlformats.org/drawingml/2006/picture">
                 <pic:pic xmlns:pic="http://schemas.openxmlformats.org/drawingml/2006/picture">
                   <pic:nvPicPr>
-                    <pic:cNvPr id="6" name="ViewDailyMeetingsSequenceDiagram.jpg"/>
+                    <pic:cNvPr id="12" name="EditMeetingSequenceDiagram(Updated).png"/>
                     <pic:cNvPicPr/>
                   </pic:nvPicPr>
                   <pic:blipFill>
-                    <a:blip r:embed="rId35">
+                    <a:blip r:embed="rId35" cstate="print">
                       <a:extLst>
                         <a:ext uri="{28A0092B-C50C-407E-A947-70E740481C1C}">
                           <a14:useLocalDpi xmlns:a14="http://schemas.microsoft.com/office/drawing/2010/main" val="0"/>
@@ -4159,7 +4276,7 @@
                   <pic:spPr>
                     <a:xfrm>
                       <a:off x="0" y="0"/>
-                      <a:ext cx="4163431" cy="5124222"/>
+                      <a:ext cx="4517840" cy="7438852"/>
                     </a:xfrm>
                     <a:prstGeom prst="rect">
                       <a:avLst/>
@@ -4172,16 +4289,6 @@
         </w:drawing>
       </w:r>
     </w:p>
-    <w:p/>
-    <w:p/>
-    <w:p/>
-    <w:p/>
-    <w:p/>
-    <w:p/>
-    <w:p/>
-    <w:p/>
-    <w:p/>
-    <w:p/>
     <w:p>
       <w:pPr>
         <w:pStyle w:val="ListParagraph"/>
@@ -4191,8 +4298,13 @@
         </w:numPr>
       </w:pPr>
       <w:r>
-        <w:lastRenderedPageBreak/>
-        <w:t>View Monthly Meetings</w:t>
+        <w:t xml:space="preserve">View </w:t>
+      </w:r>
+      <w:r>
+        <w:t>Daily</w:t>
+      </w:r>
+      <w:r>
+        <w:t xml:space="preserve"> Meetings</w:t>
       </w:r>
     </w:p>
     <w:p>
@@ -4207,11 +4319,12 @@
         <w:rPr>
           <w:noProof/>
         </w:rPr>
+        <w:lastRenderedPageBreak/>
         <w:drawing>
-          <wp:inline distT="0" distB="0" distL="0" distR="0" wp14:anchorId="3915D683" wp14:editId="7EC8F5AE">
-            <wp:extent cx="4762500" cy="5514020"/>
-            <wp:effectExtent l="0" t="0" r="0" b="0"/>
-            <wp:docPr id="7" name="Picture 7" descr="A close up of a map&#10;&#10;Description automatically generated"/>
+          <wp:inline distT="0" distB="0" distL="0" distR="0" wp14:anchorId="36010F3D" wp14:editId="51297454">
+            <wp:extent cx="4356346" cy="5144770"/>
+            <wp:effectExtent l="0" t="0" r="6350" b="0"/>
+            <wp:docPr id="19" name="Picture 19" descr="A screenshot of a cell phone&#10;&#10;Description automatically generated"/>
             <wp:cNvGraphicFramePr>
               <a:graphicFrameLocks xmlns:a="http://schemas.openxmlformats.org/drawingml/2006/main" noChangeAspect="1"/>
             </wp:cNvGraphicFramePr>
@@ -4219,7 +4332,7 @@
               <a:graphicData uri="http://schemas.openxmlformats.org/drawingml/2006/picture">
                 <pic:pic xmlns:pic="http://schemas.openxmlformats.org/drawingml/2006/picture">
                   <pic:nvPicPr>
-                    <pic:cNvPr id="7" name="ViewMonthlyMeetingsSequenceDiagram.jpg"/>
+                    <pic:cNvPr id="19" name="ViewDailyMeetingsSequenceDiagram(Updated).png"/>
                     <pic:cNvPicPr/>
                   </pic:nvPicPr>
                   <pic:blipFill>
@@ -4237,7 +4350,7 @@
                   <pic:spPr>
                     <a:xfrm>
                       <a:off x="0" y="0"/>
-                      <a:ext cx="4772501" cy="5525600"/>
+                      <a:ext cx="4359370" cy="5148341"/>
                     </a:xfrm>
                     <a:prstGeom prst="rect">
                       <a:avLst/>
@@ -4252,64 +4365,14 @@
     </w:p>
     <w:p>
       <w:pPr>
-        <w:ind w:left="1512"/>
-      </w:pPr>
-    </w:p>
-    <w:p>
-      <w:pPr>
-        <w:ind w:left="720"/>
-      </w:pPr>
-    </w:p>
-    <w:p>
-      <w:pPr>
-        <w:ind w:left="720"/>
-      </w:pPr>
-    </w:p>
-    <w:p>
-      <w:pPr>
-        <w:ind w:left="720"/>
-      </w:pPr>
-    </w:p>
-    <w:p>
-      <w:pPr>
-        <w:ind w:left="720"/>
-      </w:pPr>
-    </w:p>
-    <w:p>
-      <w:pPr>
-        <w:ind w:left="720"/>
-      </w:pPr>
-    </w:p>
-    <w:p>
-      <w:pPr>
-        <w:ind w:left="720"/>
-      </w:pPr>
-    </w:p>
-    <w:p>
-      <w:pPr>
-        <w:pStyle w:val="Heading1"/>
+        <w:pStyle w:val="ListParagraph"/>
         <w:numPr>
           <w:ilvl w:val="0"/>
-          <w:numId w:val="1"/>
-        </w:numPr>
-      </w:pPr>
-      <w:bookmarkStart w:id="9" w:name="_Toc38276850"/>
-      <w:r>
-        <w:lastRenderedPageBreak/>
-        <w:t>Activity Diagram</w:t>
-      </w:r>
-      <w:bookmarkEnd w:id="9"/>
-    </w:p>
-    <w:p>
-      <w:pPr>
-        <w:pStyle w:val="ListParagraph"/>
-        <w:numPr>
-          <w:ilvl w:val="0"/>
-          <w:numId w:val="15"/>
-        </w:numPr>
-      </w:pPr>
-      <w:r>
-        <w:t>Add Meeting</w:t>
+          <w:numId w:val="14"/>
+        </w:numPr>
+      </w:pPr>
+      <w:r>
+        <w:t>View Monthly Meetings</w:t>
       </w:r>
     </w:p>
     <w:p>
@@ -4317,18 +4380,19 @@
         <w:pStyle w:val="ListParagraph"/>
         <w:numPr>
           <w:ilvl w:val="1"/>
-          <w:numId w:val="15"/>
+          <w:numId w:val="14"/>
         </w:numPr>
       </w:pPr>
       <w:r>
         <w:rPr>
           <w:noProof/>
         </w:rPr>
+        <w:lastRenderedPageBreak/>
         <w:drawing>
-          <wp:inline distT="0" distB="0" distL="0" distR="0" wp14:anchorId="2838C668" wp14:editId="25204C64">
-            <wp:extent cx="4667250" cy="6105525"/>
-            <wp:effectExtent l="0" t="0" r="0" b="9525"/>
-            <wp:docPr id="14" name="Picture 14"/>
+          <wp:inline distT="0" distB="0" distL="0" distR="0" wp14:anchorId="63F9B45B" wp14:editId="05521F57">
+            <wp:extent cx="4340241" cy="5033010"/>
+            <wp:effectExtent l="0" t="0" r="3175" b="0"/>
+            <wp:docPr id="20" name="Picture 20" descr="A close up of a map&#10;&#10;Description automatically generated"/>
             <wp:cNvGraphicFramePr>
               <a:graphicFrameLocks xmlns:a="http://schemas.openxmlformats.org/drawingml/2006/main" noChangeAspect="1"/>
             </wp:cNvGraphicFramePr>
@@ -4336,11 +4400,17 @@
               <a:graphicData uri="http://schemas.openxmlformats.org/drawingml/2006/picture">
                 <pic:pic xmlns:pic="http://schemas.openxmlformats.org/drawingml/2006/picture">
                   <pic:nvPicPr>
-                    <pic:cNvPr id="1" name=""/>
+                    <pic:cNvPr id="20" name="ViewMonthlyMeetingsSequenceDiagram(Updated).png"/>
                     <pic:cNvPicPr/>
                   </pic:nvPicPr>
                   <pic:blipFill>
-                    <a:blip r:embed="rId37"/>
+                    <a:blip r:embed="rId37">
+                      <a:extLst>
+                        <a:ext uri="{28A0092B-C50C-407E-A947-70E740481C1C}">
+                          <a14:useLocalDpi xmlns:a14="http://schemas.microsoft.com/office/drawing/2010/main" val="0"/>
+                        </a:ext>
+                      </a:extLst>
+                    </a:blip>
                     <a:stretch>
                       <a:fillRect/>
                     </a:stretch>
@@ -4348,7 +4418,7 @@
                   <pic:spPr>
                     <a:xfrm>
                       <a:off x="0" y="0"/>
-                      <a:ext cx="4667250" cy="6105525"/>
+                      <a:ext cx="4344870" cy="5038378"/>
                     </a:xfrm>
                     <a:prstGeom prst="rect">
                       <a:avLst/>
@@ -4361,11 +4431,30 @@
         </w:drawing>
       </w:r>
     </w:p>
-    <w:p/>
-    <w:p/>
-    <w:p/>
-    <w:p/>
-    <w:p/>
+    <w:p>
+      <w:pPr>
+        <w:ind w:left="1512"/>
+      </w:pPr>
+    </w:p>
+    <w:p>
+      <w:pPr>
+        <w:ind w:left="720"/>
+      </w:pPr>
+    </w:p>
+    <w:p>
+      <w:pPr>
+        <w:pStyle w:val="Heading1"/>
+        <w:numPr>
+          <w:ilvl w:val="0"/>
+          <w:numId w:val="1"/>
+        </w:numPr>
+      </w:pPr>
+      <w:bookmarkStart w:id="10" w:name="_Toc38640543"/>
+      <w:r>
+        <w:t>Activity Diagram</w:t>
+      </w:r>
+      <w:bookmarkEnd w:id="10"/>
+    </w:p>
     <w:p>
       <w:pPr>
         <w:pStyle w:val="ListParagraph"/>
@@ -4375,8 +4464,7 @@
         </w:numPr>
       </w:pPr>
       <w:r>
-        <w:lastRenderedPageBreak/>
-        <w:t>Delete Meeting</w:t>
+        <w:t>Employee Login</w:t>
       </w:r>
     </w:p>
     <w:p>
@@ -4391,11 +4479,12 @@
         <w:rPr>
           <w:noProof/>
         </w:rPr>
+        <w:lastRenderedPageBreak/>
         <w:drawing>
-          <wp:inline distT="0" distB="0" distL="0" distR="0" wp14:anchorId="1D55E368" wp14:editId="0301C98D">
-            <wp:extent cx="5276850" cy="6181725"/>
+          <wp:inline distT="0" distB="0" distL="0" distR="0" wp14:anchorId="630357DF" wp14:editId="7B5C060B">
+            <wp:extent cx="4991100" cy="3210088"/>
             <wp:effectExtent l="0" t="0" r="0" b="9525"/>
-            <wp:docPr id="15" name="Picture 15"/>
+            <wp:docPr id="21" name="Picture 21"/>
             <wp:cNvGraphicFramePr>
               <a:graphicFrameLocks xmlns:a="http://schemas.openxmlformats.org/drawingml/2006/main" noChangeAspect="1"/>
             </wp:cNvGraphicFramePr>
@@ -4415,7 +4504,7 @@
                   <pic:spPr>
                     <a:xfrm>
                       <a:off x="0" y="0"/>
-                      <a:ext cx="5276850" cy="6181725"/>
+                      <a:ext cx="5002866" cy="3217655"/>
                     </a:xfrm>
                     <a:prstGeom prst="rect">
                       <a:avLst/>
@@ -4428,12 +4517,6 @@
         </w:drawing>
       </w:r>
     </w:p>
-    <w:p/>
-    <w:p/>
-    <w:p/>
-    <w:p/>
-    <w:p/>
-    <w:p/>
     <w:p>
       <w:pPr>
         <w:pStyle w:val="ListParagraph"/>
@@ -4443,8 +4526,7 @@
         </w:numPr>
       </w:pPr>
       <w:r>
-        <w:lastRenderedPageBreak/>
-        <w:t>Edit Meeting</w:t>
+        <w:t>Add Meeting</w:t>
       </w:r>
     </w:p>
     <w:p>
@@ -4459,11 +4541,12 @@
         <w:rPr>
           <w:noProof/>
         </w:rPr>
+        <w:lastRenderedPageBreak/>
         <w:drawing>
-          <wp:inline distT="0" distB="0" distL="0" distR="0" wp14:anchorId="3229198C" wp14:editId="6DC5E739">
-            <wp:extent cx="5191125" cy="6143625"/>
-            <wp:effectExtent l="0" t="0" r="9525" b="9525"/>
-            <wp:docPr id="13" name="Picture 13"/>
+          <wp:inline distT="0" distB="0" distL="0" distR="0" wp14:anchorId="2115E9FA" wp14:editId="5174851C">
+            <wp:extent cx="5349240" cy="5072634"/>
+            <wp:effectExtent l="0" t="0" r="3810" b="0"/>
+            <wp:docPr id="22" name="Picture 22"/>
             <wp:cNvGraphicFramePr>
               <a:graphicFrameLocks xmlns:a="http://schemas.openxmlformats.org/drawingml/2006/main" noChangeAspect="1"/>
             </wp:cNvGraphicFramePr>
@@ -4483,7 +4566,7 @@
                   <pic:spPr>
                     <a:xfrm>
                       <a:off x="0" y="0"/>
-                      <a:ext cx="5191125" cy="6143625"/>
+                      <a:ext cx="5357912" cy="5080857"/>
                     </a:xfrm>
                     <a:prstGeom prst="rect">
                       <a:avLst/>
@@ -4496,12 +4579,6 @@
         </w:drawing>
       </w:r>
     </w:p>
-    <w:p/>
-    <w:p/>
-    <w:p/>
-    <w:p/>
-    <w:p/>
-    <w:p/>
     <w:p>
       <w:pPr>
         <w:pStyle w:val="ListParagraph"/>
@@ -4511,8 +4588,7 @@
         </w:numPr>
       </w:pPr>
       <w:r>
-        <w:lastRenderedPageBreak/>
-        <w:t>View Daily Meetings</w:t>
+        <w:t>Delete Meeting</w:t>
       </w:r>
     </w:p>
     <w:p>
@@ -4527,11 +4603,12 @@
         <w:rPr>
           <w:noProof/>
         </w:rPr>
+        <w:lastRenderedPageBreak/>
         <w:drawing>
-          <wp:inline distT="0" distB="0" distL="0" distR="0" wp14:anchorId="44866384" wp14:editId="263C6E49">
-            <wp:extent cx="5278742" cy="4678680"/>
-            <wp:effectExtent l="0" t="0" r="0" b="7620"/>
-            <wp:docPr id="16" name="Picture 16"/>
+          <wp:inline distT="0" distB="0" distL="0" distR="0" wp14:anchorId="7DE8E2FE" wp14:editId="53CCFD20">
+            <wp:extent cx="5532120" cy="3615382"/>
+            <wp:effectExtent l="0" t="0" r="0" b="4445"/>
+            <wp:docPr id="23" name="Picture 23"/>
             <wp:cNvGraphicFramePr>
               <a:graphicFrameLocks xmlns:a="http://schemas.openxmlformats.org/drawingml/2006/main" noChangeAspect="1"/>
             </wp:cNvGraphicFramePr>
@@ -4551,7 +4628,7 @@
                   <pic:spPr>
                     <a:xfrm>
                       <a:off x="0" y="0"/>
-                      <a:ext cx="5292467" cy="4690844"/>
+                      <a:ext cx="5538028" cy="3619243"/>
                     </a:xfrm>
                     <a:prstGeom prst="rect">
                       <a:avLst/>
@@ -4564,17 +4641,6 @@
         </w:drawing>
       </w:r>
     </w:p>
-    <w:p/>
-    <w:p/>
-    <w:p/>
-    <w:p/>
-    <w:p/>
-    <w:p/>
-    <w:p/>
-    <w:p/>
-    <w:p/>
-    <w:p/>
-    <w:p/>
     <w:p>
       <w:pPr>
         <w:pStyle w:val="ListParagraph"/>
@@ -4584,8 +4650,7 @@
         </w:numPr>
       </w:pPr>
       <w:r>
-        <w:lastRenderedPageBreak/>
-        <w:t>View Monthly Meetings</w:t>
+        <w:t>Edit Meeting</w:t>
       </w:r>
     </w:p>
     <w:p>
@@ -4600,11 +4665,12 @@
         <w:rPr>
           <w:noProof/>
         </w:rPr>
+        <w:lastRenderedPageBreak/>
         <w:drawing>
-          <wp:inline distT="0" distB="0" distL="0" distR="0" wp14:anchorId="75EC76B9" wp14:editId="6680EA9A">
-            <wp:extent cx="5288280" cy="4574701"/>
-            <wp:effectExtent l="0" t="0" r="7620" b="0"/>
-            <wp:docPr id="17" name="Picture 17"/>
+          <wp:inline distT="0" distB="0" distL="0" distR="0" wp14:anchorId="4DB79DD0" wp14:editId="6D927E8A">
+            <wp:extent cx="5432449" cy="4697095"/>
+            <wp:effectExtent l="0" t="0" r="0" b="8255"/>
+            <wp:docPr id="24" name="Picture 24"/>
             <wp:cNvGraphicFramePr>
               <a:graphicFrameLocks xmlns:a="http://schemas.openxmlformats.org/drawingml/2006/main" noChangeAspect="1"/>
             </wp:cNvGraphicFramePr>
@@ -4624,7 +4690,7 @@
                   <pic:spPr>
                     <a:xfrm>
                       <a:off x="0" y="0"/>
-                      <a:ext cx="5297368" cy="4582562"/>
+                      <a:ext cx="5435967" cy="4700137"/>
                     </a:xfrm>
                     <a:prstGeom prst="rect">
                       <a:avLst/>
@@ -4637,9 +4703,129 @@
         </w:drawing>
       </w:r>
     </w:p>
-    <w:p/>
-    <w:p/>
-    <w:p/>
+    <w:p>
+      <w:pPr>
+        <w:pStyle w:val="ListParagraph"/>
+        <w:numPr>
+          <w:ilvl w:val="0"/>
+          <w:numId w:val="15"/>
+        </w:numPr>
+      </w:pPr>
+      <w:r>
+        <w:t>View Daily Meetings</w:t>
+      </w:r>
+    </w:p>
+    <w:p>
+      <w:pPr>
+        <w:pStyle w:val="ListParagraph"/>
+        <w:numPr>
+          <w:ilvl w:val="1"/>
+          <w:numId w:val="15"/>
+        </w:numPr>
+      </w:pPr>
+      <w:r>
+        <w:rPr>
+          <w:noProof/>
+        </w:rPr>
+        <w:lastRenderedPageBreak/>
+        <w:drawing>
+          <wp:inline distT="0" distB="0" distL="0" distR="0" wp14:anchorId="3288CD93" wp14:editId="18AD55FF">
+            <wp:extent cx="5498108" cy="3761740"/>
+            <wp:effectExtent l="0" t="0" r="7620" b="0"/>
+            <wp:docPr id="25" name="Picture 25"/>
+            <wp:cNvGraphicFramePr>
+              <a:graphicFrameLocks xmlns:a="http://schemas.openxmlformats.org/drawingml/2006/main" noChangeAspect="1"/>
+            </wp:cNvGraphicFramePr>
+            <a:graphic xmlns:a="http://schemas.openxmlformats.org/drawingml/2006/main">
+              <a:graphicData uri="http://schemas.openxmlformats.org/drawingml/2006/picture">
+                <pic:pic xmlns:pic="http://schemas.openxmlformats.org/drawingml/2006/picture">
+                  <pic:nvPicPr>
+                    <pic:cNvPr id="1" name=""/>
+                    <pic:cNvPicPr/>
+                  </pic:nvPicPr>
+                  <pic:blipFill>
+                    <a:blip r:embed="rId42"/>
+                    <a:stretch>
+                      <a:fillRect/>
+                    </a:stretch>
+                  </pic:blipFill>
+                  <pic:spPr>
+                    <a:xfrm>
+                      <a:off x="0" y="0"/>
+                      <a:ext cx="5503035" cy="3765111"/>
+                    </a:xfrm>
+                    <a:prstGeom prst="rect">
+                      <a:avLst/>
+                    </a:prstGeom>
+                  </pic:spPr>
+                </pic:pic>
+              </a:graphicData>
+            </a:graphic>
+          </wp:inline>
+        </w:drawing>
+      </w:r>
+    </w:p>
+    <w:p>
+      <w:pPr>
+        <w:pStyle w:val="ListParagraph"/>
+        <w:numPr>
+          <w:ilvl w:val="0"/>
+          <w:numId w:val="15"/>
+        </w:numPr>
+      </w:pPr>
+      <w:r>
+        <w:t>View Monthly Meetings</w:t>
+      </w:r>
+    </w:p>
+    <w:p>
+      <w:pPr>
+        <w:pStyle w:val="ListParagraph"/>
+        <w:numPr>
+          <w:ilvl w:val="1"/>
+          <w:numId w:val="15"/>
+        </w:numPr>
+      </w:pPr>
+      <w:r>
+        <w:rPr>
+          <w:noProof/>
+        </w:rPr>
+        <w:drawing>
+          <wp:inline distT="0" distB="0" distL="0" distR="0" wp14:anchorId="335AF212" wp14:editId="28291AA7">
+            <wp:extent cx="5943600" cy="3754755"/>
+            <wp:effectExtent l="0" t="0" r="0" b="0"/>
+            <wp:docPr id="26" name="Picture 26"/>
+            <wp:cNvGraphicFramePr>
+              <a:graphicFrameLocks xmlns:a="http://schemas.openxmlformats.org/drawingml/2006/main" noChangeAspect="1"/>
+            </wp:cNvGraphicFramePr>
+            <a:graphic xmlns:a="http://schemas.openxmlformats.org/drawingml/2006/main">
+              <a:graphicData uri="http://schemas.openxmlformats.org/drawingml/2006/picture">
+                <pic:pic xmlns:pic="http://schemas.openxmlformats.org/drawingml/2006/picture">
+                  <pic:nvPicPr>
+                    <pic:cNvPr id="1" name=""/>
+                    <pic:cNvPicPr/>
+                  </pic:nvPicPr>
+                  <pic:blipFill>
+                    <a:blip r:embed="rId43"/>
+                    <a:stretch>
+                      <a:fillRect/>
+                    </a:stretch>
+                  </pic:blipFill>
+                  <pic:spPr>
+                    <a:xfrm>
+                      <a:off x="0" y="0"/>
+                      <a:ext cx="5943600" cy="3754755"/>
+                    </a:xfrm>
+                    <a:prstGeom prst="rect">
+                      <a:avLst/>
+                    </a:prstGeom>
+                  </pic:spPr>
+                </pic:pic>
+              </a:graphicData>
+            </a:graphic>
+          </wp:inline>
+        </w:drawing>
+      </w:r>
+    </w:p>
     <w:p>
       <w:pPr>
         <w:pStyle w:val="Heading1"/>
@@ -4648,12 +4834,12 @@
           <w:numId w:val="1"/>
         </w:numPr>
       </w:pPr>
-      <w:bookmarkStart w:id="10" w:name="_Toc38276851"/>
+      <w:bookmarkStart w:id="11" w:name="_Toc38640544"/>
       <w:r>
         <w:lastRenderedPageBreak/>
         <w:t>State Diagram</w:t>
       </w:r>
-      <w:bookmarkEnd w:id="10"/>
+      <w:bookmarkEnd w:id="11"/>
     </w:p>
     <w:p>
       <w:pPr>
@@ -4679,7 +4865,7 @@
                     <pic:cNvPicPr/>
                   </pic:nvPicPr>
                   <pic:blipFill>
-                    <a:blip r:embed="rId42"/>
+                    <a:blip r:embed="rId44"/>
                     <a:stretch>
                       <a:fillRect/>
                     </a:stretch>
@@ -4708,11 +4894,12 @@
           <w:numId w:val="1"/>
         </w:numPr>
       </w:pPr>
-      <w:bookmarkStart w:id="11" w:name="_Toc38276852"/>
-      <w:r>
+      <w:bookmarkStart w:id="12" w:name="_Toc38640545"/>
+      <w:r>
+        <w:lastRenderedPageBreak/>
         <w:t>Database Design</w:t>
       </w:r>
-      <w:bookmarkEnd w:id="11"/>
+      <w:bookmarkEnd w:id="12"/>
     </w:p>
     <w:p>
       <w:pPr>
@@ -4723,8 +4910,8 @@
           <w:noProof/>
         </w:rPr>
         <w:drawing>
-          <wp:inline distT="0" distB="0" distL="0" distR="0" wp14:anchorId="07396C4D" wp14:editId="6ABD2498">
-            <wp:extent cx="5438775" cy="4953000"/>
+          <wp:inline distT="0" distB="0" distL="0" distR="0" wp14:anchorId="07396C4D" wp14:editId="40FC7A59">
+            <wp:extent cx="5438775" cy="5219700"/>
             <wp:effectExtent l="0" t="0" r="9525" b="0"/>
             <wp:docPr id="5" name="Picture 5"/>
             <wp:cNvGraphicFramePr>
@@ -4738,7 +4925,7 @@
                     <pic:cNvPicPr/>
                   </pic:nvPicPr>
                   <pic:blipFill>
-                    <a:blip r:embed="rId43"/>
+                    <a:blip r:embed="rId45"/>
                     <a:stretch>
                       <a:fillRect/>
                     </a:stretch>
@@ -4746,7 +4933,7 @@
                   <pic:spPr>
                     <a:xfrm>
                       <a:off x="0" y="0"/>
-                      <a:ext cx="5438775" cy="4953000"/>
+                      <a:ext cx="5438775" cy="5219700"/>
                     </a:xfrm>
                     <a:prstGeom prst="rect">
                       <a:avLst/>
@@ -4764,7 +4951,6 @@
         <w:ind w:left="1080"/>
       </w:pPr>
       <w:r>
-        <w:lastRenderedPageBreak/>
         <w:t>Meeting</w:t>
       </w:r>
     </w:p>
@@ -4791,11 +4977,9 @@
             <w:tcW w:w="1168" w:type="dxa"/>
           </w:tcPr>
           <w:p>
-            <w:proofErr w:type="spellStart"/>
             <w:r>
               <w:t>meetingID</w:t>
             </w:r>
-            <w:proofErr w:type="spellEnd"/>
           </w:p>
         </w:tc>
         <w:tc>
@@ -4823,11 +5007,9 @@
             <w:tcW w:w="1169" w:type="dxa"/>
           </w:tcPr>
           <w:p>
-            <w:proofErr w:type="spellStart"/>
             <w:r>
               <w:t>startTime</w:t>
             </w:r>
-            <w:proofErr w:type="spellEnd"/>
           </w:p>
         </w:tc>
         <w:tc>
@@ -4835,11 +5017,9 @@
             <w:tcW w:w="1169" w:type="dxa"/>
           </w:tcPr>
           <w:p>
-            <w:proofErr w:type="spellStart"/>
             <w:r>
               <w:t>endTime</w:t>
             </w:r>
-            <w:proofErr w:type="spellEnd"/>
           </w:p>
         </w:tc>
         <w:tc>
@@ -4911,7 +5091,6 @@
                 <w:u w:val="single"/>
               </w:rPr>
             </w:pPr>
-            <w:proofErr w:type="spellStart"/>
             <w:r>
               <w:rPr>
                 <w:u w:val="single"/>
@@ -4924,7 +5103,6 @@
               </w:rPr>
               <w:t>serID</w:t>
             </w:r>
-            <w:proofErr w:type="spellEnd"/>
           </w:p>
         </w:tc>
         <w:tc>
@@ -4932,11 +5110,9 @@
             <w:tcW w:w="2337" w:type="dxa"/>
           </w:tcPr>
           <w:p>
-            <w:proofErr w:type="spellStart"/>
             <w:r>
               <w:t>fullName</w:t>
             </w:r>
-            <w:proofErr w:type="spellEnd"/>
           </w:p>
         </w:tc>
         <w:tc>
@@ -4970,11 +5146,11 @@
           <w:numId w:val="1"/>
         </w:numPr>
       </w:pPr>
-      <w:bookmarkStart w:id="12" w:name="_Toc38276853"/>
+      <w:bookmarkStart w:id="13" w:name="_Toc38640546"/>
       <w:r>
         <w:t>Conclusion</w:t>
       </w:r>
-      <w:bookmarkEnd w:id="12"/>
+      <w:bookmarkEnd w:id="13"/>
     </w:p>
     <w:p>
       <w:pPr>
@@ -5009,6 +5185,7 @@
         </w:numPr>
       </w:pPr>
       <w:r>
+        <w:lastRenderedPageBreak/>
         <w:t>We have included a use case diagram which shows the relationship between the users and the functions that different users can perform.</w:t>
       </w:r>
     </w:p>
@@ -5080,22 +5257,24 @@
           <w:numId w:val="1"/>
         </w:numPr>
       </w:pPr>
-      <w:bookmarkStart w:id="13" w:name="_Toc38276854"/>
+      <w:bookmarkStart w:id="14" w:name="_Toc38640547"/>
       <w:r>
         <w:t>Data Dictionary</w:t>
       </w:r>
-      <w:bookmarkEnd w:id="13"/>
+      <w:bookmarkEnd w:id="14"/>
     </w:p>
     <w:p>
       <w:pPr>
         <w:pStyle w:val="ListParagraph"/>
         <w:ind w:left="1080"/>
       </w:pPr>
-      <w:r>
-        <w:t>a</w:t>
-      </w:r>
-      <w:r>
-        <w:t>jjmeetings Table:</w:t>
+      <w:proofErr w:type="spellStart"/>
+      <w:r>
+        <w:t>ajjmeetings</w:t>
+      </w:r>
+      <w:proofErr w:type="spellEnd"/>
+      <w:r>
+        <w:t xml:space="preserve"> Table:</w:t>
       </w:r>
     </w:p>
     <w:tbl>
@@ -5546,7 +5725,6 @@
           </w:tcPr>
           <w:p>
             <w:r>
-              <w:lastRenderedPageBreak/>
               <w:t>description</w:t>
             </w:r>
           </w:p>
@@ -5610,15 +5788,12 @@
         <w:pStyle w:val="ListParagraph"/>
         <w:numPr>
           <w:ilvl w:val="0"/>
-          <w:numId w:val="1"/>
+          <w:numId w:val="18"/>
         </w:numPr>
       </w:pPr>
       <w:proofErr w:type="spellStart"/>
       <w:r>
-        <w:t>a</w:t>
-      </w:r>
-      <w:r>
-        <w:t>jjusers</w:t>
+        <w:t>ajjusers</w:t>
       </w:r>
       <w:proofErr w:type="spellEnd"/>
       <w:r>
@@ -5846,15 +6021,24 @@
           </w:tcPr>
           <w:p>
             <w:r>
-              <w:t>Assesses level of this user. 0 is manager, 1 is employee, 2 is conference room.</w:t>
+              <w:t xml:space="preserve">Assesses level of this user. 0 is </w:t>
+            </w:r>
+            <w:r>
+              <w:lastRenderedPageBreak/>
+              <w:t>manager, 1 is employee, 2 is conference room.</w:t>
             </w:r>
           </w:p>
         </w:tc>
       </w:tr>
     </w:tbl>
     <w:p/>
+    <w:p>
+      <w:pPr>
+        <w:ind w:left="720"/>
+      </w:pPr>
+    </w:p>
     <w:sectPr>
-      <w:footerReference w:type="default" r:id="rId44"/>
+      <w:footerReference w:type="default" r:id="rId46"/>
       <w:pgSz w:w="12240" w:h="15840"/>
       <w:pgMar w:top="1440" w:right="1440" w:bottom="1440" w:left="1440" w:header="720" w:footer="720" w:gutter="0"/>
       <w:pgNumType w:start="0"/>
@@ -5867,7 +6051,7 @@
 </file>
 
 <file path=word/endnotes.xml><?xml version="1.0" encoding="utf-8"?>
-<w:endnotes xmlns:wpc="http://schemas.microsoft.com/office/word/2010/wordprocessingCanvas" xmlns:cx="http://schemas.microsoft.com/office/drawing/2014/chartex" xmlns:cx1="http://schemas.microsoft.com/office/drawing/2015/9/8/chartex" xmlns:cx2="http://schemas.microsoft.com/office/drawing/2015/10/21/chartex" xmlns:cx3="http://schemas.microsoft.com/office/drawing/2016/5/9/chartex" xmlns:cx4="http://schemas.microsoft.com/office/drawing/2016/5/10/chartex" xmlns:cx5="http://schemas.microsoft.com/office/drawing/2016/5/11/chartex" xmlns:cx6="http://schemas.microsoft.com/office/drawing/2016/5/12/chartex" xmlns:cx7="http://schemas.microsoft.com/office/drawing/2016/5/13/chartex" xmlns:cx8="http://schemas.microsoft.com/office/drawing/2016/5/14/chartex" xmlns:mc="http://schemas.openxmlformats.org/markup-compatibility/2006" xmlns:aink="http://schemas.microsoft.com/office/drawing/2016/ink" xmlns:am3d="http://schemas.microsoft.com/office/drawing/2017/model3d" xmlns:o="urn:schemas-microsoft-com:office:office" xmlns:r="http://schemas.openxmlformats.org/officeDocument/2006/relationships" xmlns:m="http://schemas.openxmlformats.org/officeDocument/2006/math" xmlns:v="urn:schemas-microsoft-com:vml" xmlns:wp14="http://schemas.microsoft.com/office/word/2010/wordprocessingDrawing" xmlns:wp="http://schemas.openxmlformats.org/drawingml/2006/wordprocessingDrawing" xmlns:w10="urn:schemas-microsoft-com:office:word" xmlns:w="http://schemas.openxmlformats.org/wordprocessingml/2006/main" xmlns:w14="http://schemas.microsoft.com/office/word/2010/wordml" xmlns:w15="http://schemas.microsoft.com/office/word/2012/wordml" xmlns:w16cex="http://schemas.microsoft.com/office/word/2018/wordml/cex" xmlns:w16cid="http://schemas.microsoft.com/office/word/2016/wordml/cid" xmlns:w16="http://schemas.microsoft.com/office/word/2018/wordml" xmlns:w16se="http://schemas.microsoft.com/office/word/2015/wordml/symex" xmlns:wpg="http://schemas.microsoft.com/office/word/2010/wordprocessingGroup" xmlns:wpi="http://schemas.microsoft.com/office/word/2010/wordprocessingInk" xmlns:wne="http://schemas.microsoft.com/office/word/2006/wordml" xmlns:wps="http://schemas.microsoft.com/office/word/2010/wordprocessingShape" mc:Ignorable="w14 w15 w16se w16cid w16 w16cex wp14">
+<w:endnotes xmlns:wpc="http://schemas.microsoft.com/office/word/2010/wordprocessingCanvas" xmlns:cx="http://schemas.microsoft.com/office/drawing/2014/chartex" xmlns:cx1="http://schemas.microsoft.com/office/drawing/2015/9/8/chartex" xmlns:cx2="http://schemas.microsoft.com/office/drawing/2015/10/21/chartex" xmlns:cx3="http://schemas.microsoft.com/office/drawing/2016/5/9/chartex" xmlns:cx4="http://schemas.microsoft.com/office/drawing/2016/5/10/chartex" xmlns:cx5="http://schemas.microsoft.com/office/drawing/2016/5/11/chartex" xmlns:cx6="http://schemas.microsoft.com/office/drawing/2016/5/12/chartex" xmlns:cx7="http://schemas.microsoft.com/office/drawing/2016/5/13/chartex" xmlns:cx8="http://schemas.microsoft.com/office/drawing/2016/5/14/chartex" xmlns:mc="http://schemas.openxmlformats.org/markup-compatibility/2006" xmlns:aink="http://schemas.microsoft.com/office/drawing/2016/ink" xmlns:am3d="http://schemas.microsoft.com/office/drawing/2017/model3d" xmlns:o="urn:schemas-microsoft-com:office:office" xmlns:r="http://schemas.openxmlformats.org/officeDocument/2006/relationships" xmlns:m="http://schemas.openxmlformats.org/officeDocument/2006/math" xmlns:v="urn:schemas-microsoft-com:vml" xmlns:wp14="http://schemas.microsoft.com/office/word/2010/wordprocessingDrawing" xmlns:wp="http://schemas.openxmlformats.org/drawingml/2006/wordprocessingDrawing" xmlns:w10="urn:schemas-microsoft-com:office:word" xmlns:w="http://schemas.openxmlformats.org/wordprocessingml/2006/main" xmlns:w14="http://schemas.microsoft.com/office/word/2010/wordml" xmlns:w15="http://schemas.microsoft.com/office/word/2012/wordml" xmlns:w16cid="http://schemas.microsoft.com/office/word/2016/wordml/cid" xmlns:w16se="http://schemas.microsoft.com/office/word/2015/wordml/symex" xmlns:wpg="http://schemas.microsoft.com/office/word/2010/wordprocessingGroup" xmlns:wpi="http://schemas.microsoft.com/office/word/2010/wordprocessingInk" xmlns:wne="http://schemas.microsoft.com/office/word/2006/wordml" xmlns:wps="http://schemas.microsoft.com/office/word/2010/wordprocessingShape" mc:Ignorable="w14 w15 w16se w16cid wp14">
   <w:endnote w:type="separator" w:id="-1">
     <w:p>
       <w:pPr>
@@ -5892,7 +6076,7 @@
 </file>
 
 <file path=word/footer1.xml><?xml version="1.0" encoding="utf-8"?>
-<w:ftr xmlns:wpc="http://schemas.microsoft.com/office/word/2010/wordprocessingCanvas" xmlns:cx="http://schemas.microsoft.com/office/drawing/2014/chartex" xmlns:cx1="http://schemas.microsoft.com/office/drawing/2015/9/8/chartex" xmlns:cx2="http://schemas.microsoft.com/office/drawing/2015/10/21/chartex" xmlns:cx3="http://schemas.microsoft.com/office/drawing/2016/5/9/chartex" xmlns:cx4="http://schemas.microsoft.com/office/drawing/2016/5/10/chartex" xmlns:cx5="http://schemas.microsoft.com/office/drawing/2016/5/11/chartex" xmlns:cx6="http://schemas.microsoft.com/office/drawing/2016/5/12/chartex" xmlns:cx7="http://schemas.microsoft.com/office/drawing/2016/5/13/chartex" xmlns:cx8="http://schemas.microsoft.com/office/drawing/2016/5/14/chartex" xmlns:mc="http://schemas.openxmlformats.org/markup-compatibility/2006" xmlns:aink="http://schemas.microsoft.com/office/drawing/2016/ink" xmlns:am3d="http://schemas.microsoft.com/office/drawing/2017/model3d" xmlns:o="urn:schemas-microsoft-com:office:office" xmlns:r="http://schemas.openxmlformats.org/officeDocument/2006/relationships" xmlns:m="http://schemas.openxmlformats.org/officeDocument/2006/math" xmlns:v="urn:schemas-microsoft-com:vml" xmlns:wp14="http://schemas.microsoft.com/office/word/2010/wordprocessingDrawing" xmlns:wp="http://schemas.openxmlformats.org/drawingml/2006/wordprocessingDrawing" xmlns:w10="urn:schemas-microsoft-com:office:word" xmlns:w="http://schemas.openxmlformats.org/wordprocessingml/2006/main" xmlns:w14="http://schemas.microsoft.com/office/word/2010/wordml" xmlns:w15="http://schemas.microsoft.com/office/word/2012/wordml" xmlns:w16cex="http://schemas.microsoft.com/office/word/2018/wordml/cex" xmlns:w16cid="http://schemas.microsoft.com/office/word/2016/wordml/cid" xmlns:w16="http://schemas.microsoft.com/office/word/2018/wordml" xmlns:w16se="http://schemas.microsoft.com/office/word/2015/wordml/symex" xmlns:wpg="http://schemas.microsoft.com/office/word/2010/wordprocessingGroup" xmlns:wpi="http://schemas.microsoft.com/office/word/2010/wordprocessingInk" xmlns:wne="http://schemas.microsoft.com/office/word/2006/wordml" xmlns:wps="http://schemas.microsoft.com/office/word/2010/wordprocessingShape" mc:Ignorable="w14 w15 w16se w16cid w16 w16cex wp14">
+<w:ftr xmlns:wpc="http://schemas.microsoft.com/office/word/2010/wordprocessingCanvas" xmlns:cx="http://schemas.microsoft.com/office/drawing/2014/chartex" xmlns:cx1="http://schemas.microsoft.com/office/drawing/2015/9/8/chartex" xmlns:cx2="http://schemas.microsoft.com/office/drawing/2015/10/21/chartex" xmlns:cx3="http://schemas.microsoft.com/office/drawing/2016/5/9/chartex" xmlns:cx4="http://schemas.microsoft.com/office/drawing/2016/5/10/chartex" xmlns:cx5="http://schemas.microsoft.com/office/drawing/2016/5/11/chartex" xmlns:cx6="http://schemas.microsoft.com/office/drawing/2016/5/12/chartex" xmlns:cx7="http://schemas.microsoft.com/office/drawing/2016/5/13/chartex" xmlns:cx8="http://schemas.microsoft.com/office/drawing/2016/5/14/chartex" xmlns:mc="http://schemas.openxmlformats.org/markup-compatibility/2006" xmlns:aink="http://schemas.microsoft.com/office/drawing/2016/ink" xmlns:am3d="http://schemas.microsoft.com/office/drawing/2017/model3d" xmlns:o="urn:schemas-microsoft-com:office:office" xmlns:r="http://schemas.openxmlformats.org/officeDocument/2006/relationships" xmlns:m="http://schemas.openxmlformats.org/officeDocument/2006/math" xmlns:v="urn:schemas-microsoft-com:vml" xmlns:wp14="http://schemas.microsoft.com/office/word/2010/wordprocessingDrawing" xmlns:wp="http://schemas.openxmlformats.org/drawingml/2006/wordprocessingDrawing" xmlns:w10="urn:schemas-microsoft-com:office:word" xmlns:w="http://schemas.openxmlformats.org/wordprocessingml/2006/main" xmlns:w14="http://schemas.microsoft.com/office/word/2010/wordml" xmlns:w15="http://schemas.microsoft.com/office/word/2012/wordml" xmlns:w16cid="http://schemas.microsoft.com/office/word/2016/wordml/cid" xmlns:w16se="http://schemas.microsoft.com/office/word/2015/wordml/symex" xmlns:wpg="http://schemas.microsoft.com/office/word/2010/wordprocessingGroup" xmlns:wpi="http://schemas.microsoft.com/office/word/2010/wordprocessingInk" xmlns:wne="http://schemas.microsoft.com/office/word/2006/wordml" xmlns:wps="http://schemas.microsoft.com/office/word/2010/wordprocessingShape" mc:Ignorable="w14 w15 w16se w16cid wp14">
   <w:sdt>
     <w:sdtPr>
       <w:id w:val="1122029033"/>
@@ -5945,7 +6129,7 @@
 </file>
 
 <file path=word/footnotes.xml><?xml version="1.0" encoding="utf-8"?>
-<w:footnotes xmlns:wpc="http://schemas.microsoft.com/office/word/2010/wordprocessingCanvas" xmlns:cx="http://schemas.microsoft.com/office/drawing/2014/chartex" xmlns:cx1="http://schemas.microsoft.com/office/drawing/2015/9/8/chartex" xmlns:cx2="http://schemas.microsoft.com/office/drawing/2015/10/21/chartex" xmlns:cx3="http://schemas.microsoft.com/office/drawing/2016/5/9/chartex" xmlns:cx4="http://schemas.microsoft.com/office/drawing/2016/5/10/chartex" xmlns:cx5="http://schemas.microsoft.com/office/drawing/2016/5/11/chartex" xmlns:cx6="http://schemas.microsoft.com/office/drawing/2016/5/12/chartex" xmlns:cx7="http://schemas.microsoft.com/office/drawing/2016/5/13/chartex" xmlns:cx8="http://schemas.microsoft.com/office/drawing/2016/5/14/chartex" xmlns:mc="http://schemas.openxmlformats.org/markup-compatibility/2006" xmlns:aink="http://schemas.microsoft.com/office/drawing/2016/ink" xmlns:am3d="http://schemas.microsoft.com/office/drawing/2017/model3d" xmlns:o="urn:schemas-microsoft-com:office:office" xmlns:r="http://schemas.openxmlformats.org/officeDocument/2006/relationships" xmlns:m="http://schemas.openxmlformats.org/officeDocument/2006/math" xmlns:v="urn:schemas-microsoft-com:vml" xmlns:wp14="http://schemas.microsoft.com/office/word/2010/wordprocessingDrawing" xmlns:wp="http://schemas.openxmlformats.org/drawingml/2006/wordprocessingDrawing" xmlns:w10="urn:schemas-microsoft-com:office:word" xmlns:w="http://schemas.openxmlformats.org/wordprocessingml/2006/main" xmlns:w14="http://schemas.microsoft.com/office/word/2010/wordml" xmlns:w15="http://schemas.microsoft.com/office/word/2012/wordml" xmlns:w16cex="http://schemas.microsoft.com/office/word/2018/wordml/cex" xmlns:w16cid="http://schemas.microsoft.com/office/word/2016/wordml/cid" xmlns:w16="http://schemas.microsoft.com/office/word/2018/wordml" xmlns:w16se="http://schemas.microsoft.com/office/word/2015/wordml/symex" xmlns:wpg="http://schemas.microsoft.com/office/word/2010/wordprocessingGroup" xmlns:wpi="http://schemas.microsoft.com/office/word/2010/wordprocessingInk" xmlns:wne="http://schemas.microsoft.com/office/word/2006/wordml" xmlns:wps="http://schemas.microsoft.com/office/word/2010/wordprocessingShape" mc:Ignorable="w14 w15 w16se w16cid w16 w16cex wp14">
+<w:footnotes xmlns:wpc="http://schemas.microsoft.com/office/word/2010/wordprocessingCanvas" xmlns:cx="http://schemas.microsoft.com/office/drawing/2014/chartex" xmlns:cx1="http://schemas.microsoft.com/office/drawing/2015/9/8/chartex" xmlns:cx2="http://schemas.microsoft.com/office/drawing/2015/10/21/chartex" xmlns:cx3="http://schemas.microsoft.com/office/drawing/2016/5/9/chartex" xmlns:cx4="http://schemas.microsoft.com/office/drawing/2016/5/10/chartex" xmlns:cx5="http://schemas.microsoft.com/office/drawing/2016/5/11/chartex" xmlns:cx6="http://schemas.microsoft.com/office/drawing/2016/5/12/chartex" xmlns:cx7="http://schemas.microsoft.com/office/drawing/2016/5/13/chartex" xmlns:cx8="http://schemas.microsoft.com/office/drawing/2016/5/14/chartex" xmlns:mc="http://schemas.openxmlformats.org/markup-compatibility/2006" xmlns:aink="http://schemas.microsoft.com/office/drawing/2016/ink" xmlns:am3d="http://schemas.microsoft.com/office/drawing/2017/model3d" xmlns:o="urn:schemas-microsoft-com:office:office" xmlns:r="http://schemas.openxmlformats.org/officeDocument/2006/relationships" xmlns:m="http://schemas.openxmlformats.org/officeDocument/2006/math" xmlns:v="urn:schemas-microsoft-com:vml" xmlns:wp14="http://schemas.microsoft.com/office/word/2010/wordprocessingDrawing" xmlns:wp="http://schemas.openxmlformats.org/drawingml/2006/wordprocessingDrawing" xmlns:w10="urn:schemas-microsoft-com:office:word" xmlns:w="http://schemas.openxmlformats.org/wordprocessingml/2006/main" xmlns:w14="http://schemas.microsoft.com/office/word/2010/wordml" xmlns:w15="http://schemas.microsoft.com/office/word/2012/wordml" xmlns:w16cid="http://schemas.microsoft.com/office/word/2016/wordml/cid" xmlns:w16se="http://schemas.microsoft.com/office/word/2015/wordml/symex" xmlns:wpg="http://schemas.microsoft.com/office/word/2010/wordprocessingGroup" xmlns:wpi="http://schemas.microsoft.com/office/word/2010/wordprocessingInk" xmlns:wne="http://schemas.microsoft.com/office/word/2006/wordml" xmlns:wps="http://schemas.microsoft.com/office/word/2010/wordprocessingShape" mc:Ignorable="w14 w15 w16se w16cid wp14">
   <w:footnote w:type="separator" w:id="-1">
     <w:p>
       <w:pPr>
@@ -5970,8 +6154,121 @@
 </file>
 
 <file path=word/numbering.xml><?xml version="1.0" encoding="utf-8"?>
-<w:numbering xmlns:wpc="http://schemas.microsoft.com/office/word/2010/wordprocessingCanvas" xmlns:cx="http://schemas.microsoft.com/office/drawing/2014/chartex" xmlns:cx1="http://schemas.microsoft.com/office/drawing/2015/9/8/chartex" xmlns:cx2="http://schemas.microsoft.com/office/drawing/2015/10/21/chartex" xmlns:cx3="http://schemas.microsoft.com/office/drawing/2016/5/9/chartex" xmlns:cx4="http://schemas.microsoft.com/office/drawing/2016/5/10/chartex" xmlns:cx5="http://schemas.microsoft.com/office/drawing/2016/5/11/chartex" xmlns:cx6="http://schemas.microsoft.com/office/drawing/2016/5/12/chartex" xmlns:cx7="http://schemas.microsoft.com/office/drawing/2016/5/13/chartex" xmlns:cx8="http://schemas.microsoft.com/office/drawing/2016/5/14/chartex" xmlns:mc="http://schemas.openxmlformats.org/markup-compatibility/2006" xmlns:aink="http://schemas.microsoft.com/office/drawing/2016/ink" xmlns:am3d="http://schemas.microsoft.com/office/drawing/2017/model3d" xmlns:o="urn:schemas-microsoft-com:office:office" xmlns:r="http://schemas.openxmlformats.org/officeDocument/2006/relationships" xmlns:m="http://schemas.openxmlformats.org/officeDocument/2006/math" xmlns:v="urn:schemas-microsoft-com:vml" xmlns:wp14="http://schemas.microsoft.com/office/word/2010/wordprocessingDrawing" xmlns:wp="http://schemas.openxmlformats.org/drawingml/2006/wordprocessingDrawing" xmlns:w10="urn:schemas-microsoft-com:office:word" xmlns:w="http://schemas.openxmlformats.org/wordprocessingml/2006/main" xmlns:w14="http://schemas.microsoft.com/office/word/2010/wordml" xmlns:w15="http://schemas.microsoft.com/office/word/2012/wordml" xmlns:w16cex="http://schemas.microsoft.com/office/word/2018/wordml/cex" xmlns:w16cid="http://schemas.microsoft.com/office/word/2016/wordml/cid" xmlns:w16="http://schemas.microsoft.com/office/word/2018/wordml" xmlns:w16se="http://schemas.microsoft.com/office/word/2015/wordml/symex" xmlns:wpg="http://schemas.microsoft.com/office/word/2010/wordprocessingGroup" xmlns:wpi="http://schemas.microsoft.com/office/word/2010/wordprocessingInk" xmlns:wne="http://schemas.microsoft.com/office/word/2006/wordml" xmlns:wps="http://schemas.microsoft.com/office/word/2010/wordprocessingShape" mc:Ignorable="w14 w15 w16se w16cid w16 w16cex wp14">
+<w:numbering xmlns:wpc="http://schemas.microsoft.com/office/word/2010/wordprocessingCanvas" xmlns:cx="http://schemas.microsoft.com/office/drawing/2014/chartex" xmlns:cx1="http://schemas.microsoft.com/office/drawing/2015/9/8/chartex" xmlns:cx2="http://schemas.microsoft.com/office/drawing/2015/10/21/chartex" xmlns:cx3="http://schemas.microsoft.com/office/drawing/2016/5/9/chartex" xmlns:cx4="http://schemas.microsoft.com/office/drawing/2016/5/10/chartex" xmlns:cx5="http://schemas.microsoft.com/office/drawing/2016/5/11/chartex" xmlns:cx6="http://schemas.microsoft.com/office/drawing/2016/5/12/chartex" xmlns:cx7="http://schemas.microsoft.com/office/drawing/2016/5/13/chartex" xmlns:cx8="http://schemas.microsoft.com/office/drawing/2016/5/14/chartex" xmlns:mc="http://schemas.openxmlformats.org/markup-compatibility/2006" xmlns:aink="http://schemas.microsoft.com/office/drawing/2016/ink" xmlns:am3d="http://schemas.microsoft.com/office/drawing/2017/model3d" xmlns:o="urn:schemas-microsoft-com:office:office" xmlns:r="http://schemas.openxmlformats.org/officeDocument/2006/relationships" xmlns:m="http://schemas.openxmlformats.org/officeDocument/2006/math" xmlns:v="urn:schemas-microsoft-com:vml" xmlns:wp14="http://schemas.microsoft.com/office/word/2010/wordprocessingDrawing" xmlns:wp="http://schemas.openxmlformats.org/drawingml/2006/wordprocessingDrawing" xmlns:w10="urn:schemas-microsoft-com:office:word" xmlns:w="http://schemas.openxmlformats.org/wordprocessingml/2006/main" xmlns:w14="http://schemas.microsoft.com/office/word/2010/wordml" xmlns:w15="http://schemas.microsoft.com/office/word/2012/wordml" xmlns:w16cid="http://schemas.microsoft.com/office/word/2016/wordml/cid" xmlns:w16se="http://schemas.microsoft.com/office/word/2015/wordml/symex" xmlns:wpg="http://schemas.microsoft.com/office/word/2010/wordprocessingGroup" xmlns:wpi="http://schemas.microsoft.com/office/word/2010/wordprocessingInk" xmlns:wne="http://schemas.microsoft.com/office/word/2006/wordml" xmlns:wps="http://schemas.microsoft.com/office/word/2010/wordprocessingShape" mc:Ignorable="w14 w15 w16se w16cid wp14">
   <w:abstractNum w:abstractNumId="0" w15:restartNumberingAfterBreak="0">
+    <w:nsid w:val="0D3134AD"/>
+    <w:multiLevelType w:val="multilevel"/>
+    <w:tmpl w:val="3710F064"/>
+    <w:lvl w:ilvl="0">
+      <w:start w:val="1"/>
+      <w:numFmt w:val="decimal"/>
+      <w:lvlText w:val="R%1."/>
+      <w:lvlJc w:val="left"/>
+      <w:pPr>
+        <w:ind w:left="1080" w:hanging="360"/>
+      </w:pPr>
+      <w:rPr>
+        <w:rFonts w:hint="default"/>
+      </w:rPr>
+    </w:lvl>
+    <w:lvl w:ilvl="1">
+      <w:start w:val="1"/>
+      <w:numFmt w:val="decimal"/>
+      <w:lvlText w:val="%1.%2."/>
+      <w:lvlJc w:val="left"/>
+      <w:pPr>
+        <w:ind w:left="1512" w:hanging="432"/>
+      </w:pPr>
+      <w:rPr>
+        <w:rFonts w:hint="default"/>
+      </w:rPr>
+    </w:lvl>
+    <w:lvl w:ilvl="2">
+      <w:start w:val="1"/>
+      <w:numFmt w:val="decimal"/>
+      <w:lvlText w:val="%1.%2.%3."/>
+      <w:lvlJc w:val="left"/>
+      <w:pPr>
+        <w:ind w:left="1944" w:hanging="504"/>
+      </w:pPr>
+      <w:rPr>
+        <w:rFonts w:hint="default"/>
+      </w:rPr>
+    </w:lvl>
+    <w:lvl w:ilvl="3">
+      <w:start w:val="1"/>
+      <w:numFmt w:val="decimal"/>
+      <w:lvlText w:val="%1.%2.%3.%4."/>
+      <w:lvlJc w:val="left"/>
+      <w:pPr>
+        <w:ind w:left="2448" w:hanging="648"/>
+      </w:pPr>
+      <w:rPr>
+        <w:rFonts w:hint="default"/>
+      </w:rPr>
+    </w:lvl>
+    <w:lvl w:ilvl="4">
+      <w:start w:val="1"/>
+      <w:numFmt w:val="decimal"/>
+      <w:lvlText w:val="%1.%2.%3.%4.%5."/>
+      <w:lvlJc w:val="left"/>
+      <w:pPr>
+        <w:ind w:left="2952" w:hanging="792"/>
+      </w:pPr>
+      <w:rPr>
+        <w:rFonts w:hint="default"/>
+      </w:rPr>
+    </w:lvl>
+    <w:lvl w:ilvl="5">
+      <w:start w:val="1"/>
+      <w:numFmt w:val="decimal"/>
+      <w:lvlText w:val="%1.%2.%3.%4.%5.%6."/>
+      <w:lvlJc w:val="left"/>
+      <w:pPr>
+        <w:ind w:left="3456" w:hanging="936"/>
+      </w:pPr>
+      <w:rPr>
+        <w:rFonts w:hint="default"/>
+      </w:rPr>
+    </w:lvl>
+    <w:lvl w:ilvl="6">
+      <w:start w:val="1"/>
+      <w:numFmt w:val="decimal"/>
+      <w:lvlText w:val="%1.%2.%3.%4.%5.%6.%7."/>
+      <w:lvlJc w:val="left"/>
+      <w:pPr>
+        <w:ind w:left="3960" w:hanging="1080"/>
+      </w:pPr>
+      <w:rPr>
+        <w:rFonts w:hint="default"/>
+      </w:rPr>
+    </w:lvl>
+    <w:lvl w:ilvl="7">
+      <w:start w:val="1"/>
+      <w:numFmt w:val="decimal"/>
+      <w:lvlText w:val="%1.%2.%3.%4.%5.%6.%7.%8."/>
+      <w:lvlJc w:val="left"/>
+      <w:pPr>
+        <w:ind w:left="4464" w:hanging="1224"/>
+      </w:pPr>
+      <w:rPr>
+        <w:rFonts w:hint="default"/>
+      </w:rPr>
+    </w:lvl>
+    <w:lvl w:ilvl="8">
+      <w:start w:val="1"/>
+      <w:numFmt w:val="decimal"/>
+      <w:lvlText w:val="%1.%2.%3.%4.%5.%6.%7.%8.%9."/>
+      <w:lvlJc w:val="left"/>
+      <w:pPr>
+        <w:ind w:left="5040" w:hanging="1440"/>
+      </w:pPr>
+      <w:rPr>
+        <w:rFonts w:hint="default"/>
+      </w:rPr>
+    </w:lvl>
+  </w:abstractNum>
+  <w:abstractNum w:abstractNumId="1" w15:restartNumberingAfterBreak="0">
     <w:nsid w:val="11134653"/>
     <w:multiLevelType w:val="hybridMultilevel"/>
     <w:tmpl w:val="5FA24792"/>
@@ -6063,7 +6360,7 @@
       </w:pPr>
     </w:lvl>
   </w:abstractNum>
-  <w:abstractNum w:abstractNumId="1" w15:restartNumberingAfterBreak="0">
+  <w:abstractNum w:abstractNumId="2" w15:restartNumberingAfterBreak="0">
     <w:nsid w:val="141472D5"/>
     <w:multiLevelType w:val="hybridMultilevel"/>
     <w:tmpl w:val="27F2D1FE"/>
@@ -6176,7 +6473,7 @@
       </w:rPr>
     </w:lvl>
   </w:abstractNum>
-  <w:abstractNum w:abstractNumId="2" w15:restartNumberingAfterBreak="0">
+  <w:abstractNum w:abstractNumId="3" w15:restartNumberingAfterBreak="0">
     <w:nsid w:val="14715D58"/>
     <w:multiLevelType w:val="hybridMultilevel"/>
     <w:tmpl w:val="E79E5FCE"/>
@@ -6289,7 +6586,7 @@
       </w:rPr>
     </w:lvl>
   </w:abstractNum>
-  <w:abstractNum w:abstractNumId="3" w15:restartNumberingAfterBreak="0">
+  <w:abstractNum w:abstractNumId="4" w15:restartNumberingAfterBreak="0">
     <w:nsid w:val="17D156D2"/>
     <w:multiLevelType w:val="multilevel"/>
     <w:tmpl w:val="0409001F"/>
@@ -6375,7 +6672,7 @@
       </w:pPr>
     </w:lvl>
   </w:abstractNum>
-  <w:abstractNum w:abstractNumId="4" w15:restartNumberingAfterBreak="0">
+  <w:abstractNum w:abstractNumId="5" w15:restartNumberingAfterBreak="0">
     <w:nsid w:val="1887250C"/>
     <w:multiLevelType w:val="hybridMultilevel"/>
     <w:tmpl w:val="068EEDB6"/>
@@ -6488,7 +6785,7 @@
       </w:rPr>
     </w:lvl>
   </w:abstractNum>
-  <w:abstractNum w:abstractNumId="5" w15:restartNumberingAfterBreak="0">
+  <w:abstractNum w:abstractNumId="6" w15:restartNumberingAfterBreak="0">
     <w:nsid w:val="1F47168E"/>
     <w:multiLevelType w:val="hybridMultilevel"/>
     <w:tmpl w:val="DC1223E0"/>
@@ -6574,7 +6871,96 @@
       </w:pPr>
     </w:lvl>
   </w:abstractNum>
-  <w:abstractNum w:abstractNumId="6" w15:restartNumberingAfterBreak="0">
+  <w:abstractNum w:abstractNumId="7" w15:restartNumberingAfterBreak="0">
+    <w:nsid w:val="287D6AF4"/>
+    <w:multiLevelType w:val="hybridMultilevel"/>
+    <w:tmpl w:val="9C4EE3B6"/>
+    <w:lvl w:ilvl="0" w:tplc="C9B23BBA">
+      <w:start w:val="1"/>
+      <w:numFmt w:val="upperRoman"/>
+      <w:lvlText w:val="%1."/>
+      <w:lvlJc w:val="left"/>
+      <w:pPr>
+        <w:ind w:left="1080" w:hanging="720"/>
+      </w:pPr>
+      <w:rPr>
+        <w:rFonts w:hint="default"/>
+      </w:rPr>
+    </w:lvl>
+    <w:lvl w:ilvl="1" w:tplc="04090019">
+      <w:start w:val="1"/>
+      <w:numFmt w:val="lowerLetter"/>
+      <w:lvlText w:val="%2."/>
+      <w:lvlJc w:val="left"/>
+      <w:pPr>
+        <w:ind w:left="1440" w:hanging="360"/>
+      </w:pPr>
+    </w:lvl>
+    <w:lvl w:ilvl="2" w:tplc="0409001B" w:tentative="1">
+      <w:start w:val="1"/>
+      <w:numFmt w:val="lowerRoman"/>
+      <w:lvlText w:val="%3."/>
+      <w:lvlJc w:val="right"/>
+      <w:pPr>
+        <w:ind w:left="2160" w:hanging="180"/>
+      </w:pPr>
+    </w:lvl>
+    <w:lvl w:ilvl="3" w:tplc="0409000F" w:tentative="1">
+      <w:start w:val="1"/>
+      <w:numFmt w:val="decimal"/>
+      <w:lvlText w:val="%4."/>
+      <w:lvlJc w:val="left"/>
+      <w:pPr>
+        <w:ind w:left="2880" w:hanging="360"/>
+      </w:pPr>
+    </w:lvl>
+    <w:lvl w:ilvl="4" w:tplc="04090019" w:tentative="1">
+      <w:start w:val="1"/>
+      <w:numFmt w:val="lowerLetter"/>
+      <w:lvlText w:val="%5."/>
+      <w:lvlJc w:val="left"/>
+      <w:pPr>
+        <w:ind w:left="3600" w:hanging="360"/>
+      </w:pPr>
+    </w:lvl>
+    <w:lvl w:ilvl="5" w:tplc="0409001B" w:tentative="1">
+      <w:start w:val="1"/>
+      <w:numFmt w:val="lowerRoman"/>
+      <w:lvlText w:val="%6."/>
+      <w:lvlJc w:val="right"/>
+      <w:pPr>
+        <w:ind w:left="4320" w:hanging="180"/>
+      </w:pPr>
+    </w:lvl>
+    <w:lvl w:ilvl="6" w:tplc="0409000F" w:tentative="1">
+      <w:start w:val="1"/>
+      <w:numFmt w:val="decimal"/>
+      <w:lvlText w:val="%7."/>
+      <w:lvlJc w:val="left"/>
+      <w:pPr>
+        <w:ind w:left="5040" w:hanging="360"/>
+      </w:pPr>
+    </w:lvl>
+    <w:lvl w:ilvl="7" w:tplc="04090019" w:tentative="1">
+      <w:start w:val="1"/>
+      <w:numFmt w:val="lowerLetter"/>
+      <w:lvlText w:val="%8."/>
+      <w:lvlJc w:val="left"/>
+      <w:pPr>
+        <w:ind w:left="5760" w:hanging="360"/>
+      </w:pPr>
+    </w:lvl>
+    <w:lvl w:ilvl="8" w:tplc="0409001B" w:tentative="1">
+      <w:start w:val="1"/>
+      <w:numFmt w:val="lowerRoman"/>
+      <w:lvlText w:val="%9."/>
+      <w:lvlJc w:val="right"/>
+      <w:pPr>
+        <w:ind w:left="6480" w:hanging="180"/>
+      </w:pPr>
+    </w:lvl>
+  </w:abstractNum>
+  <w:abstractNum w:abstractNumId="8" w15:restartNumberingAfterBreak="0">
     <w:nsid w:val="366F000F"/>
     <w:multiLevelType w:val="hybridMultilevel"/>
     <w:tmpl w:val="99BEB0C8"/>
@@ -6663,120 +7049,7 @@
       </w:pPr>
     </w:lvl>
   </w:abstractNum>
-  <w:abstractNum w:abstractNumId="7" w15:restartNumberingAfterBreak="0">
-    <w:nsid w:val="37393CEA"/>
-    <w:multiLevelType w:val="multilevel"/>
-    <w:tmpl w:val="7F2094EC"/>
-    <w:lvl w:ilvl="0">
-      <w:start w:val="1"/>
-      <w:numFmt w:val="decimal"/>
-      <w:lvlText w:val="R%1."/>
-      <w:lvlJc w:val="left"/>
-      <w:pPr>
-        <w:ind w:left="360" w:hanging="360"/>
-      </w:pPr>
-      <w:rPr>
-        <w:rFonts w:hint="default"/>
-      </w:rPr>
-    </w:lvl>
-    <w:lvl w:ilvl="1">
-      <w:start w:val="1"/>
-      <w:numFmt w:val="decimal"/>
-      <w:lvlText w:val="%1.%2."/>
-      <w:lvlJc w:val="left"/>
-      <w:pPr>
-        <w:ind w:left="720" w:hanging="360"/>
-      </w:pPr>
-      <w:rPr>
-        <w:rFonts w:hint="default"/>
-      </w:rPr>
-    </w:lvl>
-    <w:lvl w:ilvl="2">
-      <w:start w:val="1"/>
-      <w:numFmt w:val="decimal"/>
-      <w:lvlText w:val="%1.%2.%3."/>
-      <w:lvlJc w:val="left"/>
-      <w:pPr>
-        <w:ind w:left="1080" w:hanging="360"/>
-      </w:pPr>
-      <w:rPr>
-        <w:rFonts w:hint="default"/>
-      </w:rPr>
-    </w:lvl>
-    <w:lvl w:ilvl="3">
-      <w:start w:val="1"/>
-      <w:numFmt w:val="decimal"/>
-      <w:lvlText w:val="(%4)"/>
-      <w:lvlJc w:val="left"/>
-      <w:pPr>
-        <w:ind w:left="1440" w:hanging="360"/>
-      </w:pPr>
-      <w:rPr>
-        <w:rFonts w:hint="default"/>
-      </w:rPr>
-    </w:lvl>
-    <w:lvl w:ilvl="4">
-      <w:start w:val="1"/>
-      <w:numFmt w:val="lowerLetter"/>
-      <w:lvlText w:val="(%5)"/>
-      <w:lvlJc w:val="left"/>
-      <w:pPr>
-        <w:ind w:left="1800" w:hanging="360"/>
-      </w:pPr>
-      <w:rPr>
-        <w:rFonts w:hint="default"/>
-      </w:rPr>
-    </w:lvl>
-    <w:lvl w:ilvl="5">
-      <w:start w:val="1"/>
-      <w:numFmt w:val="lowerRoman"/>
-      <w:lvlText w:val="(%6)"/>
-      <w:lvlJc w:val="left"/>
-      <w:pPr>
-        <w:ind w:left="2160" w:hanging="360"/>
-      </w:pPr>
-      <w:rPr>
-        <w:rFonts w:hint="default"/>
-      </w:rPr>
-    </w:lvl>
-    <w:lvl w:ilvl="6">
-      <w:start w:val="1"/>
-      <w:numFmt w:val="decimal"/>
-      <w:lvlText w:val="%7."/>
-      <w:lvlJc w:val="left"/>
-      <w:pPr>
-        <w:ind w:left="2520" w:hanging="360"/>
-      </w:pPr>
-      <w:rPr>
-        <w:rFonts w:hint="default"/>
-      </w:rPr>
-    </w:lvl>
-    <w:lvl w:ilvl="7">
-      <w:start w:val="1"/>
-      <w:numFmt w:val="lowerLetter"/>
-      <w:lvlText w:val="%8."/>
-      <w:lvlJc w:val="left"/>
-      <w:pPr>
-        <w:ind w:left="2880" w:hanging="360"/>
-      </w:pPr>
-      <w:rPr>
-        <w:rFonts w:hint="default"/>
-      </w:rPr>
-    </w:lvl>
-    <w:lvl w:ilvl="8">
-      <w:start w:val="1"/>
-      <w:numFmt w:val="lowerRoman"/>
-      <w:lvlText w:val="%9."/>
-      <w:lvlJc w:val="left"/>
-      <w:pPr>
-        <w:ind w:left="3240" w:hanging="360"/>
-      </w:pPr>
-      <w:rPr>
-        <w:rFonts w:hint="default"/>
-      </w:rPr>
-    </w:lvl>
-  </w:abstractNum>
-  <w:abstractNum w:abstractNumId="8" w15:restartNumberingAfterBreak="0">
+  <w:abstractNum w:abstractNumId="9" w15:restartNumberingAfterBreak="0">
     <w:nsid w:val="3DDB2D3A"/>
     <w:multiLevelType w:val="hybridMultilevel"/>
     <w:tmpl w:val="9C4EE3B6"/>
@@ -6865,7 +7138,7 @@
       </w:pPr>
     </w:lvl>
   </w:abstractNum>
-  <w:abstractNum w:abstractNumId="9" w15:restartNumberingAfterBreak="0">
+  <w:abstractNum w:abstractNumId="10" w15:restartNumberingAfterBreak="0">
     <w:nsid w:val="4470304A"/>
     <w:multiLevelType w:val="multilevel"/>
     <w:tmpl w:val="3710F064"/>
@@ -6978,7 +7251,7 @@
       </w:rPr>
     </w:lvl>
   </w:abstractNum>
-  <w:abstractNum w:abstractNumId="10" w15:restartNumberingAfterBreak="0">
+  <w:abstractNum w:abstractNumId="11" w15:restartNumberingAfterBreak="0">
     <w:nsid w:val="44E54B35"/>
     <w:multiLevelType w:val="hybridMultilevel"/>
     <w:tmpl w:val="689A5BD2"/>
@@ -7067,7 +7340,7 @@
       </w:pPr>
     </w:lvl>
   </w:abstractNum>
-  <w:abstractNum w:abstractNumId="11" w15:restartNumberingAfterBreak="0">
+  <w:abstractNum w:abstractNumId="12" w15:restartNumberingAfterBreak="0">
     <w:nsid w:val="56264440"/>
     <w:multiLevelType w:val="hybridMultilevel"/>
     <w:tmpl w:val="21181B72"/>
@@ -7180,7 +7453,7 @@
       </w:rPr>
     </w:lvl>
   </w:abstractNum>
-  <w:abstractNum w:abstractNumId="12" w15:restartNumberingAfterBreak="0">
+  <w:abstractNum w:abstractNumId="13" w15:restartNumberingAfterBreak="0">
     <w:nsid w:val="686B2185"/>
     <w:multiLevelType w:val="multilevel"/>
     <w:tmpl w:val="3710F064"/>
@@ -7293,7 +7566,7 @@
       </w:rPr>
     </w:lvl>
   </w:abstractNum>
-  <w:abstractNum w:abstractNumId="13" w15:restartNumberingAfterBreak="0">
+  <w:abstractNum w:abstractNumId="14" w15:restartNumberingAfterBreak="0">
     <w:nsid w:val="6AD832F8"/>
     <w:multiLevelType w:val="multilevel"/>
     <w:tmpl w:val="3710F064"/>
@@ -7406,7 +7679,7 @@
       </w:rPr>
     </w:lvl>
   </w:abstractNum>
-  <w:abstractNum w:abstractNumId="14" w15:restartNumberingAfterBreak="0">
+  <w:abstractNum w:abstractNumId="15" w15:restartNumberingAfterBreak="0">
     <w:nsid w:val="725031E1"/>
     <w:multiLevelType w:val="hybridMultilevel"/>
     <w:tmpl w:val="9BC0801C"/>
@@ -7519,7 +7792,7 @@
       </w:rPr>
     </w:lvl>
   </w:abstractNum>
-  <w:abstractNum w:abstractNumId="15" w15:restartNumberingAfterBreak="0">
+  <w:abstractNum w:abstractNumId="16" w15:restartNumberingAfterBreak="0">
     <w:nsid w:val="7D0B6A66"/>
     <w:multiLevelType w:val="multilevel"/>
     <w:tmpl w:val="3710F064"/>
@@ -7632,7 +7905,7 @@
       </w:rPr>
     </w:lvl>
   </w:abstractNum>
-  <w:abstractNum w:abstractNumId="16" w15:restartNumberingAfterBreak="0">
+  <w:abstractNum w:abstractNumId="17" w15:restartNumberingAfterBreak="0">
     <w:nsid w:val="7EE268CE"/>
     <w:multiLevelType w:val="multilevel"/>
     <w:tmpl w:val="3710F064"/>
@@ -7746,61 +8019,64 @@
     </w:lvl>
   </w:abstractNum>
   <w:num w:numId="1">
+    <w:abstractNumId w:val="9"/>
+  </w:num>
+  <w:num w:numId="2">
     <w:abstractNumId w:val="8"/>
   </w:num>
-  <w:num w:numId="2">
+  <w:num w:numId="3">
+    <w:abstractNumId w:val="11"/>
+  </w:num>
+  <w:num w:numId="4">
+    <w:abstractNumId w:val="12"/>
+  </w:num>
+  <w:num w:numId="5">
+    <w:abstractNumId w:val="3"/>
+  </w:num>
+  <w:num w:numId="6">
+    <w:abstractNumId w:val="2"/>
+  </w:num>
+  <w:num w:numId="7">
     <w:abstractNumId w:val="6"/>
   </w:num>
-  <w:num w:numId="3">
+  <w:num w:numId="8">
+    <w:abstractNumId w:val="4"/>
+  </w:num>
+  <w:num w:numId="9">
+    <w:abstractNumId w:val="14"/>
+  </w:num>
+  <w:num w:numId="10">
+    <w:abstractNumId w:val="13"/>
+  </w:num>
+  <w:num w:numId="11">
+    <w:abstractNumId w:val="5"/>
+  </w:num>
+  <w:num w:numId="12">
+    <w:abstractNumId w:val="15"/>
+  </w:num>
+  <w:num w:numId="13">
+    <w:abstractNumId w:val="1"/>
+  </w:num>
+  <w:num w:numId="14">
     <w:abstractNumId w:val="10"/>
   </w:num>
-  <w:num w:numId="4">
-    <w:abstractNumId w:val="11"/>
+  <w:num w:numId="15">
+    <w:abstractNumId w:val="16"/>
   </w:num>
-  <w:num w:numId="5">
-    <w:abstractNumId w:val="2"/>
+  <w:num w:numId="16">
+    <w:abstractNumId w:val="17"/>
   </w:num>
-  <w:num w:numId="6">
-    <w:abstractNumId w:val="1"/>
-  </w:num>
-  <w:num w:numId="7">
-    <w:abstractNumId w:val="5"/>
-  </w:num>
-  <w:num w:numId="8">
-    <w:abstractNumId w:val="3"/>
-  </w:num>
-  <w:num w:numId="9">
-    <w:abstractNumId w:val="13"/>
-  </w:num>
-  <w:num w:numId="10">
-    <w:abstractNumId w:val="12"/>
-  </w:num>
-  <w:num w:numId="11">
-    <w:abstractNumId w:val="4"/>
-  </w:num>
-  <w:num w:numId="12">
-    <w:abstractNumId w:val="14"/>
-  </w:num>
-  <w:num w:numId="13">
+  <w:num w:numId="17">
     <w:abstractNumId w:val="0"/>
   </w:num>
-  <w:num w:numId="14">
-    <w:abstractNumId w:val="9"/>
-  </w:num>
-  <w:num w:numId="15">
-    <w:abstractNumId w:val="15"/>
-  </w:num>
-  <w:num w:numId="16">
+  <w:num w:numId="18">
     <w:abstractNumId w:val="7"/>
-  </w:num>
-  <w:num w:numId="17">
-    <w:abstractNumId w:val="16"/>
   </w:num>
 </w:numbering>
 </file>
 
 <file path=word/styles.xml><?xml version="1.0" encoding="utf-8"?>
-<w:styles xmlns:mc="http://schemas.openxmlformats.org/markup-compatibility/2006" xmlns:r="http://schemas.openxmlformats.org/officeDocument/2006/relationships" xmlns:w="http://schemas.openxmlformats.org/wordprocessingml/2006/main" xmlns:w14="http://schemas.microsoft.com/office/word/2010/wordml" xmlns:w15="http://schemas.microsoft.com/office/word/2012/wordml" xmlns:w16cex="http://schemas.microsoft.com/office/word/2018/wordml/cex" xmlns:w16cid="http://schemas.microsoft.com/office/word/2016/wordml/cid" xmlns:w16="http://schemas.microsoft.com/office/word/2018/wordml" xmlns:w16se="http://schemas.microsoft.com/office/word/2015/wordml/symex" mc:Ignorable="w14 w15 w16se w16cid w16 w16cex">
+<w:styles xmlns:mc="http://schemas.openxmlformats.org/markup-compatibility/2006" xmlns:r="http://schemas.openxmlformats.org/officeDocument/2006/relationships" xmlns:w="http://schemas.openxmlformats.org/wordprocessingml/2006/main" xmlns:w14="http://schemas.microsoft.com/office/word/2010/wordml" xmlns:w15="http://schemas.microsoft.com/office/word/2012/wordml" xmlns:w16cid="http://schemas.microsoft.com/office/word/2016/wordml/cid" xmlns:w16se="http://schemas.microsoft.com/office/word/2015/wordml/symex" mc:Ignorable="w14 w15 w16se w16cid">
   <w:docDefaults>
     <w:rPrDefault>
       <w:rPr>
@@ -7816,7 +8092,7 @@
       </w:pPr>
     </w:pPrDefault>
   </w:docDefaults>
-  <w:latentStyles w:defLockedState="0" w:defUIPriority="99" w:defSemiHidden="0" w:defUnhideWhenUsed="0" w:defQFormat="0" w:count="376">
+  <w:latentStyles w:defLockedState="0" w:defUIPriority="99" w:defSemiHidden="0" w:defUnhideWhenUsed="0" w:defQFormat="0" w:count="377">
     <w:lsdException w:name="Normal" w:uiPriority="0" w:qFormat="1"/>
     <w:lsdException w:name="heading 1" w:uiPriority="9" w:qFormat="1"/>
     <w:lsdException w:name="heading 2" w:semiHidden="1" w:uiPriority="9" w:unhideWhenUsed="1" w:qFormat="1"/>
@@ -8193,6 +8469,7 @@
     <w:lsdException w:name="Hashtag" w:semiHidden="1" w:unhideWhenUsed="1"/>
     <w:lsdException w:name="Unresolved Mention" w:semiHidden="1" w:unhideWhenUsed="1"/>
     <w:lsdException w:name="Smart Link" w:semiHidden="1" w:unhideWhenUsed="1"/>
+    <w:lsdException w:name="Smart Link Error" w:semiHidden="1" w:unhideWhenUsed="1"/>
   </w:latentStyles>
   <w:style w:type="paragraph" w:default="1" w:styleId="Normal">
     <w:name w:val="Normal"/>
@@ -8443,7 +8720,7 @@
 </file>
 
 <file path=word/glossary/document.xml><?xml version="1.0" encoding="utf-8"?>
-<w:glossaryDocument xmlns:wpc="http://schemas.microsoft.com/office/word/2010/wordprocessingCanvas" xmlns:cx="http://schemas.microsoft.com/office/drawing/2014/chartex" xmlns:cx1="http://schemas.microsoft.com/office/drawing/2015/9/8/chartex" xmlns:cx2="http://schemas.microsoft.com/office/drawing/2015/10/21/chartex" xmlns:cx3="http://schemas.microsoft.com/office/drawing/2016/5/9/chartex" xmlns:cx4="http://schemas.microsoft.com/office/drawing/2016/5/10/chartex" xmlns:cx5="http://schemas.microsoft.com/office/drawing/2016/5/11/chartex" xmlns:cx6="http://schemas.microsoft.com/office/drawing/2016/5/12/chartex" xmlns:cx7="http://schemas.microsoft.com/office/drawing/2016/5/13/chartex" xmlns:cx8="http://schemas.microsoft.com/office/drawing/2016/5/14/chartex" xmlns:mc="http://schemas.openxmlformats.org/markup-compatibility/2006" xmlns:aink="http://schemas.microsoft.com/office/drawing/2016/ink" xmlns:am3d="http://schemas.microsoft.com/office/drawing/2017/model3d" xmlns:o="urn:schemas-microsoft-com:office:office" xmlns:r="http://schemas.openxmlformats.org/officeDocument/2006/relationships" xmlns:m="http://schemas.openxmlformats.org/officeDocument/2006/math" xmlns:v="urn:schemas-microsoft-com:vml" xmlns:wp14="http://schemas.microsoft.com/office/word/2010/wordprocessingDrawing" xmlns:wp="http://schemas.openxmlformats.org/drawingml/2006/wordprocessingDrawing" xmlns:w10="urn:schemas-microsoft-com:office:word" xmlns:w="http://schemas.openxmlformats.org/wordprocessingml/2006/main" xmlns:w14="http://schemas.microsoft.com/office/word/2010/wordml" xmlns:w15="http://schemas.microsoft.com/office/word/2012/wordml" xmlns:w16cex="http://schemas.microsoft.com/office/word/2018/wordml/cex" xmlns:w16cid="http://schemas.microsoft.com/office/word/2016/wordml/cid" xmlns:w16="http://schemas.microsoft.com/office/word/2018/wordml" xmlns:w16se="http://schemas.microsoft.com/office/word/2015/wordml/symex" xmlns:wpg="http://schemas.microsoft.com/office/word/2010/wordprocessingGroup" xmlns:wpi="http://schemas.microsoft.com/office/word/2010/wordprocessingInk" xmlns:wne="http://schemas.microsoft.com/office/word/2006/wordml" xmlns:wps="http://schemas.microsoft.com/office/word/2010/wordprocessingShape" mc:Ignorable="w14 w15 w16se w16cid w16 w16cex wp14">
+<w:glossaryDocument xmlns:wpc="http://schemas.microsoft.com/office/word/2010/wordprocessingCanvas" xmlns:cx="http://schemas.microsoft.com/office/drawing/2014/chartex" xmlns:cx1="http://schemas.microsoft.com/office/drawing/2015/9/8/chartex" xmlns:cx2="http://schemas.microsoft.com/office/drawing/2015/10/21/chartex" xmlns:cx3="http://schemas.microsoft.com/office/drawing/2016/5/9/chartex" xmlns:cx4="http://schemas.microsoft.com/office/drawing/2016/5/10/chartex" xmlns:cx5="http://schemas.microsoft.com/office/drawing/2016/5/11/chartex" xmlns:cx6="http://schemas.microsoft.com/office/drawing/2016/5/12/chartex" xmlns:cx7="http://schemas.microsoft.com/office/drawing/2016/5/13/chartex" xmlns:cx8="http://schemas.microsoft.com/office/drawing/2016/5/14/chartex" xmlns:mc="http://schemas.openxmlformats.org/markup-compatibility/2006" xmlns:aink="http://schemas.microsoft.com/office/drawing/2016/ink" xmlns:am3d="http://schemas.microsoft.com/office/drawing/2017/model3d" xmlns:o="urn:schemas-microsoft-com:office:office" xmlns:r="http://schemas.openxmlformats.org/officeDocument/2006/relationships" xmlns:m="http://schemas.openxmlformats.org/officeDocument/2006/math" xmlns:v="urn:schemas-microsoft-com:vml" xmlns:wp14="http://schemas.microsoft.com/office/word/2010/wordprocessingDrawing" xmlns:wp="http://schemas.openxmlformats.org/drawingml/2006/wordprocessingDrawing" xmlns:w10="urn:schemas-microsoft-com:office:word" xmlns:w="http://schemas.openxmlformats.org/wordprocessingml/2006/main" xmlns:w14="http://schemas.microsoft.com/office/word/2010/wordml" xmlns:w15="http://schemas.microsoft.com/office/word/2012/wordml" xmlns:w16cid="http://schemas.microsoft.com/office/word/2016/wordml/cid" xmlns:w16se="http://schemas.microsoft.com/office/word/2015/wordml/symex" xmlns:wpg="http://schemas.microsoft.com/office/word/2010/wordprocessingGroup" xmlns:wpi="http://schemas.microsoft.com/office/word/2010/wordprocessingInk" xmlns:wne="http://schemas.microsoft.com/office/word/2006/wordml" xmlns:wps="http://schemas.microsoft.com/office/word/2010/wordprocessingShape" mc:Ignorable="w14 w15 w16se w16cid wp14">
   <w:docParts>
     <w:docPart>
       <w:docPartPr>
@@ -8606,7 +8883,7 @@
 </file>
 
 <file path=word/glossary/fontTable.xml><?xml version="1.0" encoding="utf-8"?>
-<w:fonts xmlns:mc="http://schemas.openxmlformats.org/markup-compatibility/2006" xmlns:r="http://schemas.openxmlformats.org/officeDocument/2006/relationships" xmlns:w="http://schemas.openxmlformats.org/wordprocessingml/2006/main" xmlns:w14="http://schemas.microsoft.com/office/word/2010/wordml" xmlns:w15="http://schemas.microsoft.com/office/word/2012/wordml" xmlns:w16cex="http://schemas.microsoft.com/office/word/2018/wordml/cex" xmlns:w16cid="http://schemas.microsoft.com/office/word/2016/wordml/cid" xmlns:w16="http://schemas.microsoft.com/office/word/2018/wordml" xmlns:w16se="http://schemas.microsoft.com/office/word/2015/wordml/symex" mc:Ignorable="w14 w15 w16se w16cid w16 w16cex">
+<w:fonts xmlns:mc="http://schemas.openxmlformats.org/markup-compatibility/2006" xmlns:r="http://schemas.openxmlformats.org/officeDocument/2006/relationships" xmlns:w="http://schemas.openxmlformats.org/wordprocessingml/2006/main" xmlns:w14="http://schemas.microsoft.com/office/word/2010/wordml" xmlns:w15="http://schemas.microsoft.com/office/word/2012/wordml" xmlns:w16cid="http://schemas.microsoft.com/office/word/2016/wordml/cid" xmlns:w16se="http://schemas.microsoft.com/office/word/2015/wordml/symex" mc:Ignorable="w14 w15 w16se w16cid">
   <w:font w:name="Times New Roman">
     <w:panose1 w:val="02020603050405020304"/>
     <w:charset w:val="00"/>
@@ -8617,7 +8894,7 @@
   <w:font w:name="Symbol">
     <w:panose1 w:val="05050102010706020507"/>
     <w:charset w:val="02"/>
-    <w:family w:val="decorative"/>
+    <w:family w:val="roman"/>
     <w:pitch w:val="variable"/>
     <w:sig w:usb0="00000000" w:usb1="10000000" w:usb2="00000000" w:usb3="00000000" w:csb0="80000000" w:csb1="00000000"/>
   </w:font>
@@ -8630,10 +8907,10 @@
   </w:font>
   <w:font w:name="Wingdings">
     <w:panose1 w:val="05000000000000000000"/>
-    <w:charset w:val="4D"/>
-    <w:family w:val="decorative"/>
+    <w:charset w:val="02"/>
+    <w:family w:val="auto"/>
     <w:pitch w:val="variable"/>
-    <w:sig w:usb0="00000003" w:usb1="00000000" w:usb2="00000000" w:usb3="00000000" w:csb0="80000001" w:csb1="00000000"/>
+    <w:sig w:usb0="00000000" w:usb1="10000000" w:usb2="00000000" w:usb3="00000000" w:csb0="80000000" w:csb1="00000000"/>
   </w:font>
   <w:font w:name="Calibri">
     <w:panose1 w:val="020F0502020204030204"/>
@@ -8653,7 +8930,7 @@
 </file>
 
 <file path=word/glossary/settings.xml><?xml version="1.0" encoding="utf-8"?>
-<w:settings xmlns:mc="http://schemas.openxmlformats.org/markup-compatibility/2006" xmlns:o="urn:schemas-microsoft-com:office:office" xmlns:r="http://schemas.openxmlformats.org/officeDocument/2006/relationships" xmlns:m="http://schemas.openxmlformats.org/officeDocument/2006/math" xmlns:v="urn:schemas-microsoft-com:vml" xmlns:w10="urn:schemas-microsoft-com:office:word" xmlns:w="http://schemas.openxmlformats.org/wordprocessingml/2006/main" xmlns:w14="http://schemas.microsoft.com/office/word/2010/wordml" xmlns:w15="http://schemas.microsoft.com/office/word/2012/wordml" xmlns:w16cex="http://schemas.microsoft.com/office/word/2018/wordml/cex" xmlns:w16cid="http://schemas.microsoft.com/office/word/2016/wordml/cid" xmlns:w16="http://schemas.microsoft.com/office/word/2018/wordml" xmlns:w16se="http://schemas.microsoft.com/office/word/2015/wordml/symex" xmlns:sl="http://schemas.openxmlformats.org/schemaLibrary/2006/main" mc:Ignorable="w14 w15 w16se w16cid w16 w16cex">
+<w:settings xmlns:mc="http://schemas.openxmlformats.org/markup-compatibility/2006" xmlns:o="urn:schemas-microsoft-com:office:office" xmlns:r="http://schemas.openxmlformats.org/officeDocument/2006/relationships" xmlns:m="http://schemas.openxmlformats.org/officeDocument/2006/math" xmlns:v="urn:schemas-microsoft-com:vml" xmlns:w10="urn:schemas-microsoft-com:office:word" xmlns:w="http://schemas.openxmlformats.org/wordprocessingml/2006/main" xmlns:w14="http://schemas.microsoft.com/office/word/2010/wordml" xmlns:w15="http://schemas.microsoft.com/office/word/2012/wordml" xmlns:w16cid="http://schemas.microsoft.com/office/word/2016/wordml/cid" xmlns:w16se="http://schemas.microsoft.com/office/word/2015/wordml/symex" xmlns:sl="http://schemas.openxmlformats.org/schemaLibrary/2006/main" mc:Ignorable="w14 w15 w16se w16cid">
   <w:view w:val="normal"/>
   <w:defaultTabStop w:val="720"/>
   <w:characterSpacingControl w:val="doNotCompress"/>
@@ -8669,14 +8946,11 @@
   <w:rsids>
     <w:rsidRoot w:val="002D7A10"/>
     <w:rsid w:val="00090D27"/>
-    <w:rsid w:val="0014311D"/>
     <w:rsid w:val="00154169"/>
     <w:rsid w:val="00213255"/>
-    <w:rsid w:val="00264FD4"/>
     <w:rsid w:val="002D7A10"/>
     <w:rsid w:val="009B2398"/>
     <w:rsid w:val="00AC69F0"/>
-    <w:rsid w:val="00B963F9"/>
     <w:rsid w:val="00C72AFF"/>
     <w:rsid w:val="00D34E44"/>
   </w:rsids>
@@ -8702,7 +8976,7 @@
 </file>
 
 <file path=word/glossary/styles.xml><?xml version="1.0" encoding="utf-8"?>
-<w:styles xmlns:mc="http://schemas.openxmlformats.org/markup-compatibility/2006" xmlns:r="http://schemas.openxmlformats.org/officeDocument/2006/relationships" xmlns:w="http://schemas.openxmlformats.org/wordprocessingml/2006/main" xmlns:w14="http://schemas.microsoft.com/office/word/2010/wordml" xmlns:w15="http://schemas.microsoft.com/office/word/2012/wordml" xmlns:w16cex="http://schemas.microsoft.com/office/word/2018/wordml/cex" xmlns:w16cid="http://schemas.microsoft.com/office/word/2016/wordml/cid" xmlns:w16="http://schemas.microsoft.com/office/word/2018/wordml" xmlns:w16se="http://schemas.microsoft.com/office/word/2015/wordml/symex" mc:Ignorable="w14 w15 w16se w16cid w16 w16cex">
+<w:styles xmlns:mc="http://schemas.openxmlformats.org/markup-compatibility/2006" xmlns:r="http://schemas.openxmlformats.org/officeDocument/2006/relationships" xmlns:w="http://schemas.openxmlformats.org/wordprocessingml/2006/main" xmlns:w14="http://schemas.microsoft.com/office/word/2010/wordml" xmlns:w15="http://schemas.microsoft.com/office/word/2012/wordml" xmlns:w16cid="http://schemas.microsoft.com/office/word/2016/wordml/cid" xmlns:w16se="http://schemas.microsoft.com/office/word/2015/wordml/symex" mc:Ignorable="w14 w15 w16se w16cid">
   <w:docDefaults>
     <w:rPrDefault>
       <w:rPr>
@@ -8718,7 +8992,7 @@
       </w:pPr>
     </w:pPrDefault>
   </w:docDefaults>
-  <w:latentStyles w:defLockedState="0" w:defUIPriority="99" w:defSemiHidden="0" w:defUnhideWhenUsed="0" w:defQFormat="0" w:count="376">
+  <w:latentStyles w:defLockedState="0" w:defUIPriority="99" w:defSemiHidden="0" w:defUnhideWhenUsed="0" w:defQFormat="0" w:count="377">
     <w:lsdException w:name="Normal" w:uiPriority="0" w:qFormat="1"/>
     <w:lsdException w:name="heading 1" w:uiPriority="9" w:qFormat="1"/>
     <w:lsdException w:name="heading 2" w:semiHidden="1" w:uiPriority="9" w:unhideWhenUsed="1" w:qFormat="1"/>
@@ -9095,6 +9369,7 @@
     <w:lsdException w:name="Hashtag" w:semiHidden="1" w:unhideWhenUsed="1"/>
     <w:lsdException w:name="Unresolved Mention" w:semiHidden="1" w:unhideWhenUsed="1"/>
     <w:lsdException w:name="Smart Link" w:semiHidden="1" w:unhideWhenUsed="1"/>
+    <w:lsdException w:name="Smart Link Error" w:semiHidden="1" w:unhideWhenUsed="1"/>
   </w:latentStyles>
   <w:style w:type="paragraph" w:default="1" w:styleId="Normal">
     <w:name w:val="Normal"/>
@@ -9151,7 +9426,7 @@
 </file>
 
 <file path=word/glossary/webSettings.xml><?xml version="1.0" encoding="utf-8"?>
-<w:webSettings xmlns:mc="http://schemas.openxmlformats.org/markup-compatibility/2006" xmlns:r="http://schemas.openxmlformats.org/officeDocument/2006/relationships" xmlns:w="http://schemas.openxmlformats.org/wordprocessingml/2006/main" xmlns:w14="http://schemas.microsoft.com/office/word/2010/wordml" xmlns:w15="http://schemas.microsoft.com/office/word/2012/wordml" xmlns:w16cex="http://schemas.microsoft.com/office/word/2018/wordml/cex" xmlns:w16cid="http://schemas.microsoft.com/office/word/2016/wordml/cid" xmlns:w16="http://schemas.microsoft.com/office/word/2018/wordml" xmlns:w16se="http://schemas.microsoft.com/office/word/2015/wordml/symex" mc:Ignorable="w14 w15 w16se w16cid w16 w16cex">
+<w:webSettings xmlns:mc="http://schemas.openxmlformats.org/markup-compatibility/2006" xmlns:r="http://schemas.openxmlformats.org/officeDocument/2006/relationships" xmlns:w="http://schemas.openxmlformats.org/wordprocessingml/2006/main" xmlns:w14="http://schemas.microsoft.com/office/word/2010/wordml" xmlns:w15="http://schemas.microsoft.com/office/word/2012/wordml" xmlns:w16cid="http://schemas.microsoft.com/office/word/2016/wordml/cid" xmlns:w16se="http://schemas.microsoft.com/office/word/2015/wordml/symex" mc:Ignorable="w14 w15 w16se w16cid">
   <w:optimizeForBrowser/>
   <w:allowPNG/>
 </w:webSettings>
@@ -9454,7 +9729,7 @@
 
 <file path=customXml/item1.xml><?xml version="1.0" encoding="utf-8"?>
 <CoverPageProperties xmlns="http://schemas.microsoft.com/office/2006/coverPageProps">
-  <PublishDate>2020-04-20T00:00:00</PublishDate>
+  <PublishDate>2020-04-24T00:00:00</PublishDate>
   <Abstract/>
   <CompanyAddress/>
   <CompanyPhone/>
@@ -9476,7 +9751,7 @@
 </file>
 
 <file path=customXml/itemProps2.xml><?xml version="1.0" encoding="utf-8"?>
-<ds:datastoreItem xmlns:ds="http://schemas.openxmlformats.org/officeDocument/2006/customXml" ds:itemID="{086162B3-E9EA-7C4B-BC67-7173B4B3B3FA}">
+<ds:datastoreItem xmlns:ds="http://schemas.openxmlformats.org/officeDocument/2006/customXml" ds:itemID="{A9072F92-9266-4BEB-B4CA-CB997E973C9B}">
   <ds:schemaRefs>
     <ds:schemaRef ds:uri="http://schemas.openxmlformats.org/officeDocument/2006/bibliography"/>
   </ds:schemaRefs>

</xml_diff>